<commit_message>
Added task 1 but needs the other section
</commit_message>
<xml_diff>
--- a/15. ITSYS/BDSE-0922-113_FrancisAbarca_ProjectReport.docx
+++ b/15. ITSYS/BDSE-0922-113_FrancisAbarca_ProjectReport.docx
@@ -2806,10 +2806,10 @@
         <w:tblLook w:val="04A0" w:firstRow="1" w:lastRow="0" w:firstColumn="1" w:lastColumn="0" w:noHBand="0" w:noVBand="1"/>
       </w:tblPr>
       <w:tblGrid>
-        <w:gridCol w:w="2405"/>
-        <w:gridCol w:w="2392"/>
-        <w:gridCol w:w="2469"/>
-        <w:gridCol w:w="2401"/>
+        <w:gridCol w:w="2370"/>
+        <w:gridCol w:w="2455"/>
+        <w:gridCol w:w="2455"/>
+        <w:gridCol w:w="2387"/>
       </w:tblGrid>
       <w:tr>
         <w:tc>
@@ -2971,12 +2971,14 @@
                 <w:sz w:val="24"/>
               </w:rPr>
             </w:pPr>
-          </w:p>
-        </w:tc>
-        <w:tc>
-          <w:tcPr>
-            <w:tcW w:w="2727" w:type="dxa"/>
-          </w:tcPr>
+            <w:r>
+              <w:rPr>
+                <w:bCs/>
+                <w:sz w:val="24"/>
+              </w:rPr>
+              <w:t>- Lower Latency</w:t>
+            </w:r>
+          </w:p>
           <w:p>
             <w:pPr>
               <w:pStyle w:val="ListParagraph"/>
@@ -2991,12 +2993,14 @@
                 <w:sz w:val="24"/>
               </w:rPr>
             </w:pPr>
-          </w:p>
-        </w:tc>
-        <w:tc>
-          <w:tcPr>
-            <w:tcW w:w="2727" w:type="dxa"/>
-          </w:tcPr>
+            <w:r>
+              <w:rPr>
+                <w:bCs/>
+                <w:sz w:val="24"/>
+              </w:rPr>
+              <w:t>- Faster Speeds</w:t>
+            </w:r>
+          </w:p>
           <w:p>
             <w:pPr>
               <w:pStyle w:val="ListParagraph"/>
@@ -3011,6 +3015,140 @@
                 <w:sz w:val="24"/>
               </w:rPr>
             </w:pPr>
+            <w:r>
+              <w:rPr>
+                <w:bCs/>
+                <w:sz w:val="24"/>
+              </w:rPr>
+              <w:t>- More Reliable</w:t>
+            </w:r>
+          </w:p>
+        </w:tc>
+        <w:tc>
+          <w:tcPr>
+            <w:tcW w:w="2727" w:type="dxa"/>
+          </w:tcPr>
+          <w:p>
+            <w:pPr>
+              <w:pStyle w:val="ListParagraph"/>
+              <w:tabs>
+                <w:tab w:val="left" w:pos="1241"/>
+                <w:tab w:val="left" w:pos="1725"/>
+              </w:tabs>
+              <w:spacing w:before="0"/>
+              <w:ind w:left="0" w:firstLine="0"/>
+              <w:rPr>
+                <w:bCs/>
+                <w:sz w:val="24"/>
+              </w:rPr>
+            </w:pPr>
+            <w:r>
+              <w:rPr>
+                <w:bCs/>
+                <w:sz w:val="24"/>
+              </w:rPr>
+              <w:t xml:space="preserve">- </w:t>
+            </w:r>
+            <w:r>
+              <w:rPr>
+                <w:bCs/>
+                <w:sz w:val="24"/>
+              </w:rPr>
+              <w:t>Requires careful planning and routing of cables</w:t>
+            </w:r>
+          </w:p>
+          <w:p>
+            <w:pPr>
+              <w:pStyle w:val="ListParagraph"/>
+              <w:tabs>
+                <w:tab w:val="left" w:pos="1241"/>
+                <w:tab w:val="left" w:pos="1725"/>
+              </w:tabs>
+              <w:spacing w:before="0"/>
+              <w:ind w:left="0" w:firstLine="0"/>
+              <w:rPr>
+                <w:bCs/>
+                <w:sz w:val="24"/>
+              </w:rPr>
+            </w:pPr>
+            <w:r>
+              <w:rPr>
+                <w:bCs/>
+                <w:sz w:val="24"/>
+              </w:rPr>
+              <w:t>- Use of Physical Cables</w:t>
+            </w:r>
+          </w:p>
+        </w:tc>
+        <w:tc>
+          <w:tcPr>
+            <w:tcW w:w="2727" w:type="dxa"/>
+          </w:tcPr>
+          <w:p>
+            <w:pPr>
+              <w:pStyle w:val="ListParagraph"/>
+              <w:tabs>
+                <w:tab w:val="left" w:pos="1241"/>
+                <w:tab w:val="left" w:pos="1725"/>
+              </w:tabs>
+              <w:spacing w:before="0"/>
+              <w:ind w:left="0" w:firstLine="0"/>
+              <w:rPr>
+                <w:bCs/>
+                <w:sz w:val="24"/>
+              </w:rPr>
+            </w:pPr>
+            <w:r>
+              <w:rPr>
+                <w:bCs/>
+                <w:sz w:val="24"/>
+              </w:rPr>
+              <w:t>- Ethernet (LAN)</w:t>
+            </w:r>
+          </w:p>
+          <w:p>
+            <w:pPr>
+              <w:pStyle w:val="ListParagraph"/>
+              <w:tabs>
+                <w:tab w:val="left" w:pos="1241"/>
+                <w:tab w:val="left" w:pos="1725"/>
+              </w:tabs>
+              <w:spacing w:before="0"/>
+              <w:ind w:left="0" w:firstLine="0"/>
+              <w:rPr>
+                <w:bCs/>
+                <w:sz w:val="24"/>
+              </w:rPr>
+            </w:pPr>
+            <w:r>
+              <w:rPr>
+                <w:bCs/>
+                <w:sz w:val="24"/>
+              </w:rPr>
+              <w:t>- Fiber-Optic Cables (SFP)</w:t>
+            </w:r>
+          </w:p>
+          <w:p>
+            <w:pPr>
+              <w:pStyle w:val="ListParagraph"/>
+              <w:tabs>
+                <w:tab w:val="left" w:pos="1241"/>
+                <w:tab w:val="left" w:pos="1725"/>
+              </w:tabs>
+              <w:spacing w:before="0"/>
+              <w:ind w:left="0" w:firstLine="0"/>
+              <w:rPr>
+                <w:bCs/>
+                <w:sz w:val="24"/>
+              </w:rPr>
+            </w:pPr>
+            <w:r>
+              <w:rPr>
+                <w:bCs/>
+                <w:sz w:val="24"/>
+              </w:rPr>
+              <w:t>- Copper</w:t>
+            </w:r>
           </w:p>
         </w:tc>
       </w:tr>
@@ -3060,12 +3198,14 @@
                 <w:sz w:val="24"/>
               </w:rPr>
             </w:pPr>
-          </w:p>
-        </w:tc>
-        <w:tc>
-          <w:tcPr>
-            <w:tcW w:w="2727" w:type="dxa"/>
-          </w:tcPr>
+            <w:r>
+              <w:rPr>
+                <w:bCs/>
+                <w:sz w:val="24"/>
+              </w:rPr>
+              <w:t>- More Convenient</w:t>
+            </w:r>
+          </w:p>
           <w:p>
             <w:pPr>
               <w:pStyle w:val="ListParagraph"/>
@@ -3080,12 +3220,14 @@
                 <w:sz w:val="24"/>
               </w:rPr>
             </w:pPr>
-          </w:p>
-        </w:tc>
-        <w:tc>
-          <w:tcPr>
-            <w:tcW w:w="2727" w:type="dxa"/>
-          </w:tcPr>
+            <w:r>
+              <w:rPr>
+                <w:bCs/>
+                <w:sz w:val="24"/>
+              </w:rPr>
+              <w:t>- Less Cable Management</w:t>
+            </w:r>
+          </w:p>
           <w:p>
             <w:pPr>
               <w:pStyle w:val="ListParagraph"/>
@@ -3100,6 +3242,184 @@
                 <w:sz w:val="24"/>
               </w:rPr>
             </w:pPr>
+            <w:r>
+              <w:rPr>
+                <w:bCs/>
+                <w:sz w:val="24"/>
+              </w:rPr>
+              <w:t>- Quicker to Deploy</w:t>
+            </w:r>
+          </w:p>
+        </w:tc>
+        <w:tc>
+          <w:tcPr>
+            <w:tcW w:w="2727" w:type="dxa"/>
+          </w:tcPr>
+          <w:p>
+            <w:pPr>
+              <w:pStyle w:val="ListParagraph"/>
+              <w:tabs>
+                <w:tab w:val="left" w:pos="1241"/>
+                <w:tab w:val="left" w:pos="1725"/>
+              </w:tabs>
+              <w:spacing w:before="0"/>
+              <w:ind w:left="0" w:firstLine="0"/>
+              <w:rPr>
+                <w:bCs/>
+                <w:sz w:val="24"/>
+              </w:rPr>
+            </w:pPr>
+            <w:r>
+              <w:rPr>
+                <w:bCs/>
+                <w:sz w:val="24"/>
+              </w:rPr>
+              <w:t xml:space="preserve">- More Expensive </w:t>
+            </w:r>
+          </w:p>
+          <w:p>
+            <w:pPr>
+              <w:pStyle w:val="ListParagraph"/>
+              <w:tabs>
+                <w:tab w:val="left" w:pos="1241"/>
+                <w:tab w:val="left" w:pos="1725"/>
+              </w:tabs>
+              <w:spacing w:before="0"/>
+              <w:ind w:left="0" w:firstLine="0"/>
+              <w:rPr>
+                <w:bCs/>
+                <w:sz w:val="24"/>
+              </w:rPr>
+            </w:pPr>
+            <w:r>
+              <w:rPr>
+                <w:bCs/>
+                <w:sz w:val="24"/>
+              </w:rPr>
+              <w:t>- Susceptible to Interference</w:t>
+            </w:r>
+          </w:p>
+          <w:p>
+            <w:pPr>
+              <w:pStyle w:val="ListParagraph"/>
+              <w:tabs>
+                <w:tab w:val="left" w:pos="1241"/>
+                <w:tab w:val="left" w:pos="1725"/>
+              </w:tabs>
+              <w:spacing w:before="0"/>
+              <w:ind w:left="0" w:firstLine="0"/>
+              <w:rPr>
+                <w:bCs/>
+                <w:sz w:val="24"/>
+              </w:rPr>
+            </w:pPr>
+            <w:r>
+              <w:rPr>
+                <w:bCs/>
+                <w:sz w:val="24"/>
+              </w:rPr>
+              <w:t>- Less Secure</w:t>
+            </w:r>
+          </w:p>
+          <w:p>
+            <w:pPr>
+              <w:pStyle w:val="ListParagraph"/>
+              <w:tabs>
+                <w:tab w:val="left" w:pos="1241"/>
+                <w:tab w:val="left" w:pos="1725"/>
+              </w:tabs>
+              <w:spacing w:before="0"/>
+              <w:ind w:left="0" w:firstLine="0"/>
+              <w:rPr>
+                <w:bCs/>
+                <w:sz w:val="24"/>
+              </w:rPr>
+            </w:pPr>
+            <w:r>
+              <w:rPr>
+                <w:bCs/>
+                <w:sz w:val="24"/>
+              </w:rPr>
+              <w:t xml:space="preserve">- </w:t>
+            </w:r>
+            <w:r>
+              <w:rPr>
+                <w:bCs/>
+                <w:sz w:val="24"/>
+              </w:rPr>
+              <w:t>Higher Latency compared to Wired</w:t>
+            </w:r>
+          </w:p>
+        </w:tc>
+        <w:tc>
+          <w:tcPr>
+            <w:tcW w:w="2727" w:type="dxa"/>
+          </w:tcPr>
+          <w:p>
+            <w:pPr>
+              <w:pStyle w:val="ListParagraph"/>
+              <w:tabs>
+                <w:tab w:val="left" w:pos="1241"/>
+                <w:tab w:val="left" w:pos="1725"/>
+              </w:tabs>
+              <w:spacing w:before="0"/>
+              <w:ind w:left="0" w:firstLine="0"/>
+              <w:rPr>
+                <w:bCs/>
+                <w:sz w:val="24"/>
+              </w:rPr>
+            </w:pPr>
+            <w:r>
+              <w:rPr>
+                <w:bCs/>
+                <w:sz w:val="24"/>
+              </w:rPr>
+              <w:t>- Wi-Fi</w:t>
+            </w:r>
+          </w:p>
+          <w:p>
+            <w:pPr>
+              <w:pStyle w:val="ListParagraph"/>
+              <w:tabs>
+                <w:tab w:val="left" w:pos="1241"/>
+                <w:tab w:val="left" w:pos="1725"/>
+              </w:tabs>
+              <w:spacing w:before="0"/>
+              <w:ind w:left="0" w:firstLine="0"/>
+              <w:rPr>
+                <w:bCs/>
+                <w:sz w:val="24"/>
+              </w:rPr>
+            </w:pPr>
+            <w:r>
+              <w:rPr>
+                <w:bCs/>
+                <w:sz w:val="24"/>
+              </w:rPr>
+              <w:t>- Cellular</w:t>
+            </w:r>
+          </w:p>
+          <w:p>
+            <w:pPr>
+              <w:pStyle w:val="ListParagraph"/>
+              <w:tabs>
+                <w:tab w:val="left" w:pos="1241"/>
+                <w:tab w:val="left" w:pos="1725"/>
+              </w:tabs>
+              <w:spacing w:before="0"/>
+              <w:ind w:left="0" w:firstLine="0"/>
+              <w:rPr>
+                <w:bCs/>
+                <w:sz w:val="24"/>
+              </w:rPr>
+            </w:pPr>
+            <w:r>
+              <w:rPr>
+                <w:bCs/>
+                <w:sz w:val="24"/>
+              </w:rPr>
+              <w:t>- UWB</w:t>
+            </w:r>
           </w:p>
         </w:tc>
       </w:tr>
@@ -3149,12 +3469,14 @@
                 <w:sz w:val="24"/>
               </w:rPr>
             </w:pPr>
-          </w:p>
-        </w:tc>
-        <w:tc>
-          <w:tcPr>
-            <w:tcW w:w="2727" w:type="dxa"/>
-          </w:tcPr>
+            <w:r>
+              <w:rPr>
+                <w:bCs/>
+                <w:sz w:val="24"/>
+              </w:rPr>
+              <w:t>- Best of Both Worlds</w:t>
+            </w:r>
+          </w:p>
           <w:p>
             <w:pPr>
               <w:pStyle w:val="ListParagraph"/>
@@ -3169,12 +3491,14 @@
                 <w:sz w:val="24"/>
               </w:rPr>
             </w:pPr>
-          </w:p>
-        </w:tc>
-        <w:tc>
-          <w:tcPr>
-            <w:tcW w:w="2727" w:type="dxa"/>
-          </w:tcPr>
+            <w:r>
+              <w:rPr>
+                <w:bCs/>
+                <w:sz w:val="24"/>
+              </w:rPr>
+              <w:t>- Having the speed when you need it and the convenience when you don’t.</w:t>
+            </w:r>
+          </w:p>
           <w:p>
             <w:pPr>
               <w:pStyle w:val="ListParagraph"/>
@@ -3189,6 +3513,140 @@
                 <w:sz w:val="24"/>
               </w:rPr>
             </w:pPr>
+            <w:r>
+              <w:rPr>
+                <w:bCs/>
+                <w:sz w:val="24"/>
+              </w:rPr>
+              <w:t>- Flexible</w:t>
+            </w:r>
+          </w:p>
+        </w:tc>
+        <w:tc>
+          <w:tcPr>
+            <w:tcW w:w="2727" w:type="dxa"/>
+          </w:tcPr>
+          <w:p>
+            <w:pPr>
+              <w:pStyle w:val="ListParagraph"/>
+              <w:tabs>
+                <w:tab w:val="left" w:pos="1241"/>
+                <w:tab w:val="left" w:pos="1725"/>
+              </w:tabs>
+              <w:spacing w:before="0"/>
+              <w:ind w:left="0" w:firstLine="0"/>
+              <w:rPr>
+                <w:bCs/>
+                <w:sz w:val="24"/>
+              </w:rPr>
+            </w:pPr>
+            <w:r>
+              <w:rPr>
+                <w:bCs/>
+                <w:sz w:val="24"/>
+              </w:rPr>
+              <w:t>- Complex Network Management</w:t>
+            </w:r>
+          </w:p>
+          <w:p>
+            <w:pPr>
+              <w:pStyle w:val="ListParagraph"/>
+              <w:tabs>
+                <w:tab w:val="left" w:pos="1241"/>
+                <w:tab w:val="left" w:pos="1725"/>
+              </w:tabs>
+              <w:spacing w:before="0"/>
+              <w:ind w:left="0" w:firstLine="0"/>
+              <w:rPr>
+                <w:bCs/>
+                <w:sz w:val="24"/>
+              </w:rPr>
+            </w:pPr>
+            <w:r>
+              <w:rPr>
+                <w:bCs/>
+                <w:sz w:val="24"/>
+              </w:rPr>
+              <w:t>- Costly to Deploy and Maintain</w:t>
+            </w:r>
+          </w:p>
+          <w:p>
+            <w:pPr>
+              <w:pStyle w:val="ListParagraph"/>
+              <w:tabs>
+                <w:tab w:val="left" w:pos="1241"/>
+                <w:tab w:val="left" w:pos="1725"/>
+              </w:tabs>
+              <w:spacing w:before="0"/>
+              <w:ind w:left="0" w:firstLine="0"/>
+              <w:rPr>
+                <w:bCs/>
+                <w:sz w:val="24"/>
+              </w:rPr>
+            </w:pPr>
+            <w:r>
+              <w:rPr>
+                <w:bCs/>
+                <w:sz w:val="24"/>
+              </w:rPr>
+              <w:t xml:space="preserve">- Requiring multiple </w:t>
+            </w:r>
+            <w:r>
+              <w:rPr>
+                <w:bCs/>
+                <w:sz w:val="24"/>
+              </w:rPr>
+              <w:t>hardware</w:t>
+            </w:r>
+          </w:p>
+        </w:tc>
+        <w:tc>
+          <w:tcPr>
+            <w:tcW w:w="2727" w:type="dxa"/>
+          </w:tcPr>
+          <w:p>
+            <w:pPr>
+              <w:pStyle w:val="ListParagraph"/>
+              <w:tabs>
+                <w:tab w:val="left" w:pos="1241"/>
+                <w:tab w:val="left" w:pos="1725"/>
+              </w:tabs>
+              <w:spacing w:before="0"/>
+              <w:ind w:left="0" w:firstLine="0"/>
+              <w:rPr>
+                <w:bCs/>
+                <w:sz w:val="24"/>
+              </w:rPr>
+            </w:pPr>
+            <w:r>
+              <w:rPr>
+                <w:bCs/>
+                <w:sz w:val="24"/>
+              </w:rPr>
+              <w:t>- Home Networks (Wired LAN for PC and Wireless for Phones)</w:t>
+            </w:r>
+          </w:p>
+          <w:p>
+            <w:pPr>
+              <w:pStyle w:val="ListParagraph"/>
+              <w:tabs>
+                <w:tab w:val="left" w:pos="1241"/>
+                <w:tab w:val="left" w:pos="1725"/>
+              </w:tabs>
+              <w:spacing w:before="0"/>
+              <w:ind w:left="0" w:firstLine="0"/>
+              <w:rPr>
+                <w:bCs/>
+                <w:sz w:val="24"/>
+              </w:rPr>
+            </w:pPr>
+            <w:r>
+              <w:rPr>
+                <w:bCs/>
+                <w:sz w:val="24"/>
+              </w:rPr>
+              <w:t>- Corporate Networks (Wired LAN for Office PCs and Wireless for Company Issued Laptops)</w:t>
+            </w:r>
           </w:p>
         </w:tc>
       </w:tr>
@@ -3208,6 +3666,979 @@
         </w:rPr>
       </w:pPr>
     </w:p>
+    <w:tbl>
+      <w:tblPr>
+        <w:tblStyle w:val="TableGrid"/>
+        <w:tblW w:w="0" w:type="auto"/>
+        <w:tblInd w:w="1241" w:type="dxa"/>
+        <w:tblLook w:val="04A0" w:firstRow="1" w:lastRow="0" w:firstColumn="1" w:lastColumn="0" w:noHBand="0" w:noVBand="1"/>
+      </w:tblPr>
+      <w:tblGrid>
+        <w:gridCol w:w="1689"/>
+        <w:gridCol w:w="1994"/>
+        <w:gridCol w:w="2021"/>
+        <w:gridCol w:w="1967"/>
+        <w:gridCol w:w="1996"/>
+      </w:tblGrid>
+      <w:tr>
+        <w:tc>
+          <w:tcPr>
+            <w:tcW w:w="2181" w:type="dxa"/>
+          </w:tcPr>
+          <w:p>
+            <w:pPr>
+              <w:pStyle w:val="ListParagraph"/>
+              <w:tabs>
+                <w:tab w:val="left" w:pos="1241"/>
+                <w:tab w:val="left" w:pos="1725"/>
+              </w:tabs>
+              <w:spacing w:before="0"/>
+              <w:ind w:left="0" w:firstLine="0"/>
+              <w:rPr>
+                <w:b/>
+                <w:sz w:val="24"/>
+              </w:rPr>
+            </w:pPr>
+            <w:r>
+              <w:rPr>
+                <w:b/>
+                <w:sz w:val="24"/>
+              </w:rPr>
+              <w:t>Network Standards</w:t>
+            </w:r>
+          </w:p>
+        </w:tc>
+        <w:tc>
+          <w:tcPr>
+            <w:tcW w:w="2181" w:type="dxa"/>
+          </w:tcPr>
+          <w:p>
+            <w:pPr>
+              <w:pStyle w:val="ListParagraph"/>
+              <w:tabs>
+                <w:tab w:val="left" w:pos="1241"/>
+                <w:tab w:val="left" w:pos="1725"/>
+              </w:tabs>
+              <w:spacing w:before="0"/>
+              <w:ind w:left="0" w:firstLine="0"/>
+              <w:rPr>
+                <w:b/>
+                <w:sz w:val="24"/>
+              </w:rPr>
+            </w:pPr>
+            <w:r>
+              <w:rPr>
+                <w:b/>
+                <w:sz w:val="24"/>
+              </w:rPr>
+              <w:t>Benefits</w:t>
+            </w:r>
+          </w:p>
+        </w:tc>
+        <w:tc>
+          <w:tcPr>
+            <w:tcW w:w="2182" w:type="dxa"/>
+          </w:tcPr>
+          <w:p>
+            <w:pPr>
+              <w:pStyle w:val="ListParagraph"/>
+              <w:tabs>
+                <w:tab w:val="left" w:pos="1241"/>
+                <w:tab w:val="left" w:pos="1725"/>
+              </w:tabs>
+              <w:spacing w:before="0"/>
+              <w:ind w:left="0" w:firstLine="0"/>
+              <w:rPr>
+                <w:b/>
+                <w:sz w:val="24"/>
+              </w:rPr>
+            </w:pPr>
+            <w:r>
+              <w:rPr>
+                <w:b/>
+                <w:sz w:val="24"/>
+              </w:rPr>
+              <w:t>Constraints</w:t>
+            </w:r>
+          </w:p>
+        </w:tc>
+        <w:tc>
+          <w:tcPr>
+            <w:tcW w:w="2182" w:type="dxa"/>
+          </w:tcPr>
+          <w:p>
+            <w:pPr>
+              <w:pStyle w:val="ListParagraph"/>
+              <w:tabs>
+                <w:tab w:val="left" w:pos="1241"/>
+                <w:tab w:val="left" w:pos="1725"/>
+              </w:tabs>
+              <w:spacing w:before="0"/>
+              <w:ind w:left="0" w:firstLine="0"/>
+              <w:rPr>
+                <w:b/>
+                <w:sz w:val="24"/>
+              </w:rPr>
+            </w:pPr>
+            <w:r>
+              <w:rPr>
+                <w:b/>
+                <w:sz w:val="24"/>
+              </w:rPr>
+              <w:t>Purpose</w:t>
+            </w:r>
+          </w:p>
+        </w:tc>
+        <w:tc>
+          <w:tcPr>
+            <w:tcW w:w="2182" w:type="dxa"/>
+          </w:tcPr>
+          <w:p>
+            <w:pPr>
+              <w:pStyle w:val="ListParagraph"/>
+              <w:tabs>
+                <w:tab w:val="left" w:pos="1241"/>
+                <w:tab w:val="left" w:pos="1725"/>
+              </w:tabs>
+              <w:spacing w:before="0"/>
+              <w:ind w:left="0" w:firstLine="0"/>
+              <w:rPr>
+                <w:b/>
+                <w:sz w:val="24"/>
+              </w:rPr>
+            </w:pPr>
+            <w:r>
+              <w:rPr>
+                <w:b/>
+                <w:sz w:val="24"/>
+              </w:rPr>
+              <w:t>List of Layers</w:t>
+            </w:r>
+          </w:p>
+        </w:tc>
+      </w:tr>
+      <w:tr>
+        <w:tc>
+          <w:tcPr>
+            <w:tcW w:w="2181" w:type="dxa"/>
+          </w:tcPr>
+          <w:p>
+            <w:pPr>
+              <w:pStyle w:val="ListParagraph"/>
+              <w:tabs>
+                <w:tab w:val="left" w:pos="1241"/>
+                <w:tab w:val="left" w:pos="1725"/>
+              </w:tabs>
+              <w:spacing w:before="0"/>
+              <w:ind w:left="0" w:firstLine="0"/>
+              <w:rPr>
+                <w:b/>
+                <w:sz w:val="24"/>
+              </w:rPr>
+            </w:pPr>
+            <w:r>
+              <w:rPr>
+                <w:b/>
+                <w:sz w:val="24"/>
+              </w:rPr>
+              <w:t>OSI Model</w:t>
+            </w:r>
+          </w:p>
+        </w:tc>
+        <w:tc>
+          <w:tcPr>
+            <w:tcW w:w="2181" w:type="dxa"/>
+          </w:tcPr>
+          <w:p>
+            <w:pPr>
+              <w:tabs>
+                <w:tab w:val="left" w:pos="1241"/>
+                <w:tab w:val="left" w:pos="1725"/>
+              </w:tabs>
+              <w:rPr>
+                <w:bCs/>
+                <w:sz w:val="24"/>
+              </w:rPr>
+            </w:pPr>
+            <w:r>
+              <w:rPr>
+                <w:bCs/>
+                <w:sz w:val="24"/>
+              </w:rPr>
+              <w:t xml:space="preserve">- </w:t>
+            </w:r>
+            <w:r>
+              <w:rPr>
+                <w:bCs/>
+                <w:sz w:val="24"/>
+              </w:rPr>
+              <w:t>Standardized framework for interoperability and communication between different systems.</w:t>
+            </w:r>
+          </w:p>
+          <w:p>
+            <w:pPr>
+              <w:tabs>
+                <w:tab w:val="left" w:pos="1241"/>
+                <w:tab w:val="left" w:pos="1725"/>
+              </w:tabs>
+              <w:rPr>
+                <w:bCs/>
+                <w:sz w:val="24"/>
+              </w:rPr>
+            </w:pPr>
+            <w:r>
+              <w:rPr>
+                <w:bCs/>
+                <w:sz w:val="24"/>
+              </w:rPr>
+              <w:t>- Helps in troubleshooting by segmenting functions into layers.</w:t>
+            </w:r>
+          </w:p>
+        </w:tc>
+        <w:tc>
+          <w:tcPr>
+            <w:tcW w:w="2182" w:type="dxa"/>
+          </w:tcPr>
+          <w:p>
+            <w:pPr>
+              <w:pStyle w:val="ListParagraph"/>
+              <w:tabs>
+                <w:tab w:val="left" w:pos="1241"/>
+                <w:tab w:val="left" w:pos="1725"/>
+              </w:tabs>
+              <w:spacing w:before="0"/>
+              <w:ind w:left="0" w:firstLine="0"/>
+              <w:rPr>
+                <w:bCs/>
+                <w:sz w:val="24"/>
+              </w:rPr>
+            </w:pPr>
+            <w:r>
+              <w:rPr>
+                <w:bCs/>
+                <w:sz w:val="24"/>
+              </w:rPr>
+              <w:t>- Theoretical model, not directly used in networking</w:t>
+            </w:r>
+          </w:p>
+          <w:p>
+            <w:pPr>
+              <w:pStyle w:val="ListParagraph"/>
+              <w:tabs>
+                <w:tab w:val="left" w:pos="1241"/>
+                <w:tab w:val="left" w:pos="1725"/>
+              </w:tabs>
+              <w:spacing w:before="0"/>
+              <w:ind w:left="0" w:firstLine="0"/>
+              <w:rPr>
+                <w:bCs/>
+                <w:sz w:val="24"/>
+              </w:rPr>
+            </w:pPr>
+            <w:r>
+              <w:rPr>
+                <w:bCs/>
+                <w:sz w:val="24"/>
+              </w:rPr>
+              <w:t>- Some layers are not strictly defined or overlap with TCP/IP</w:t>
+            </w:r>
+          </w:p>
+        </w:tc>
+        <w:tc>
+          <w:tcPr>
+            <w:tcW w:w="2182" w:type="dxa"/>
+          </w:tcPr>
+          <w:p>
+            <w:pPr>
+              <w:pStyle w:val="ListParagraph"/>
+              <w:tabs>
+                <w:tab w:val="left" w:pos="1241"/>
+                <w:tab w:val="left" w:pos="1725"/>
+              </w:tabs>
+              <w:spacing w:before="0"/>
+              <w:ind w:left="0" w:firstLine="0"/>
+              <w:rPr>
+                <w:bCs/>
+                <w:sz w:val="24"/>
+              </w:rPr>
+            </w:pPr>
+            <w:r>
+              <w:rPr>
+                <w:bCs/>
+                <w:sz w:val="24"/>
+              </w:rPr>
+              <w:t>Defines networking functions in a layered approach to help understand and design communication protocols.</w:t>
+            </w:r>
+          </w:p>
+        </w:tc>
+        <w:tc>
+          <w:tcPr>
+            <w:tcW w:w="2182" w:type="dxa"/>
+          </w:tcPr>
+          <w:p>
+            <w:pPr>
+              <w:pStyle w:val="ListParagraph"/>
+              <w:tabs>
+                <w:tab w:val="left" w:pos="1241"/>
+                <w:tab w:val="left" w:pos="1725"/>
+              </w:tabs>
+              <w:spacing w:before="0"/>
+              <w:ind w:left="0" w:firstLine="0"/>
+              <w:rPr>
+                <w:bCs/>
+                <w:sz w:val="24"/>
+              </w:rPr>
+            </w:pPr>
+            <w:r>
+              <w:rPr>
+                <w:bCs/>
+                <w:sz w:val="24"/>
+              </w:rPr>
+              <w:t>- Physical</w:t>
+            </w:r>
+          </w:p>
+          <w:p>
+            <w:pPr>
+              <w:pStyle w:val="ListParagraph"/>
+              <w:tabs>
+                <w:tab w:val="left" w:pos="1241"/>
+                <w:tab w:val="left" w:pos="1725"/>
+              </w:tabs>
+              <w:spacing w:before="0"/>
+              <w:ind w:left="0" w:firstLine="0"/>
+              <w:rPr>
+                <w:bCs/>
+                <w:sz w:val="24"/>
+              </w:rPr>
+            </w:pPr>
+            <w:r>
+              <w:rPr>
+                <w:bCs/>
+                <w:sz w:val="24"/>
+              </w:rPr>
+              <w:t>- Data Link</w:t>
+            </w:r>
+          </w:p>
+          <w:p>
+            <w:pPr>
+              <w:pStyle w:val="ListParagraph"/>
+              <w:tabs>
+                <w:tab w:val="left" w:pos="1241"/>
+                <w:tab w:val="left" w:pos="1725"/>
+              </w:tabs>
+              <w:spacing w:before="0"/>
+              <w:ind w:left="0" w:firstLine="0"/>
+              <w:rPr>
+                <w:bCs/>
+                <w:sz w:val="24"/>
+              </w:rPr>
+            </w:pPr>
+            <w:r>
+              <w:rPr>
+                <w:bCs/>
+                <w:sz w:val="24"/>
+              </w:rPr>
+              <w:t>- Network</w:t>
+            </w:r>
+          </w:p>
+          <w:p>
+            <w:pPr>
+              <w:pStyle w:val="ListParagraph"/>
+              <w:tabs>
+                <w:tab w:val="left" w:pos="1241"/>
+                <w:tab w:val="left" w:pos="1725"/>
+              </w:tabs>
+              <w:spacing w:before="0"/>
+              <w:ind w:left="0" w:firstLine="0"/>
+              <w:rPr>
+                <w:bCs/>
+                <w:sz w:val="24"/>
+              </w:rPr>
+            </w:pPr>
+            <w:r>
+              <w:rPr>
+                <w:bCs/>
+                <w:sz w:val="24"/>
+              </w:rPr>
+              <w:t>- Transport</w:t>
+            </w:r>
+          </w:p>
+          <w:p>
+            <w:pPr>
+              <w:pStyle w:val="ListParagraph"/>
+              <w:tabs>
+                <w:tab w:val="left" w:pos="1241"/>
+                <w:tab w:val="left" w:pos="1725"/>
+              </w:tabs>
+              <w:spacing w:before="0"/>
+              <w:ind w:left="0" w:firstLine="0"/>
+              <w:rPr>
+                <w:bCs/>
+                <w:sz w:val="24"/>
+              </w:rPr>
+            </w:pPr>
+            <w:r>
+              <w:rPr>
+                <w:bCs/>
+                <w:sz w:val="24"/>
+              </w:rPr>
+              <w:t>- Session</w:t>
+            </w:r>
+          </w:p>
+          <w:p>
+            <w:pPr>
+              <w:pStyle w:val="ListParagraph"/>
+              <w:tabs>
+                <w:tab w:val="left" w:pos="1241"/>
+                <w:tab w:val="left" w:pos="1725"/>
+              </w:tabs>
+              <w:spacing w:before="0"/>
+              <w:ind w:left="0" w:firstLine="0"/>
+              <w:rPr>
+                <w:bCs/>
+                <w:sz w:val="24"/>
+              </w:rPr>
+            </w:pPr>
+            <w:r>
+              <w:rPr>
+                <w:bCs/>
+                <w:sz w:val="24"/>
+              </w:rPr>
+              <w:t>- Presentation</w:t>
+            </w:r>
+          </w:p>
+          <w:p>
+            <w:pPr>
+              <w:pStyle w:val="ListParagraph"/>
+              <w:tabs>
+                <w:tab w:val="left" w:pos="1241"/>
+                <w:tab w:val="left" w:pos="1725"/>
+              </w:tabs>
+              <w:spacing w:before="0"/>
+              <w:ind w:left="0" w:firstLine="0"/>
+              <w:rPr>
+                <w:bCs/>
+                <w:sz w:val="24"/>
+              </w:rPr>
+            </w:pPr>
+            <w:r>
+              <w:rPr>
+                <w:bCs/>
+                <w:sz w:val="24"/>
+              </w:rPr>
+              <w:t>- Application</w:t>
+            </w:r>
+          </w:p>
+        </w:tc>
+      </w:tr>
+      <w:tr>
+        <w:tc>
+          <w:tcPr>
+            <w:tcW w:w="2181" w:type="dxa"/>
+          </w:tcPr>
+          <w:p>
+            <w:pPr>
+              <w:pStyle w:val="ListParagraph"/>
+              <w:tabs>
+                <w:tab w:val="left" w:pos="1241"/>
+                <w:tab w:val="left" w:pos="1725"/>
+              </w:tabs>
+              <w:spacing w:before="0"/>
+              <w:ind w:left="0" w:firstLine="0"/>
+              <w:rPr>
+                <w:b/>
+                <w:sz w:val="24"/>
+              </w:rPr>
+            </w:pPr>
+            <w:r>
+              <w:rPr>
+                <w:b/>
+                <w:sz w:val="24"/>
+              </w:rPr>
+              <w:t>TCP/IP Model</w:t>
+            </w:r>
+          </w:p>
+        </w:tc>
+        <w:tc>
+          <w:tcPr>
+            <w:tcW w:w="2181" w:type="dxa"/>
+          </w:tcPr>
+          <w:p>
+            <w:pPr>
+              <w:pStyle w:val="ListParagraph"/>
+              <w:tabs>
+                <w:tab w:val="left" w:pos="1241"/>
+                <w:tab w:val="left" w:pos="1725"/>
+              </w:tabs>
+              <w:spacing w:before="0"/>
+              <w:ind w:left="0" w:firstLine="0"/>
+              <w:rPr>
+                <w:bCs/>
+                <w:sz w:val="24"/>
+              </w:rPr>
+            </w:pPr>
+            <w:r>
+              <w:rPr>
+                <w:bCs/>
+                <w:sz w:val="24"/>
+              </w:rPr>
+              <w:t>- Practical and simplified framework for real-world network communication</w:t>
+            </w:r>
+          </w:p>
+          <w:p>
+            <w:pPr>
+              <w:pStyle w:val="ListParagraph"/>
+              <w:tabs>
+                <w:tab w:val="left" w:pos="1241"/>
+                <w:tab w:val="left" w:pos="1725"/>
+              </w:tabs>
+              <w:spacing w:before="0"/>
+              <w:ind w:left="0" w:firstLine="0"/>
+              <w:rPr>
+                <w:bCs/>
+                <w:sz w:val="24"/>
+              </w:rPr>
+            </w:pPr>
+            <w:r>
+              <w:rPr>
+                <w:bCs/>
+                <w:sz w:val="24"/>
+              </w:rPr>
+              <w:t>- Maps directly to protocols widely used on the internet.</w:t>
+            </w:r>
+          </w:p>
+        </w:tc>
+        <w:tc>
+          <w:tcPr>
+            <w:tcW w:w="2182" w:type="dxa"/>
+          </w:tcPr>
+          <w:p>
+            <w:pPr>
+              <w:pStyle w:val="ListParagraph"/>
+              <w:tabs>
+                <w:tab w:val="left" w:pos="1241"/>
+                <w:tab w:val="left" w:pos="1725"/>
+              </w:tabs>
+              <w:spacing w:before="0"/>
+              <w:ind w:left="0" w:firstLine="0"/>
+              <w:rPr>
+                <w:bCs/>
+                <w:sz w:val="24"/>
+              </w:rPr>
+            </w:pPr>
+            <w:r>
+              <w:rPr>
+                <w:bCs/>
+                <w:sz w:val="24"/>
+              </w:rPr>
+              <w:t>- Less detailed compared to OSI.</w:t>
+            </w:r>
+          </w:p>
+          <w:p>
+            <w:pPr>
+              <w:pStyle w:val="ListParagraph"/>
+              <w:tabs>
+                <w:tab w:val="left" w:pos="1241"/>
+                <w:tab w:val="left" w:pos="1725"/>
+              </w:tabs>
+              <w:spacing w:before="0"/>
+              <w:ind w:left="0" w:firstLine="0"/>
+              <w:rPr>
+                <w:bCs/>
+                <w:sz w:val="24"/>
+              </w:rPr>
+            </w:pPr>
+            <w:r>
+              <w:rPr>
+                <w:bCs/>
+                <w:sz w:val="24"/>
+              </w:rPr>
+              <w:t>- Does not distinguish as many layers, making it less modular.</w:t>
+            </w:r>
+          </w:p>
+        </w:tc>
+        <w:tc>
+          <w:tcPr>
+            <w:tcW w:w="2182" w:type="dxa"/>
+          </w:tcPr>
+          <w:p>
+            <w:pPr>
+              <w:pStyle w:val="ListParagraph"/>
+              <w:tabs>
+                <w:tab w:val="left" w:pos="1241"/>
+                <w:tab w:val="left" w:pos="1725"/>
+              </w:tabs>
+              <w:spacing w:before="0"/>
+              <w:ind w:left="0" w:firstLine="0"/>
+              <w:rPr>
+                <w:bCs/>
+                <w:sz w:val="24"/>
+              </w:rPr>
+            </w:pPr>
+            <w:r>
+              <w:rPr>
+                <w:bCs/>
+                <w:sz w:val="24"/>
+              </w:rPr>
+              <w:t>Provides end-to-end communication specifying how data should be packetized, addressed, transmitted, routed, and received.</w:t>
+            </w:r>
+          </w:p>
+        </w:tc>
+        <w:tc>
+          <w:tcPr>
+            <w:tcW w:w="2182" w:type="dxa"/>
+          </w:tcPr>
+          <w:p>
+            <w:pPr>
+              <w:pStyle w:val="ListParagraph"/>
+              <w:tabs>
+                <w:tab w:val="left" w:pos="1241"/>
+                <w:tab w:val="left" w:pos="1725"/>
+              </w:tabs>
+              <w:spacing w:before="0"/>
+              <w:ind w:left="0" w:firstLine="0"/>
+              <w:rPr>
+                <w:bCs/>
+                <w:sz w:val="24"/>
+              </w:rPr>
+            </w:pPr>
+            <w:r>
+              <w:rPr>
+                <w:bCs/>
+                <w:sz w:val="24"/>
+              </w:rPr>
+              <w:t>- Interface</w:t>
+            </w:r>
+          </w:p>
+          <w:p>
+            <w:pPr>
+              <w:pStyle w:val="ListParagraph"/>
+              <w:tabs>
+                <w:tab w:val="left" w:pos="1241"/>
+                <w:tab w:val="left" w:pos="1725"/>
+              </w:tabs>
+              <w:spacing w:before="0"/>
+              <w:ind w:left="0" w:firstLine="0"/>
+              <w:rPr>
+                <w:bCs/>
+                <w:sz w:val="24"/>
+              </w:rPr>
+            </w:pPr>
+            <w:r>
+              <w:rPr>
+                <w:bCs/>
+                <w:sz w:val="24"/>
+              </w:rPr>
+              <w:t>- Internet</w:t>
+            </w:r>
+          </w:p>
+          <w:p>
+            <w:pPr>
+              <w:pStyle w:val="ListParagraph"/>
+              <w:tabs>
+                <w:tab w:val="left" w:pos="1241"/>
+                <w:tab w:val="left" w:pos="1725"/>
+              </w:tabs>
+              <w:spacing w:before="0"/>
+              <w:ind w:left="0" w:firstLine="0"/>
+              <w:rPr>
+                <w:bCs/>
+                <w:sz w:val="24"/>
+              </w:rPr>
+            </w:pPr>
+            <w:r>
+              <w:rPr>
+                <w:bCs/>
+                <w:sz w:val="24"/>
+              </w:rPr>
+              <w:t>- Transport</w:t>
+            </w:r>
+          </w:p>
+          <w:p>
+            <w:pPr>
+              <w:pStyle w:val="ListParagraph"/>
+              <w:tabs>
+                <w:tab w:val="left" w:pos="1241"/>
+                <w:tab w:val="left" w:pos="1725"/>
+              </w:tabs>
+              <w:spacing w:before="0"/>
+              <w:ind w:left="0" w:firstLine="0"/>
+              <w:rPr>
+                <w:bCs/>
+                <w:sz w:val="24"/>
+              </w:rPr>
+            </w:pPr>
+            <w:r>
+              <w:rPr>
+                <w:bCs/>
+                <w:sz w:val="24"/>
+              </w:rPr>
+              <w:t>- Application</w:t>
+            </w:r>
+          </w:p>
+        </w:tc>
+      </w:tr>
+      <w:tr>
+        <w:tc>
+          <w:tcPr>
+            <w:tcW w:w="2181" w:type="dxa"/>
+          </w:tcPr>
+          <w:p>
+            <w:pPr>
+              <w:pStyle w:val="ListParagraph"/>
+              <w:tabs>
+                <w:tab w:val="left" w:pos="1241"/>
+                <w:tab w:val="left" w:pos="1725"/>
+              </w:tabs>
+              <w:spacing w:before="0"/>
+              <w:ind w:left="0" w:firstLine="0"/>
+              <w:rPr>
+                <w:b/>
+                <w:sz w:val="24"/>
+              </w:rPr>
+            </w:pPr>
+            <w:r>
+              <w:rPr>
+                <w:b/>
+                <w:sz w:val="24"/>
+              </w:rPr>
+              <w:t>802.x</w:t>
+            </w:r>
+          </w:p>
+        </w:tc>
+        <w:tc>
+          <w:tcPr>
+            <w:tcW w:w="2181" w:type="dxa"/>
+          </w:tcPr>
+          <w:p>
+            <w:pPr>
+              <w:pStyle w:val="ListParagraph"/>
+              <w:tabs>
+                <w:tab w:val="left" w:pos="1241"/>
+                <w:tab w:val="left" w:pos="1725"/>
+              </w:tabs>
+              <w:spacing w:before="0"/>
+              <w:ind w:left="0" w:firstLine="0"/>
+              <w:rPr>
+                <w:bCs/>
+                <w:sz w:val="24"/>
+              </w:rPr>
+            </w:pPr>
+            <w:r>
+              <w:rPr>
+                <w:bCs/>
+                <w:sz w:val="24"/>
+              </w:rPr>
+              <w:t xml:space="preserve">- Includes various networking standards (e.g., </w:t>
+            </w:r>
+            <w:r>
+              <w:rPr>
+                <w:bCs/>
+                <w:sz w:val="24"/>
+              </w:rPr>
+              <w:lastRenderedPageBreak/>
+              <w:t>802.3 is Ethernet and 802.11 for Wi-Fi)</w:t>
+            </w:r>
+          </w:p>
+          <w:p>
+            <w:pPr>
+              <w:pStyle w:val="ListParagraph"/>
+              <w:tabs>
+                <w:tab w:val="left" w:pos="1241"/>
+                <w:tab w:val="left" w:pos="1725"/>
+              </w:tabs>
+              <w:spacing w:before="0"/>
+              <w:ind w:left="0" w:firstLine="0"/>
+              <w:rPr>
+                <w:bCs/>
+                <w:sz w:val="24"/>
+              </w:rPr>
+            </w:pPr>
+            <w:r>
+              <w:rPr>
+                <w:bCs/>
+                <w:sz w:val="24"/>
+              </w:rPr>
+              <w:t>- Provides specifications for physical and data link control.</w:t>
+            </w:r>
+          </w:p>
+        </w:tc>
+        <w:tc>
+          <w:tcPr>
+            <w:tcW w:w="2182" w:type="dxa"/>
+          </w:tcPr>
+          <w:p>
+            <w:pPr>
+              <w:pStyle w:val="ListParagraph"/>
+              <w:tabs>
+                <w:tab w:val="left" w:pos="1241"/>
+                <w:tab w:val="left" w:pos="1725"/>
+              </w:tabs>
+              <w:spacing w:before="0"/>
+              <w:ind w:left="0" w:firstLine="0"/>
+              <w:rPr>
+                <w:bCs/>
+                <w:sz w:val="24"/>
+              </w:rPr>
+            </w:pPr>
+            <w:r>
+              <w:rPr>
+                <w:bCs/>
+                <w:sz w:val="24"/>
+              </w:rPr>
+              <w:lastRenderedPageBreak/>
+              <w:t>- Limited to LAN technologies</w:t>
+            </w:r>
+          </w:p>
+          <w:p>
+            <w:pPr>
+              <w:pStyle w:val="ListParagraph"/>
+              <w:tabs>
+                <w:tab w:val="left" w:pos="1241"/>
+                <w:tab w:val="left" w:pos="1725"/>
+              </w:tabs>
+              <w:spacing w:before="0"/>
+              <w:ind w:left="0" w:firstLine="0"/>
+              <w:rPr>
+                <w:bCs/>
+                <w:sz w:val="24"/>
+              </w:rPr>
+            </w:pPr>
+            <w:r>
+              <w:rPr>
+                <w:bCs/>
+                <w:sz w:val="24"/>
+              </w:rPr>
+              <w:t xml:space="preserve">- Focus is on hardware-level </w:t>
+            </w:r>
+            <w:r>
+              <w:rPr>
+                <w:bCs/>
+                <w:sz w:val="24"/>
+              </w:rPr>
+              <w:lastRenderedPageBreak/>
+              <w:t>implementation.</w:t>
+            </w:r>
+          </w:p>
+        </w:tc>
+        <w:tc>
+          <w:tcPr>
+            <w:tcW w:w="2182" w:type="dxa"/>
+          </w:tcPr>
+          <w:p>
+            <w:pPr>
+              <w:pStyle w:val="ListParagraph"/>
+              <w:tabs>
+                <w:tab w:val="left" w:pos="1241"/>
+                <w:tab w:val="left" w:pos="1725"/>
+              </w:tabs>
+              <w:spacing w:before="0"/>
+              <w:ind w:left="0" w:firstLine="0"/>
+              <w:rPr>
+                <w:bCs/>
+                <w:sz w:val="24"/>
+              </w:rPr>
+            </w:pPr>
+            <w:r>
+              <w:rPr>
+                <w:bCs/>
+                <w:sz w:val="24"/>
+              </w:rPr>
+              <w:lastRenderedPageBreak/>
+              <w:t xml:space="preserve">Specifies protocols for implementing Local Area </w:t>
+            </w:r>
+            <w:r>
+              <w:rPr>
+                <w:bCs/>
+                <w:sz w:val="24"/>
+              </w:rPr>
+              <w:lastRenderedPageBreak/>
+              <w:t>Networks (LAN) and Wireless Networks (WLAN).</w:t>
+            </w:r>
+          </w:p>
+        </w:tc>
+        <w:tc>
+          <w:tcPr>
+            <w:tcW w:w="2182" w:type="dxa"/>
+          </w:tcPr>
+          <w:p>
+            <w:pPr>
+              <w:pStyle w:val="ListParagraph"/>
+              <w:tabs>
+                <w:tab w:val="left" w:pos="1241"/>
+                <w:tab w:val="left" w:pos="1725"/>
+              </w:tabs>
+              <w:spacing w:before="0"/>
+              <w:ind w:left="0" w:firstLine="0"/>
+              <w:rPr>
+                <w:bCs/>
+                <w:sz w:val="24"/>
+              </w:rPr>
+            </w:pPr>
+            <w:r>
+              <w:rPr>
+                <w:bCs/>
+                <w:sz w:val="24"/>
+              </w:rPr>
+              <w:lastRenderedPageBreak/>
+              <w:t>Common Standards:</w:t>
+            </w:r>
+          </w:p>
+          <w:p>
+            <w:pPr>
+              <w:pStyle w:val="ListParagraph"/>
+              <w:tabs>
+                <w:tab w:val="left" w:pos="1241"/>
+                <w:tab w:val="left" w:pos="1725"/>
+              </w:tabs>
+              <w:spacing w:before="0"/>
+              <w:ind w:left="0" w:firstLine="0"/>
+              <w:rPr>
+                <w:bCs/>
+                <w:sz w:val="24"/>
+              </w:rPr>
+            </w:pPr>
+            <w:r>
+              <w:rPr>
+                <w:bCs/>
+                <w:sz w:val="24"/>
+              </w:rPr>
+              <w:t xml:space="preserve">- 802.3 (Ethernet) </w:t>
+            </w:r>
+            <w:r>
+              <w:rPr>
+                <w:bCs/>
+                <w:sz w:val="24"/>
+              </w:rPr>
+              <w:lastRenderedPageBreak/>
+              <w:t>focuses on Physical and Data Link layers.</w:t>
+            </w:r>
+          </w:p>
+          <w:p>
+            <w:pPr>
+              <w:pStyle w:val="ListParagraph"/>
+              <w:tabs>
+                <w:tab w:val="left" w:pos="1241"/>
+                <w:tab w:val="left" w:pos="1725"/>
+              </w:tabs>
+              <w:spacing w:before="0"/>
+              <w:ind w:left="0" w:firstLine="0"/>
+              <w:rPr>
+                <w:bCs/>
+                <w:sz w:val="24"/>
+              </w:rPr>
+            </w:pPr>
+            <w:r>
+              <w:rPr>
+                <w:bCs/>
+                <w:sz w:val="24"/>
+              </w:rPr>
+              <w:t>- 802.11 (Wi-Fi) focuses on wireless communication.</w:t>
+            </w:r>
+          </w:p>
+        </w:tc>
+      </w:tr>
+    </w:tbl>
     <w:p>
       <w:pPr>
         <w:pStyle w:val="ListParagraph"/>

</xml_diff>

<commit_message>
Added firewalls but not placed properly yet
</commit_message>
<xml_diff>
--- a/15. ITSYS/BDSE-0922-113_FrancisAbarca_ProjectReport.docx
+++ b/15. ITSYS/BDSE-0922-113_FrancisAbarca_ProjectReport.docx
@@ -4641,18 +4641,444 @@
     </w:tbl>
     <w:p>
       <w:pPr>
-        <w:pStyle w:val="ListParagraph"/>
         <w:tabs>
           <w:tab w:val="left" w:pos="1241"/>
           <w:tab w:val="left" w:pos="1725"/>
         </w:tabs>
-        <w:spacing w:before="0"/>
-        <w:ind w:left="1241" w:firstLine="0"/>
         <w:rPr>
           <w:b/>
           <w:sz w:val="24"/>
         </w:rPr>
       </w:pPr>
+      <w:r>
+        <w:rPr>
+          <w:b/>
+          <w:sz w:val="24"/>
+        </w:rPr>
+        <w:tab/>
+      </w:r>
+    </w:p>
+    <w:p>
+      <w:pPr>
+        <w:tabs>
+          <w:tab w:val="left" w:pos="1241"/>
+          <w:tab w:val="left" w:pos="1725"/>
+        </w:tabs>
+        <w:rPr>
+          <w:b/>
+          <w:sz w:val="24"/>
+        </w:rPr>
+      </w:pPr>
+      <w:r>
+        <w:rPr>
+          <w:b/>
+          <w:sz w:val="24"/>
+        </w:rPr>
+        <w:tab/>
+        <w:t>Impact of Network Topology, Communication, and Bandwidth Requirements</w:t>
+      </w:r>
+    </w:p>
+    <w:p>
+      <w:pPr>
+        <w:tabs>
+          <w:tab w:val="left" w:pos="1241"/>
+          <w:tab w:val="left" w:pos="1725"/>
+        </w:tabs>
+        <w:rPr>
+          <w:bCs/>
+          <w:sz w:val="24"/>
+        </w:rPr>
+      </w:pPr>
+      <w:r>
+        <w:rPr>
+          <w:b/>
+          <w:sz w:val="24"/>
+        </w:rPr>
+        <w:tab/>
+      </w:r>
+    </w:p>
+    <w:p>
+      <w:pPr>
+        <w:tabs>
+          <w:tab w:val="left" w:pos="1241"/>
+          <w:tab w:val="left" w:pos="1725"/>
+        </w:tabs>
+        <w:rPr>
+          <w:bCs/>
+          <w:sz w:val="24"/>
+        </w:rPr>
+      </w:pPr>
+      <w:r>
+        <w:rPr>
+          <w:bCs/>
+          <w:sz w:val="24"/>
+        </w:rPr>
+        <w:tab/>
+        <w:t>Network Topology</w:t>
+      </w:r>
+    </w:p>
+    <w:p>
+      <w:pPr>
+        <w:tabs>
+          <w:tab w:val="left" w:pos="1241"/>
+          <w:tab w:val="left" w:pos="1725"/>
+        </w:tabs>
+        <w:ind w:left="1241"/>
+        <w:rPr>
+          <w:bCs/>
+          <w:sz w:val="24"/>
+        </w:rPr>
+      </w:pPr>
+      <w:r>
+        <w:rPr>
+          <w:bCs/>
+          <w:sz w:val="24"/>
+        </w:rPr>
+        <w:tab/>
+        <w:t>Network topology refers to the layout of connected devices in a network. The topology has a direct impact on performance, scalability, and reliability.</w:t>
+      </w:r>
+    </w:p>
+    <w:p>
+      <w:pPr>
+        <w:tabs>
+          <w:tab w:val="left" w:pos="1241"/>
+          <w:tab w:val="left" w:pos="1725"/>
+        </w:tabs>
+        <w:ind w:left="1241"/>
+        <w:rPr>
+          <w:bCs/>
+          <w:sz w:val="24"/>
+        </w:rPr>
+      </w:pPr>
+    </w:p>
+    <w:p>
+      <w:pPr>
+        <w:tabs>
+          <w:tab w:val="left" w:pos="1241"/>
+          <w:tab w:val="left" w:pos="1725"/>
+        </w:tabs>
+        <w:ind w:left="1241"/>
+        <w:rPr>
+          <w:b/>
+          <w:sz w:val="24"/>
+        </w:rPr>
+      </w:pPr>
+      <w:r>
+        <w:rPr>
+          <w:b/>
+          <w:sz w:val="24"/>
+        </w:rPr>
+        <w:t>Advantages and Disadvantages of Common Topologies:</w:t>
+      </w:r>
+    </w:p>
+    <w:p>
+      <w:pPr>
+        <w:pStyle w:val="ListParagraph"/>
+        <w:numPr>
+          <w:ilvl w:val="0"/>
+          <w:numId w:val="8"/>
+        </w:numPr>
+        <w:tabs>
+          <w:tab w:val="left" w:pos="1241"/>
+          <w:tab w:val="left" w:pos="1725"/>
+        </w:tabs>
+        <w:rPr>
+          <w:bCs/>
+          <w:sz w:val="24"/>
+        </w:rPr>
+      </w:pPr>
+      <w:r>
+        <w:rPr>
+          <w:b/>
+          <w:sz w:val="24"/>
+        </w:rPr>
+        <w:t xml:space="preserve">Bus Topology: </w:t>
+      </w:r>
+    </w:p>
+    <w:p>
+      <w:pPr>
+        <w:pStyle w:val="ListParagraph"/>
+        <w:numPr>
+          <w:ilvl w:val="1"/>
+          <w:numId w:val="8"/>
+        </w:numPr>
+        <w:tabs>
+          <w:tab w:val="left" w:pos="1241"/>
+          <w:tab w:val="left" w:pos="1725"/>
+        </w:tabs>
+        <w:rPr>
+          <w:bCs/>
+          <w:sz w:val="24"/>
+        </w:rPr>
+      </w:pPr>
+      <w:r>
+        <w:rPr>
+          <w:b/>
+          <w:sz w:val="24"/>
+        </w:rPr>
+        <w:t>Advantages:</w:t>
+      </w:r>
+    </w:p>
+    <w:p>
+      <w:pPr>
+        <w:pStyle w:val="ListParagraph"/>
+        <w:numPr>
+          <w:ilvl w:val="1"/>
+          <w:numId w:val="8"/>
+        </w:numPr>
+        <w:tabs>
+          <w:tab w:val="left" w:pos="1241"/>
+          <w:tab w:val="left" w:pos="1725"/>
+        </w:tabs>
+        <w:rPr>
+          <w:bCs/>
+          <w:sz w:val="24"/>
+        </w:rPr>
+      </w:pPr>
+      <w:r>
+        <w:rPr>
+          <w:b/>
+          <w:sz w:val="24"/>
+        </w:rPr>
+        <w:t>Disadvantages:</w:t>
+      </w:r>
+    </w:p>
+    <w:p>
+      <w:pPr>
+        <w:pStyle w:val="ListParagraph"/>
+        <w:numPr>
+          <w:ilvl w:val="0"/>
+          <w:numId w:val="8"/>
+        </w:numPr>
+        <w:tabs>
+          <w:tab w:val="left" w:pos="1241"/>
+          <w:tab w:val="left" w:pos="1725"/>
+        </w:tabs>
+        <w:rPr>
+          <w:bCs/>
+          <w:sz w:val="24"/>
+        </w:rPr>
+      </w:pPr>
+      <w:r>
+        <w:rPr>
+          <w:b/>
+          <w:sz w:val="24"/>
+        </w:rPr>
+        <w:t>Star Topology</w:t>
+      </w:r>
+      <w:r>
+        <w:rPr>
+          <w:b/>
+          <w:sz w:val="24"/>
+        </w:rPr>
+        <w:t>:</w:t>
+      </w:r>
+    </w:p>
+    <w:p>
+      <w:pPr>
+        <w:pStyle w:val="ListParagraph"/>
+        <w:numPr>
+          <w:ilvl w:val="1"/>
+          <w:numId w:val="8"/>
+        </w:numPr>
+        <w:tabs>
+          <w:tab w:val="left" w:pos="1241"/>
+          <w:tab w:val="left" w:pos="1725"/>
+        </w:tabs>
+        <w:rPr>
+          <w:bCs/>
+          <w:sz w:val="24"/>
+        </w:rPr>
+      </w:pPr>
+      <w:r>
+        <w:rPr>
+          <w:b/>
+          <w:sz w:val="24"/>
+        </w:rPr>
+        <w:t>Advantages:</w:t>
+      </w:r>
+    </w:p>
+    <w:p>
+      <w:pPr>
+        <w:pStyle w:val="ListParagraph"/>
+        <w:numPr>
+          <w:ilvl w:val="1"/>
+          <w:numId w:val="8"/>
+        </w:numPr>
+        <w:tabs>
+          <w:tab w:val="left" w:pos="1241"/>
+          <w:tab w:val="left" w:pos="1725"/>
+        </w:tabs>
+        <w:rPr>
+          <w:bCs/>
+          <w:sz w:val="24"/>
+        </w:rPr>
+      </w:pPr>
+      <w:r>
+        <w:rPr>
+          <w:b/>
+          <w:sz w:val="24"/>
+        </w:rPr>
+        <w:t>Disadvantages:</w:t>
+      </w:r>
+    </w:p>
+    <w:p>
+      <w:pPr>
+        <w:pStyle w:val="ListParagraph"/>
+        <w:numPr>
+          <w:ilvl w:val="0"/>
+          <w:numId w:val="8"/>
+        </w:numPr>
+        <w:tabs>
+          <w:tab w:val="left" w:pos="1241"/>
+          <w:tab w:val="left" w:pos="1725"/>
+        </w:tabs>
+        <w:rPr>
+          <w:bCs/>
+          <w:sz w:val="24"/>
+        </w:rPr>
+      </w:pPr>
+      <w:r>
+        <w:rPr>
+          <w:b/>
+          <w:sz w:val="24"/>
+        </w:rPr>
+        <w:t>Ring Topology</w:t>
+      </w:r>
+      <w:r>
+        <w:rPr>
+          <w:b/>
+          <w:sz w:val="24"/>
+        </w:rPr>
+        <w:t>:</w:t>
+      </w:r>
+    </w:p>
+    <w:p>
+      <w:pPr>
+        <w:pStyle w:val="ListParagraph"/>
+        <w:numPr>
+          <w:ilvl w:val="1"/>
+          <w:numId w:val="8"/>
+        </w:numPr>
+        <w:tabs>
+          <w:tab w:val="left" w:pos="1241"/>
+          <w:tab w:val="left" w:pos="1725"/>
+        </w:tabs>
+        <w:rPr>
+          <w:bCs/>
+          <w:sz w:val="24"/>
+        </w:rPr>
+      </w:pPr>
+      <w:r>
+        <w:rPr>
+          <w:b/>
+          <w:sz w:val="24"/>
+        </w:rPr>
+        <w:t>Advantages:</w:t>
+      </w:r>
+    </w:p>
+    <w:p>
+      <w:pPr>
+        <w:pStyle w:val="ListParagraph"/>
+        <w:numPr>
+          <w:ilvl w:val="1"/>
+          <w:numId w:val="8"/>
+        </w:numPr>
+        <w:tabs>
+          <w:tab w:val="left" w:pos="1241"/>
+          <w:tab w:val="left" w:pos="1725"/>
+        </w:tabs>
+        <w:rPr>
+          <w:bCs/>
+          <w:sz w:val="24"/>
+        </w:rPr>
+      </w:pPr>
+      <w:r>
+        <w:rPr>
+          <w:b/>
+          <w:sz w:val="24"/>
+        </w:rPr>
+        <w:t>Disadvantages:</w:t>
+      </w:r>
+    </w:p>
+    <w:p>
+      <w:pPr>
+        <w:pStyle w:val="ListParagraph"/>
+        <w:numPr>
+          <w:ilvl w:val="0"/>
+          <w:numId w:val="8"/>
+        </w:numPr>
+        <w:tabs>
+          <w:tab w:val="left" w:pos="1241"/>
+          <w:tab w:val="left" w:pos="1725"/>
+        </w:tabs>
+        <w:rPr>
+          <w:bCs/>
+          <w:sz w:val="24"/>
+        </w:rPr>
+      </w:pPr>
+      <w:r>
+        <w:rPr>
+          <w:b/>
+          <w:sz w:val="24"/>
+        </w:rPr>
+        <w:t>Mesh Topology</w:t>
+      </w:r>
+      <w:r>
+        <w:rPr>
+          <w:b/>
+          <w:sz w:val="24"/>
+        </w:rPr>
+        <w:t>:</w:t>
+      </w:r>
+    </w:p>
+    <w:p>
+      <w:pPr>
+        <w:pStyle w:val="ListParagraph"/>
+        <w:numPr>
+          <w:ilvl w:val="1"/>
+          <w:numId w:val="8"/>
+        </w:numPr>
+        <w:tabs>
+          <w:tab w:val="left" w:pos="1241"/>
+          <w:tab w:val="left" w:pos="1725"/>
+        </w:tabs>
+        <w:rPr>
+          <w:bCs/>
+          <w:sz w:val="24"/>
+        </w:rPr>
+      </w:pPr>
+      <w:r>
+        <w:rPr>
+          <w:b/>
+          <w:sz w:val="24"/>
+        </w:rPr>
+        <w:t>Advantages:</w:t>
+      </w:r>
+    </w:p>
+    <w:p>
+      <w:pPr>
+        <w:pStyle w:val="ListParagraph"/>
+        <w:numPr>
+          <w:ilvl w:val="1"/>
+          <w:numId w:val="8"/>
+        </w:numPr>
+        <w:tabs>
+          <w:tab w:val="left" w:pos="1241"/>
+          <w:tab w:val="left" w:pos="1725"/>
+        </w:tabs>
+        <w:rPr>
+          <w:bCs/>
+          <w:sz w:val="24"/>
+        </w:rPr>
+      </w:pPr>
+      <w:r>
+        <w:rPr>
+          <w:b/>
+          <w:sz w:val="24"/>
+        </w:rPr>
+        <w:t>Disadvantages:</w:t>
+      </w:r>
     </w:p>
     <w:p>
       <w:pPr>
@@ -4700,7 +5126,6 @@
         </w:rPr>
         <w:t xml:space="preserve"> </w:t>
       </w:r>
-      <w:proofErr w:type="gramStart"/>
       <w:r>
         <w:t>Statement</w:t>
       </w:r>
@@ -4716,7 +5141,6 @@
         </w:rPr>
         <w:t>:</w:t>
       </w:r>
-      <w:proofErr w:type="gramEnd"/>
     </w:p>
     <w:p>
       <w:pPr>
@@ -4758,7 +5182,6 @@
         </w:rPr>
         <w:t xml:space="preserve"> </w:t>
       </w:r>
-      <w:proofErr w:type="gramStart"/>
       <w:r>
         <w:t xml:space="preserve">Solution </w:t>
       </w:r>
@@ -4768,7 +5191,6 @@
         </w:rPr>
         <w:t>:</w:t>
       </w:r>
-      <w:proofErr w:type="gramEnd"/>
     </w:p>
     <w:p>
       <w:pPr>
@@ -4844,7 +5266,6 @@
         </w:rPr>
         <w:t xml:space="preserve"> </w:t>
       </w:r>
-      <w:proofErr w:type="gramStart"/>
       <w:r>
         <w:rPr>
           <w:b/>
@@ -4867,7 +5288,6 @@
         </w:rPr>
         <w:t>:</w:t>
       </w:r>
-      <w:proofErr w:type="gramEnd"/>
     </w:p>
     <w:p>
       <w:pPr>
@@ -4900,7 +5320,6 @@
         </w:rPr>
         <w:t xml:space="preserve"> </w:t>
       </w:r>
-      <w:proofErr w:type="gramStart"/>
       <w:r>
         <w:t xml:space="preserve">Solution </w:t>
       </w:r>
@@ -4910,7 +5329,6 @@
         </w:rPr>
         <w:t>:</w:t>
       </w:r>
-      <w:proofErr w:type="gramEnd"/>
     </w:p>
     <w:p>
       <w:pPr>
@@ -4983,7 +5401,6 @@
         </w:rPr>
         <w:t xml:space="preserve"> </w:t>
       </w:r>
-      <w:proofErr w:type="gramStart"/>
       <w:r>
         <w:t>Statement</w:t>
       </w:r>
@@ -4999,7 +5416,6 @@
         </w:rPr>
         <w:t>:</w:t>
       </w:r>
-      <w:proofErr w:type="gramEnd"/>
     </w:p>
     <w:p>
       <w:pPr>
@@ -5040,7 +5456,6 @@
         </w:rPr>
         <w:t xml:space="preserve"> </w:t>
       </w:r>
-      <w:proofErr w:type="gramStart"/>
       <w:r>
         <w:t xml:space="preserve">Solution </w:t>
       </w:r>
@@ -5050,7 +5465,6 @@
         </w:rPr>
         <w:t>:</w:t>
       </w:r>
-      <w:proofErr w:type="gramEnd"/>
     </w:p>
     <w:p>
       <w:pPr>
@@ -5375,7 +5789,7 @@
               <v:stroke joinstyle="miter"/>
               <v:path gradientshapeok="t" o:connecttype="rect"/>
             </v:shapetype>
-            <v:shape id="Textbox 7" o:spid="_x0000_s1026" type="#_x0000_t202" style="position:absolute;margin-left:220.35pt;margin-top:820.2pt;width:104.65pt;height:13pt;z-index:-15838720;visibility:visible;mso-wrap-style:square;mso-wrap-distance-left:0;mso-wrap-distance-top:0;mso-wrap-distance-right:0;mso-wrap-distance-bottom:0;mso-position-horizontal:absolute;mso-position-horizontal-relative:page;mso-position-vertical:absolute;mso-position-vertical-relative:page;v-text-anchor:top" o:gfxdata="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" filled="f" stroked="f">
+            <v:shape id="Textbox 7" o:spid="_x0000_s1026" type="#_x0000_t202" style="position:absolute;margin-left:220.35pt;margin-top:820.2pt;width:104.65pt;height:13pt;z-index:-15838720;visibility:visible;mso-wrap-style:square;mso-wrap-distance-left:0;mso-wrap-distance-top:0;mso-wrap-distance-right:0;mso-wrap-distance-bottom:0;mso-position-horizontal:absolute;mso-position-horizontal-relative:page;mso-position-vertical:absolute;mso-position-vertical-relative:page;v-text-anchor:top" o:gfxdata="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" filled="f" stroked="f">
               <v:textbox inset="0,0,0,0">
                 <w:txbxContent>
                   <w:p>
@@ -5526,7 +5940,7 @@
         </mc:Choice>
         <mc:Fallback>
           <w:pict>
-            <v:shape w14:anchorId="7D8141AB" id="Textbox 8" o:spid="_x0000_s1027" type="#_x0000_t202" style="position:absolute;margin-left:55.7pt;margin-top:820.9pt;width:61pt;height:12.05pt;z-index:-15838208;visibility:visible;mso-wrap-style:square;mso-wrap-distance-left:0;mso-wrap-distance-top:0;mso-wrap-distance-right:0;mso-wrap-distance-bottom:0;mso-position-horizontal:absolute;mso-position-horizontal-relative:page;mso-position-vertical:absolute;mso-position-vertical-relative:page;v-text-anchor:top" o:gfxdata="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" filled="f" stroked="f">
+            <v:shape w14:anchorId="7D8141AB" id="Textbox 8" o:spid="_x0000_s1027" type="#_x0000_t202" style="position:absolute;margin-left:55.7pt;margin-top:820.9pt;width:61pt;height:12.05pt;z-index:-15838208;visibility:visible;mso-wrap-style:square;mso-wrap-distance-left:0;mso-wrap-distance-top:0;mso-wrap-distance-right:0;mso-wrap-distance-bottom:0;mso-position-horizontal:absolute;mso-position-horizontal-relative:page;mso-position-vertical:absolute;mso-position-vertical-relative:page;v-text-anchor:top" o:gfxdata="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" filled="f" stroked="f">
               <v:textbox inset="0,0,0,0">
                 <w:txbxContent>
                   <w:p>
@@ -5693,7 +6107,7 @@
         </mc:Choice>
         <mc:Fallback>
           <w:pict>
-            <v:shape w14:anchorId="2AB666C3" id="Textbox 9" o:spid="_x0000_s1028" type="#_x0000_t202" style="position:absolute;margin-left:489.7pt;margin-top:820.9pt;width:38.9pt;height:12.05pt;z-index:-15837696;visibility:visible;mso-wrap-style:square;mso-wrap-distance-left:0;mso-wrap-distance-top:0;mso-wrap-distance-right:0;mso-wrap-distance-bottom:0;mso-position-horizontal:absolute;mso-position-horizontal-relative:page;mso-position-vertical:absolute;mso-position-vertical-relative:page;v-text-anchor:top" o:gfxdata="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" filled="f" stroked="f">
+            <v:shape w14:anchorId="2AB666C3" id="Textbox 9" o:spid="_x0000_s1028" type="#_x0000_t202" style="position:absolute;margin-left:489.7pt;margin-top:820.9pt;width:38.9pt;height:12.05pt;z-index:-15837696;visibility:visible;mso-wrap-style:square;mso-wrap-distance-left:0;mso-wrap-distance-top:0;mso-wrap-distance-right:0;mso-wrap-distance-bottom:0;mso-position-horizontal:absolute;mso-position-horizontal-relative:page;mso-position-vertical:absolute;mso-position-vertical-relative:page;v-text-anchor:top" o:gfxdata="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" filled="f" stroked="f">
               <v:textbox inset="0,0,0,0">
                 <w:txbxContent>
                   <w:p>
@@ -5801,6 +6215,97 @@
 <file path=word/numbering.xml><?xml version="1.0" encoding="utf-8"?>
 <w:numbering xmlns:wpc="http://schemas.microsoft.com/office/word/2010/wordprocessingCanvas" xmlns:cx="http://schemas.microsoft.com/office/drawing/2014/chartex" xmlns:cx1="http://schemas.microsoft.com/office/drawing/2015/9/8/chartex" xmlns:cx2="http://schemas.microsoft.com/office/drawing/2015/10/21/chartex" xmlns:cx3="http://schemas.microsoft.com/office/drawing/2016/5/9/chartex" xmlns:cx4="http://schemas.microsoft.com/office/drawing/2016/5/10/chartex" xmlns:cx5="http://schemas.microsoft.com/office/drawing/2016/5/11/chartex" xmlns:cx6="http://schemas.microsoft.com/office/drawing/2016/5/12/chartex" xmlns:cx7="http://schemas.microsoft.com/office/drawing/2016/5/13/chartex" xmlns:cx8="http://schemas.microsoft.com/office/drawing/2016/5/14/chartex" xmlns:mc="http://schemas.openxmlformats.org/markup-compatibility/2006" xmlns:aink="http://schemas.microsoft.com/office/drawing/2016/ink" xmlns:am3d="http://schemas.microsoft.com/office/drawing/2017/model3d" xmlns:o="urn:schemas-microsoft-com:office:office" xmlns:oel="http://schemas.microsoft.com/office/2019/extlst" xmlns:r="http://schemas.openxmlformats.org/officeDocument/2006/relationships" xmlns:m="http://schemas.openxmlformats.org/officeDocument/2006/math" xmlns:v="urn:schemas-microsoft-com:vml" xmlns:wp14="http://schemas.microsoft.com/office/word/2010/wordprocessingDrawing" xmlns:wp="http://schemas.openxmlformats.org/drawingml/2006/wordprocessingDrawing" xmlns:w10="urn:schemas-microsoft-com:office:word" xmlns:w="http://schemas.openxmlformats.org/wordprocessingml/2006/main" xmlns:w14="http://schemas.microsoft.com/office/word/2010/wordml" xmlns:w15="http://schemas.microsoft.com/office/word/2012/wordml" xmlns:w16cex="http://schemas.microsoft.com/office/word/2018/wordml/cex" xmlns:w16cid="http://schemas.microsoft.com/office/word/2016/wordml/cid" xmlns:w16="http://schemas.microsoft.com/office/word/2018/wordml" xmlns:w16du="http://schemas.microsoft.com/office/word/2023/wordml/word16du" xmlns:w16sdtdh="http://schemas.microsoft.com/office/word/2020/wordml/sdtdatahash" xmlns:w16se="http://schemas.microsoft.com/office/word/2015/wordml/symex" xmlns:wpg="http://schemas.microsoft.com/office/word/2010/wordprocessingGroup" xmlns:wpi="http://schemas.microsoft.com/office/word/2010/wordprocessingInk" xmlns:wne="http://schemas.microsoft.com/office/word/2006/wordml" xmlns:wps="http://schemas.microsoft.com/office/word/2010/wordprocessingShape" mc:Ignorable="w14 w15 w16se w16cid w16 w16cex w16sdtdh w16du wp14">
   <w:abstractNum w:abstractNumId="0" w15:restartNumberingAfterBreak="0">
+    <w:nsid w:val="0C0C5A4A"/>
+    <w:multiLevelType w:val="hybridMultilevel"/>
+    <w:tmpl w:val="73868086"/>
+    <w:lvl w:ilvl="0" w:tplc="CECA9E3C">
+      <w:start w:val="1"/>
+      <w:numFmt w:val="decimal"/>
+      <w:lvlText w:val="%1."/>
+      <w:lvlJc w:val="left"/>
+      <w:pPr>
+        <w:ind w:left="1601" w:hanging="360"/>
+      </w:pPr>
+      <w:rPr>
+        <w:rFonts w:hint="default"/>
+      </w:rPr>
+    </w:lvl>
+    <w:lvl w:ilvl="1" w:tplc="89201038">
+      <w:numFmt w:val="bullet"/>
+      <w:lvlText w:val="-"/>
+      <w:lvlJc w:val="left"/>
+      <w:pPr>
+        <w:ind w:left="1800" w:hanging="360"/>
+      </w:pPr>
+      <w:rPr>
+        <w:rFonts w:ascii="Cambria" w:eastAsia="Cambria" w:hAnsi="Cambria" w:cs="Cambria" w:hint="default"/>
+      </w:rPr>
+    </w:lvl>
+    <w:lvl w:ilvl="2" w:tplc="0409001B" w:tentative="1">
+      <w:start w:val="1"/>
+      <w:numFmt w:val="lowerRoman"/>
+      <w:lvlText w:val="%3."/>
+      <w:lvlJc w:val="right"/>
+      <w:pPr>
+        <w:ind w:left="3041" w:hanging="180"/>
+      </w:pPr>
+    </w:lvl>
+    <w:lvl w:ilvl="3" w:tplc="0409000F" w:tentative="1">
+      <w:start w:val="1"/>
+      <w:numFmt w:val="decimal"/>
+      <w:lvlText w:val="%4."/>
+      <w:lvlJc w:val="left"/>
+      <w:pPr>
+        <w:ind w:left="3761" w:hanging="360"/>
+      </w:pPr>
+    </w:lvl>
+    <w:lvl w:ilvl="4" w:tplc="04090019" w:tentative="1">
+      <w:start w:val="1"/>
+      <w:numFmt w:val="lowerLetter"/>
+      <w:lvlText w:val="%5."/>
+      <w:lvlJc w:val="left"/>
+      <w:pPr>
+        <w:ind w:left="4481" w:hanging="360"/>
+      </w:pPr>
+    </w:lvl>
+    <w:lvl w:ilvl="5" w:tplc="0409001B" w:tentative="1">
+      <w:start w:val="1"/>
+      <w:numFmt w:val="lowerRoman"/>
+      <w:lvlText w:val="%6."/>
+      <w:lvlJc w:val="right"/>
+      <w:pPr>
+        <w:ind w:left="5201" w:hanging="180"/>
+      </w:pPr>
+    </w:lvl>
+    <w:lvl w:ilvl="6" w:tplc="0409000F" w:tentative="1">
+      <w:start w:val="1"/>
+      <w:numFmt w:val="decimal"/>
+      <w:lvlText w:val="%7."/>
+      <w:lvlJc w:val="left"/>
+      <w:pPr>
+        <w:ind w:left="5921" w:hanging="360"/>
+      </w:pPr>
+    </w:lvl>
+    <w:lvl w:ilvl="7" w:tplc="04090019" w:tentative="1">
+      <w:start w:val="1"/>
+      <w:numFmt w:val="lowerLetter"/>
+      <w:lvlText w:val="%8."/>
+      <w:lvlJc w:val="left"/>
+      <w:pPr>
+        <w:ind w:left="6641" w:hanging="360"/>
+      </w:pPr>
+    </w:lvl>
+    <w:lvl w:ilvl="8" w:tplc="0409001B" w:tentative="1">
+      <w:start w:val="1"/>
+      <w:numFmt w:val="lowerRoman"/>
+      <w:lvlText w:val="%9."/>
+      <w:lvlJc w:val="right"/>
+      <w:pPr>
+        <w:ind w:left="7361" w:hanging="180"/>
+      </w:pPr>
+    </w:lvl>
+  </w:abstractNum>
+  <w:abstractNum w:abstractNumId="1" w15:restartNumberingAfterBreak="0">
     <w:nsid w:val="199C19CF"/>
     <w:multiLevelType w:val="hybridMultilevel"/>
     <w:tmpl w:val="7AC2DA66"/>
@@ -5913,7 +6418,7 @@
       </w:rPr>
     </w:lvl>
   </w:abstractNum>
-  <w:abstractNum w:abstractNumId="1" w15:restartNumberingAfterBreak="0">
+  <w:abstractNum w:abstractNumId="2" w15:restartNumberingAfterBreak="0">
     <w:nsid w:val="3A9B034F"/>
     <w:multiLevelType w:val="hybridMultilevel"/>
     <w:tmpl w:val="2BE8DE36"/>
@@ -6035,7 +6540,7 @@
       </w:rPr>
     </w:lvl>
   </w:abstractNum>
-  <w:abstractNum w:abstractNumId="2" w15:restartNumberingAfterBreak="0">
+  <w:abstractNum w:abstractNumId="3" w15:restartNumberingAfterBreak="0">
     <w:nsid w:val="4D69747C"/>
     <w:multiLevelType w:val="hybridMultilevel"/>
     <w:tmpl w:val="9432C968"/>
@@ -6148,7 +6653,7 @@
       </w:rPr>
     </w:lvl>
   </w:abstractNum>
-  <w:abstractNum w:abstractNumId="3" w15:restartNumberingAfterBreak="0">
+  <w:abstractNum w:abstractNumId="4" w15:restartNumberingAfterBreak="0">
     <w:nsid w:val="505E69DE"/>
     <w:multiLevelType w:val="hybridMultilevel"/>
     <w:tmpl w:val="616E526E"/>
@@ -6261,7 +6766,7 @@
       </w:rPr>
     </w:lvl>
   </w:abstractNum>
-  <w:abstractNum w:abstractNumId="4" w15:restartNumberingAfterBreak="0">
+  <w:abstractNum w:abstractNumId="5" w15:restartNumberingAfterBreak="0">
     <w:nsid w:val="5B8A04FD"/>
     <w:multiLevelType w:val="hybridMultilevel"/>
     <w:tmpl w:val="2FB6C380"/>
@@ -6383,7 +6888,7 @@
       </w:rPr>
     </w:lvl>
   </w:abstractNum>
-  <w:abstractNum w:abstractNumId="5" w15:restartNumberingAfterBreak="0">
+  <w:abstractNum w:abstractNumId="6" w15:restartNumberingAfterBreak="0">
     <w:nsid w:val="5F092905"/>
     <w:multiLevelType w:val="hybridMultilevel"/>
     <w:tmpl w:val="99221360"/>
@@ -6495,7 +7000,7 @@
       </w:rPr>
     </w:lvl>
   </w:abstractNum>
-  <w:abstractNum w:abstractNumId="6" w15:restartNumberingAfterBreak="0">
+  <w:abstractNum w:abstractNumId="7" w15:restartNumberingAfterBreak="0">
     <w:nsid w:val="7CB21915"/>
     <w:multiLevelType w:val="hybridMultilevel"/>
     <w:tmpl w:val="B03A3984"/>
@@ -6608,25 +7113,28 @@
     </w:lvl>
   </w:abstractNum>
   <w:num w:numId="1" w16cid:durableId="832642886">
+    <w:abstractNumId w:val="2"/>
+  </w:num>
+  <w:num w:numId="2" w16cid:durableId="786585568">
+    <w:abstractNumId w:val="5"/>
+  </w:num>
+  <w:num w:numId="3" w16cid:durableId="219875756">
+    <w:abstractNumId w:val="6"/>
+  </w:num>
+  <w:num w:numId="4" w16cid:durableId="1760449067">
+    <w:abstractNumId w:val="7"/>
+  </w:num>
+  <w:num w:numId="5" w16cid:durableId="423913642">
     <w:abstractNumId w:val="1"/>
   </w:num>
-  <w:num w:numId="2" w16cid:durableId="786585568">
+  <w:num w:numId="6" w16cid:durableId="341593568">
+    <w:abstractNumId w:val="3"/>
+  </w:num>
+  <w:num w:numId="7" w16cid:durableId="911352579">
     <w:abstractNumId w:val="4"/>
   </w:num>
-  <w:num w:numId="3" w16cid:durableId="219875756">
-    <w:abstractNumId w:val="5"/>
-  </w:num>
-  <w:num w:numId="4" w16cid:durableId="1760449067">
-    <w:abstractNumId w:val="6"/>
-  </w:num>
-  <w:num w:numId="5" w16cid:durableId="423913642">
+  <w:num w:numId="8" w16cid:durableId="1773088619">
     <w:abstractNumId w:val="0"/>
-  </w:num>
-  <w:num w:numId="6" w16cid:durableId="341593568">
-    <w:abstractNumId w:val="2"/>
-  </w:num>
-  <w:num w:numId="7" w16cid:durableId="911352579">
-    <w:abstractNumId w:val="3"/>
   </w:num>
 </w:numbering>
 </file>
@@ -7057,6 +7565,52 @@
       <w:szCs w:val="32"/>
     </w:rPr>
   </w:style>
+  <w:style w:type="paragraph" w:styleId="Heading3">
+    <w:name w:val="heading 3"/>
+    <w:basedOn w:val="Normal"/>
+    <w:next w:val="Normal"/>
+    <w:link w:val="Heading3Char"/>
+    <w:uiPriority w:val="9"/>
+    <w:semiHidden/>
+    <w:unhideWhenUsed/>
+    <w:qFormat/>
+    <w:rsid w:val="00892964"/>
+    <w:pPr>
+      <w:keepNext/>
+      <w:keepLines/>
+      <w:spacing w:before="40"/>
+      <w:outlineLvl w:val="2"/>
+    </w:pPr>
+    <w:rPr>
+      <w:rFonts w:asciiTheme="majorHAnsi" w:eastAsiaTheme="majorEastAsia" w:hAnsiTheme="majorHAnsi" w:cstheme="majorBidi"/>
+      <w:color w:val="243F60" w:themeColor="accent1" w:themeShade="7F"/>
+      <w:sz w:val="24"/>
+      <w:szCs w:val="24"/>
+    </w:rPr>
+  </w:style>
+  <w:style w:type="paragraph" w:styleId="Heading4">
+    <w:name w:val="heading 4"/>
+    <w:basedOn w:val="Normal"/>
+    <w:next w:val="Normal"/>
+    <w:link w:val="Heading4Char"/>
+    <w:uiPriority w:val="9"/>
+    <w:semiHidden/>
+    <w:unhideWhenUsed/>
+    <w:qFormat/>
+    <w:rsid w:val="00892964"/>
+    <w:pPr>
+      <w:keepNext/>
+      <w:keepLines/>
+      <w:spacing w:before="40"/>
+      <w:outlineLvl w:val="3"/>
+    </w:pPr>
+    <w:rPr>
+      <w:rFonts w:asciiTheme="majorHAnsi" w:eastAsiaTheme="majorEastAsia" w:hAnsiTheme="majorHAnsi" w:cstheme="majorBidi"/>
+      <w:i/>
+      <w:iCs/>
+      <w:color w:val="365F91" w:themeColor="accent1" w:themeShade="BF"/>
+    </w:rPr>
+  </w:style>
   <w:style w:type="character" w:default="1" w:styleId="DefaultParagraphFont">
     <w:name w:val="Default Paragraph Font"/>
     <w:uiPriority w:val="1"/>
@@ -7153,6 +7707,34 @@
         <w:insideV w:val="single" w:sz="4" w:space="0" w:color="auto"/>
       </w:tblBorders>
     </w:tblPr>
+  </w:style>
+  <w:style w:type="character" w:customStyle="1" w:styleId="Heading3Char">
+    <w:name w:val="Heading 3 Char"/>
+    <w:basedOn w:val="DefaultParagraphFont"/>
+    <w:link w:val="Heading3"/>
+    <w:uiPriority w:val="9"/>
+    <w:semiHidden/>
+    <w:rsid w:val="00892964"/>
+    <w:rPr>
+      <w:rFonts w:asciiTheme="majorHAnsi" w:eastAsiaTheme="majorEastAsia" w:hAnsiTheme="majorHAnsi" w:cstheme="majorBidi"/>
+      <w:color w:val="243F60" w:themeColor="accent1" w:themeShade="7F"/>
+      <w:sz w:val="24"/>
+      <w:szCs w:val="24"/>
+    </w:rPr>
+  </w:style>
+  <w:style w:type="character" w:customStyle="1" w:styleId="Heading4Char">
+    <w:name w:val="Heading 4 Char"/>
+    <w:basedOn w:val="DefaultParagraphFont"/>
+    <w:link w:val="Heading4"/>
+    <w:uiPriority w:val="9"/>
+    <w:semiHidden/>
+    <w:rsid w:val="00892964"/>
+    <w:rPr>
+      <w:rFonts w:asciiTheme="majorHAnsi" w:eastAsiaTheme="majorEastAsia" w:hAnsiTheme="majorHAnsi" w:cstheme="majorBidi"/>
+      <w:i/>
+      <w:iCs/>
+      <w:color w:val="365F91" w:themeColor="accent1" w:themeShade="BF"/>
+    </w:rPr>
   </w:style>
 </w:styles>
 </file>

</xml_diff>

<commit_message>
Added documentation for activity 3 and 4'
</commit_message>
<xml_diff>
--- a/15. ITSYS/BDSE-0922-113_FrancisAbarca_ProjectReport.docx
+++ b/15. ITSYS/BDSE-0922-113_FrancisAbarca_ProjectReport.docx
@@ -110,7 +110,7 @@
           </mc:Choice>
           <mc:Fallback>
             <w:pict>
-              <v:group w14:anchorId="0A4E53ED" id="Group 1" o:spid="_x0000_s1026" style="position:absolute;margin-left:399.15pt;margin-top:-6.4pt;width:142.9pt;height:25.45pt;z-index:15728640;mso-wrap-distance-left:0;mso-wrap-distance-right:0;mso-position-horizontal-relative:page" coordsize="18148,3232" o:gfxdata="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">
+              <v:group w14:anchorId="7910AA77" id="Group 1" o:spid="_x0000_s1026" style="position:absolute;margin-left:399.15pt;margin-top:-6.4pt;width:142.9pt;height:25.45pt;z-index:15728640;mso-wrap-distance-left:0;mso-wrap-distance-right:0;mso-position-horizontal-relative:page" coordsize="18148,3232" o:gfxdata="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">
                 <v:shapetype id="_x0000_t75" coordsize="21600,21600" o:spt="75" o:preferrelative="t" path="m@4@5l@4@11@9@11@9@5xe" filled="f" stroked="f">
                   <v:stroke joinstyle="miter"/>
                   <v:formulas>
@@ -1851,7 +1851,7 @@
           </mc:Choice>
           <mc:Fallback>
             <w:pict>
-              <v:group w14:anchorId="56BC0FD3" id="Group 4" o:spid="_x0000_s1026" style="position:absolute;margin-left:463.75pt;margin-top:-11.3pt;width:94pt;height:16.7pt;z-index:15729152;mso-wrap-distance-left:0;mso-wrap-distance-right:0;mso-position-horizontal-relative:page" coordsize="11938,2120" o:gfxdata="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">
+              <v:group w14:anchorId="3144672F" id="Group 4" o:spid="_x0000_s1026" style="position:absolute;margin-left:463.75pt;margin-top:-11.3pt;width:94pt;height:16.7pt;z-index:15729152;mso-wrap-distance-left:0;mso-wrap-distance-right:0;mso-position-horizontal-relative:page" coordsize="11938,2120" o:gfxdata="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">
                 <v:shape id="Image 5" o:spid="_x0000_s1027" type="#_x0000_t75" style="position:absolute;top:155;width:6651;height:1810;visibility:visible;mso-wrap-style:square" o:gfxdata="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">
                   <v:imagedata r:id="rId9" o:title=""/>
                 </v:shape>
@@ -2266,7 +2266,7 @@
           </mc:Choice>
           <mc:Fallback>
             <w:pict>
-              <v:group w14:anchorId="26452BF5" id="Group 10" o:spid="_x0000_s1026" style="position:absolute;margin-left:473.3pt;margin-top:27.85pt;width:94pt;height:16.7pt;z-index:15729664;mso-wrap-distance-left:0;mso-wrap-distance-right:0;mso-position-horizontal-relative:page;mso-position-vertical-relative:page" coordsize="11938,2120" o:gfxdata="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">
+              <v:group w14:anchorId="3C7BF171" id="Group 10" o:spid="_x0000_s1026" style="position:absolute;margin-left:473.3pt;margin-top:27.85pt;width:94pt;height:16.7pt;z-index:15729664;mso-wrap-distance-left:0;mso-wrap-distance-right:0;mso-position-horizontal-relative:page;mso-position-vertical-relative:page" coordsize="11938,2120" o:gfxdata="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">
                 <v:shape id="Image 11" o:spid="_x0000_s1027" type="#_x0000_t75" style="position:absolute;top:155;width:6651;height:1810;visibility:visible;mso-wrap-style:square" o:gfxdata="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">
                   <v:imagedata r:id="rId9" o:title=""/>
                 </v:shape>
@@ -4796,6 +4796,7 @@
           <w:b/>
           <w:sz w:val="24"/>
         </w:rPr>
+        <w:lastRenderedPageBreak/>
         <w:tab/>
       </w:r>
     </w:p>
@@ -5901,14 +5902,7 @@
           <w:b/>
           <w:sz w:val="24"/>
         </w:rPr>
-        <w:t>Hybrid</w:t>
-      </w:r>
-      <w:r>
-        <w:rPr>
-          <w:b/>
-          <w:sz w:val="24"/>
-        </w:rPr>
-        <w:t xml:space="preserve"> Topology:</w:t>
+        <w:t>Hybrid Topology:</w:t>
       </w:r>
     </w:p>
     <w:p>
@@ -11186,6 +11180,9 @@
         <w:pStyle w:val="Heading1"/>
         <w:ind w:firstLine="674"/>
         <w:jc w:val="both"/>
+        <w:rPr>
+          <w:spacing w:val="-10"/>
+        </w:rPr>
       </w:pPr>
       <w:r>
         <w:t xml:space="preserve">Task </w:t>
@@ -11196,6 +11193,271 @@
         </w:rPr>
         <w:t>2</w:t>
       </w:r>
+    </w:p>
+    <w:p>
+      <w:r>
+        <w:tab/>
+      </w:r>
+    </w:p>
+    <w:p>
+      <w:pPr>
+        <w:ind w:firstLine="674"/>
+      </w:pPr>
+      <w:r>
+        <w:rPr>
+          <w:b/>
+          <w:sz w:val="28"/>
+          <w:szCs w:val="24"/>
+        </w:rPr>
+        <w:t>Network Design</w:t>
+      </w:r>
+    </w:p>
+    <w:p>
+      <w:pPr>
+        <w:ind w:firstLine="674"/>
+      </w:pPr>
+      <w:r>
+        <w:t>Network Design</w:t>
+      </w:r>
+    </w:p>
+    <w:p>
+      <w:pPr>
+        <w:pStyle w:val="BodyText"/>
+        <w:spacing w:before="6"/>
+        <w:jc w:val="both"/>
+        <w:rPr>
+          <w:sz w:val="36"/>
+        </w:rPr>
+      </w:pPr>
+    </w:p>
+    <w:p>
+      <w:pPr>
+        <w:pStyle w:val="ListParagraph"/>
+        <w:tabs>
+          <w:tab w:val="left" w:pos="1241"/>
+        </w:tabs>
+        <w:spacing w:before="0" w:line="547" w:lineRule="auto"/>
+        <w:ind w:left="674" w:right="8171" w:firstLine="0"/>
+        <w:jc w:val="both"/>
+        <w:rPr>
+          <w:b/>
+          <w:spacing w:val="40"/>
+          <w:sz w:val="24"/>
+        </w:rPr>
+      </w:pPr>
+      <w:r>
+        <w:rPr>
+          <w:rStyle w:val="Heading1Char"/>
+        </w:rPr>
+        <w:t>Task 3</w:t>
+      </w:r>
+      <w:r>
+        <w:rPr>
+          <w:b/>
+          <w:spacing w:val="40"/>
+          <w:sz w:val="24"/>
+        </w:rPr>
+        <w:t xml:space="preserve"> </w:t>
+      </w:r>
+    </w:p>
+    <w:p>
+      <w:pPr>
+        <w:pStyle w:val="ListParagraph"/>
+        <w:tabs>
+          <w:tab w:val="left" w:pos="1241"/>
+        </w:tabs>
+        <w:spacing w:before="0" w:line="547" w:lineRule="auto"/>
+        <w:ind w:left="674" w:right="8171" w:firstLine="0"/>
+        <w:jc w:val="both"/>
+        <w:rPr>
+          <w:b/>
+          <w:sz w:val="24"/>
+        </w:rPr>
+      </w:pPr>
+      <w:r>
+        <w:rPr>
+          <w:b/>
+          <w:sz w:val="24"/>
+        </w:rPr>
+        <w:t>Task</w:t>
+      </w:r>
+      <w:r>
+        <w:rPr>
+          <w:b/>
+          <w:spacing w:val="-14"/>
+          <w:sz w:val="24"/>
+        </w:rPr>
+        <w:t xml:space="preserve"> </w:t>
+      </w:r>
+      <w:r>
+        <w:rPr>
+          <w:b/>
+          <w:sz w:val="24"/>
+        </w:rPr>
+        <w:t>Statement</w:t>
+      </w:r>
+      <w:r>
+        <w:rPr>
+          <w:b/>
+          <w:spacing w:val="-13"/>
+          <w:sz w:val="24"/>
+        </w:rPr>
+        <w:t xml:space="preserve"> </w:t>
+      </w:r>
+      <w:r>
+        <w:rPr>
+          <w:b/>
+          <w:sz w:val="24"/>
+        </w:rPr>
+        <w:t>:</w:t>
+      </w:r>
+    </w:p>
+    <w:p>
+      <w:pPr>
+        <w:pStyle w:val="BodyText"/>
+        <w:jc w:val="both"/>
+        <w:rPr>
+          <w:sz w:val="28"/>
+        </w:rPr>
+      </w:pPr>
+    </w:p>
+    <w:p>
+      <w:pPr>
+        <w:pStyle w:val="BodyText"/>
+        <w:spacing w:before="7"/>
+        <w:jc w:val="both"/>
+        <w:rPr>
+          <w:sz w:val="26"/>
+        </w:rPr>
+      </w:pPr>
+    </w:p>
+    <w:p>
+      <w:pPr>
+        <w:pStyle w:val="BodyText"/>
+        <w:ind w:left="674"/>
+        <w:jc w:val="both"/>
+      </w:pPr>
+      <w:r>
+        <w:t>Task</w:t>
+      </w:r>
+      <w:r>
+        <w:rPr>
+          <w:spacing w:val="-1"/>
+        </w:rPr>
+        <w:t xml:space="preserve"> </w:t>
+      </w:r>
+      <w:r>
+        <w:t xml:space="preserve">Solution </w:t>
+      </w:r>
+      <w:r>
+        <w:rPr>
+          <w:spacing w:val="-10"/>
+        </w:rPr>
+        <w:t>:</w:t>
+      </w:r>
+    </w:p>
+    <w:p>
+      <w:pPr>
+        <w:pStyle w:val="BodyText"/>
+        <w:jc w:val="both"/>
+        <w:rPr>
+          <w:sz w:val="28"/>
+        </w:rPr>
+      </w:pPr>
+    </w:p>
+    <w:p>
+      <w:pPr>
+        <w:pStyle w:val="BodyText"/>
+        <w:jc w:val="both"/>
+        <w:rPr>
+          <w:sz w:val="28"/>
+        </w:rPr>
+      </w:pPr>
+    </w:p>
+    <w:p>
+      <w:pPr>
+        <w:pStyle w:val="BodyText"/>
+        <w:spacing w:before="1"/>
+        <w:jc w:val="both"/>
+        <w:rPr>
+          <w:sz w:val="32"/>
+        </w:rPr>
+      </w:pPr>
+    </w:p>
+    <w:p>
+      <w:pPr>
+        <w:pStyle w:val="Heading1"/>
+        <w:ind w:firstLine="674"/>
+        <w:jc w:val="both"/>
+      </w:pPr>
+      <w:r>
+        <w:t xml:space="preserve">Task </w:t>
+      </w:r>
+      <w:r>
+        <w:rPr>
+          <w:spacing w:val="-10"/>
+        </w:rPr>
+        <w:t>4</w:t>
+      </w:r>
+    </w:p>
+    <w:p>
+      <w:pPr>
+        <w:pStyle w:val="BodyText"/>
+        <w:jc w:val="both"/>
+        <w:rPr>
+          <w:sz w:val="28"/>
+        </w:rPr>
+      </w:pPr>
+    </w:p>
+    <w:p>
+      <w:pPr>
+        <w:pStyle w:val="BodyText"/>
+        <w:spacing w:before="6"/>
+        <w:jc w:val="both"/>
+        <w:rPr>
+          <w:sz w:val="36"/>
+        </w:rPr>
+      </w:pPr>
+    </w:p>
+    <w:p>
+      <w:pPr>
+        <w:pStyle w:val="BodyText"/>
+        <w:ind w:left="674"/>
+        <w:jc w:val="both"/>
+      </w:pPr>
+      <w:r>
+        <w:t>Task</w:t>
+      </w:r>
+      <w:r>
+        <w:rPr>
+          <w:spacing w:val="-5"/>
+        </w:rPr>
+        <w:t xml:space="preserve"> </w:t>
+      </w:r>
+      <w:r>
+        <w:t>Statement</w:t>
+      </w:r>
+      <w:r>
+        <w:rPr>
+          <w:spacing w:val="-4"/>
+        </w:rPr>
+        <w:t xml:space="preserve"> </w:t>
+      </w:r>
+      <w:r>
+        <w:rPr>
+          <w:spacing w:val="-10"/>
+        </w:rPr>
+        <w:t>:</w:t>
+      </w:r>
+    </w:p>
+    <w:p>
+      <w:pPr>
+        <w:pStyle w:val="BodyText"/>
+        <w:jc w:val="both"/>
+        <w:rPr>
+          <w:sz w:val="28"/>
+        </w:rPr>
+      </w:pPr>
     </w:p>
     <w:p>
       <w:pPr>
@@ -11212,7 +11474,7 @@
         <w:spacing w:before="5"/>
         <w:jc w:val="both"/>
         <w:rPr>
-          <w:sz w:val="36"/>
+          <w:sz w:val="29"/>
         </w:rPr>
       </w:pPr>
     </w:p>
@@ -11227,19 +11489,12 @@
       </w:r>
       <w:r>
         <w:rPr>
-          <w:spacing w:val="-5"/>
+          <w:spacing w:val="-1"/>
         </w:rPr>
         <w:t xml:space="preserve"> </w:t>
       </w:r>
-      <w:proofErr w:type="gramStart"/>
-      <w:r>
-        <w:t>Statement</w:t>
-      </w:r>
-      <w:r>
-        <w:rPr>
-          <w:spacing w:val="-4"/>
-        </w:rPr>
-        <w:t xml:space="preserve"> </w:t>
+      <w:r>
+        <w:t xml:space="preserve">Solution </w:t>
       </w:r>
       <w:r>
         <w:rPr>
@@ -11247,363 +11502,6 @@
         </w:rPr>
         <w:t>:</w:t>
       </w:r>
-      <w:proofErr w:type="gramEnd"/>
-    </w:p>
-    <w:p>
-      <w:pPr>
-        <w:pStyle w:val="BodyText"/>
-        <w:jc w:val="both"/>
-        <w:rPr>
-          <w:sz w:val="28"/>
-        </w:rPr>
-      </w:pPr>
-    </w:p>
-    <w:p>
-      <w:pPr>
-        <w:pStyle w:val="BodyText"/>
-        <w:jc w:val="both"/>
-        <w:rPr>
-          <w:sz w:val="28"/>
-        </w:rPr>
-      </w:pPr>
-    </w:p>
-    <w:p>
-      <w:pPr>
-        <w:pStyle w:val="BodyText"/>
-        <w:spacing w:before="5"/>
-        <w:jc w:val="both"/>
-        <w:rPr>
-          <w:sz w:val="29"/>
-        </w:rPr>
-      </w:pPr>
-    </w:p>
-    <w:p>
-      <w:pPr>
-        <w:pStyle w:val="BodyText"/>
-        <w:spacing w:before="1"/>
-        <w:ind w:left="674"/>
-        <w:jc w:val="both"/>
-      </w:pPr>
-      <w:r>
-        <w:t>Task</w:t>
-      </w:r>
-      <w:r>
-        <w:rPr>
-          <w:spacing w:val="-1"/>
-        </w:rPr>
-        <w:t xml:space="preserve"> </w:t>
-      </w:r>
-      <w:proofErr w:type="gramStart"/>
-      <w:r>
-        <w:t xml:space="preserve">Solution </w:t>
-      </w:r>
-      <w:r>
-        <w:rPr>
-          <w:spacing w:val="-10"/>
-        </w:rPr>
-        <w:t>:</w:t>
-      </w:r>
-      <w:proofErr w:type="gramEnd"/>
-    </w:p>
-    <w:p>
-      <w:pPr>
-        <w:pStyle w:val="BodyText"/>
-        <w:jc w:val="both"/>
-        <w:rPr>
-          <w:sz w:val="28"/>
-        </w:rPr>
-      </w:pPr>
-    </w:p>
-    <w:p>
-      <w:pPr>
-        <w:pStyle w:val="BodyText"/>
-        <w:spacing w:before="6"/>
-        <w:jc w:val="both"/>
-        <w:rPr>
-          <w:sz w:val="36"/>
-        </w:rPr>
-      </w:pPr>
-    </w:p>
-    <w:p>
-      <w:pPr>
-        <w:pStyle w:val="ListParagraph"/>
-        <w:tabs>
-          <w:tab w:val="left" w:pos="1241"/>
-        </w:tabs>
-        <w:spacing w:before="0" w:line="547" w:lineRule="auto"/>
-        <w:ind w:left="674" w:right="8171" w:firstLine="0"/>
-        <w:jc w:val="both"/>
-        <w:rPr>
-          <w:b/>
-          <w:spacing w:val="40"/>
-          <w:sz w:val="24"/>
-        </w:rPr>
-      </w:pPr>
-      <w:r>
-        <w:rPr>
-          <w:rStyle w:val="Heading1Char"/>
-        </w:rPr>
-        <w:t>Task 3</w:t>
-      </w:r>
-      <w:r>
-        <w:rPr>
-          <w:b/>
-          <w:spacing w:val="40"/>
-          <w:sz w:val="24"/>
-        </w:rPr>
-        <w:t xml:space="preserve"> </w:t>
-      </w:r>
-    </w:p>
-    <w:p>
-      <w:pPr>
-        <w:pStyle w:val="ListParagraph"/>
-        <w:tabs>
-          <w:tab w:val="left" w:pos="1241"/>
-        </w:tabs>
-        <w:spacing w:before="0" w:line="547" w:lineRule="auto"/>
-        <w:ind w:left="674" w:right="8171" w:firstLine="0"/>
-        <w:jc w:val="both"/>
-        <w:rPr>
-          <w:b/>
-          <w:sz w:val="24"/>
-        </w:rPr>
-      </w:pPr>
-      <w:r>
-        <w:rPr>
-          <w:b/>
-          <w:sz w:val="24"/>
-        </w:rPr>
-        <w:t>Task</w:t>
-      </w:r>
-      <w:r>
-        <w:rPr>
-          <w:b/>
-          <w:spacing w:val="-14"/>
-          <w:sz w:val="24"/>
-        </w:rPr>
-        <w:t xml:space="preserve"> </w:t>
-      </w:r>
-      <w:proofErr w:type="gramStart"/>
-      <w:r>
-        <w:rPr>
-          <w:b/>
-          <w:sz w:val="24"/>
-        </w:rPr>
-        <w:t>Statement</w:t>
-      </w:r>
-      <w:r>
-        <w:rPr>
-          <w:b/>
-          <w:spacing w:val="-13"/>
-          <w:sz w:val="24"/>
-        </w:rPr>
-        <w:t xml:space="preserve"> </w:t>
-      </w:r>
-      <w:r>
-        <w:rPr>
-          <w:b/>
-          <w:sz w:val="24"/>
-        </w:rPr>
-        <w:t>:</w:t>
-      </w:r>
-      <w:proofErr w:type="gramEnd"/>
-    </w:p>
-    <w:p>
-      <w:pPr>
-        <w:pStyle w:val="BodyText"/>
-        <w:jc w:val="both"/>
-        <w:rPr>
-          <w:sz w:val="28"/>
-        </w:rPr>
-      </w:pPr>
-    </w:p>
-    <w:p>
-      <w:pPr>
-        <w:pStyle w:val="BodyText"/>
-        <w:spacing w:before="7"/>
-        <w:jc w:val="both"/>
-        <w:rPr>
-          <w:sz w:val="26"/>
-        </w:rPr>
-      </w:pPr>
-    </w:p>
-    <w:p>
-      <w:pPr>
-        <w:pStyle w:val="BodyText"/>
-        <w:ind w:left="674"/>
-        <w:jc w:val="both"/>
-      </w:pPr>
-      <w:r>
-        <w:t>Task</w:t>
-      </w:r>
-      <w:r>
-        <w:rPr>
-          <w:spacing w:val="-1"/>
-        </w:rPr>
-        <w:t xml:space="preserve"> </w:t>
-      </w:r>
-      <w:proofErr w:type="gramStart"/>
-      <w:r>
-        <w:t xml:space="preserve">Solution </w:t>
-      </w:r>
-      <w:r>
-        <w:rPr>
-          <w:spacing w:val="-10"/>
-        </w:rPr>
-        <w:t>:</w:t>
-      </w:r>
-      <w:proofErr w:type="gramEnd"/>
-    </w:p>
-    <w:p>
-      <w:pPr>
-        <w:pStyle w:val="BodyText"/>
-        <w:jc w:val="both"/>
-        <w:rPr>
-          <w:sz w:val="28"/>
-        </w:rPr>
-      </w:pPr>
-    </w:p>
-    <w:p>
-      <w:pPr>
-        <w:pStyle w:val="BodyText"/>
-        <w:jc w:val="both"/>
-        <w:rPr>
-          <w:sz w:val="28"/>
-        </w:rPr>
-      </w:pPr>
-    </w:p>
-    <w:p>
-      <w:pPr>
-        <w:pStyle w:val="BodyText"/>
-        <w:spacing w:before="1"/>
-        <w:jc w:val="both"/>
-        <w:rPr>
-          <w:sz w:val="32"/>
-        </w:rPr>
-      </w:pPr>
-    </w:p>
-    <w:p>
-      <w:pPr>
-        <w:pStyle w:val="Heading1"/>
-        <w:ind w:firstLine="674"/>
-        <w:jc w:val="both"/>
-      </w:pPr>
-      <w:r>
-        <w:t xml:space="preserve">Task </w:t>
-      </w:r>
-      <w:r>
-        <w:rPr>
-          <w:spacing w:val="-10"/>
-        </w:rPr>
-        <w:t>4</w:t>
-      </w:r>
-    </w:p>
-    <w:p>
-      <w:pPr>
-        <w:pStyle w:val="BodyText"/>
-        <w:jc w:val="both"/>
-        <w:rPr>
-          <w:sz w:val="28"/>
-        </w:rPr>
-      </w:pPr>
-    </w:p>
-    <w:p>
-      <w:pPr>
-        <w:pStyle w:val="BodyText"/>
-        <w:spacing w:before="6"/>
-        <w:jc w:val="both"/>
-        <w:rPr>
-          <w:sz w:val="36"/>
-        </w:rPr>
-      </w:pPr>
-    </w:p>
-    <w:p>
-      <w:pPr>
-        <w:pStyle w:val="BodyText"/>
-        <w:ind w:left="674"/>
-        <w:jc w:val="both"/>
-      </w:pPr>
-      <w:r>
-        <w:t>Task</w:t>
-      </w:r>
-      <w:r>
-        <w:rPr>
-          <w:spacing w:val="-5"/>
-        </w:rPr>
-        <w:t xml:space="preserve"> </w:t>
-      </w:r>
-      <w:proofErr w:type="gramStart"/>
-      <w:r>
-        <w:t>Statement</w:t>
-      </w:r>
-      <w:r>
-        <w:rPr>
-          <w:spacing w:val="-4"/>
-        </w:rPr>
-        <w:t xml:space="preserve"> </w:t>
-      </w:r>
-      <w:r>
-        <w:rPr>
-          <w:spacing w:val="-10"/>
-        </w:rPr>
-        <w:t>:</w:t>
-      </w:r>
-      <w:proofErr w:type="gramEnd"/>
-    </w:p>
-    <w:p>
-      <w:pPr>
-        <w:pStyle w:val="BodyText"/>
-        <w:jc w:val="both"/>
-        <w:rPr>
-          <w:sz w:val="28"/>
-        </w:rPr>
-      </w:pPr>
-    </w:p>
-    <w:p>
-      <w:pPr>
-        <w:pStyle w:val="BodyText"/>
-        <w:jc w:val="both"/>
-        <w:rPr>
-          <w:sz w:val="28"/>
-        </w:rPr>
-      </w:pPr>
-    </w:p>
-    <w:p>
-      <w:pPr>
-        <w:pStyle w:val="BodyText"/>
-        <w:spacing w:before="5"/>
-        <w:jc w:val="both"/>
-        <w:rPr>
-          <w:sz w:val="29"/>
-        </w:rPr>
-      </w:pPr>
-    </w:p>
-    <w:p>
-      <w:pPr>
-        <w:pStyle w:val="BodyText"/>
-        <w:ind w:left="674"/>
-        <w:jc w:val="both"/>
-      </w:pPr>
-      <w:r>
-        <w:t>Task</w:t>
-      </w:r>
-      <w:r>
-        <w:rPr>
-          <w:spacing w:val="-1"/>
-        </w:rPr>
-        <w:t xml:space="preserve"> </w:t>
-      </w:r>
-      <w:proofErr w:type="gramStart"/>
-      <w:r>
-        <w:t xml:space="preserve">Solution </w:t>
-      </w:r>
-      <w:r>
-        <w:rPr>
-          <w:spacing w:val="-10"/>
-        </w:rPr>
-        <w:t>:</w:t>
-      </w:r>
-      <w:proofErr w:type="gramEnd"/>
     </w:p>
     <w:p>
       <w:pPr>
@@ -11718,7 +11616,7 @@
           </mc:Choice>
           <mc:Fallback>
             <w:pict>
-              <v:group w14:anchorId="3D858724" id="Group 13" o:spid="_x0000_s1026" style="position:absolute;margin-left:473.3pt;margin-top:27.85pt;width:94pt;height:16.7pt;z-index:15730176;mso-wrap-distance-left:0;mso-wrap-distance-right:0;mso-position-horizontal-relative:page;mso-position-vertical-relative:page" coordsize="11938,2120" o:gfxdata="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">
+              <v:group w14:anchorId="11747E0D" id="Group 13" o:spid="_x0000_s1026" style="position:absolute;margin-left:473.3pt;margin-top:27.85pt;width:94pt;height:16.7pt;z-index:15730176;mso-wrap-distance-left:0;mso-wrap-distance-right:0;mso-position-horizontal-relative:page;mso-position-vertical-relative:page" coordsize="11938,2120" o:gfxdata="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">
                 <v:shape id="Image 14" o:spid="_x0000_s1027" type="#_x0000_t75" style="position:absolute;top:155;width:6651;height:1810;visibility:visible;mso-wrap-style:square" o:gfxdata="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">
                   <v:imagedata r:id="rId9" o:title=""/>
                 </v:shape>
@@ -11935,7 +11833,7 @@
               <v:stroke joinstyle="miter"/>
               <v:path gradientshapeok="t" o:connecttype="rect"/>
             </v:shapetype>
-            <v:shape id="Textbox 7" o:spid="_x0000_s1026" type="#_x0000_t202" style="position:absolute;margin-left:220.35pt;margin-top:820.2pt;width:104.65pt;height:13pt;z-index:-15838720;visibility:visible;mso-wrap-style:square;mso-wrap-distance-left:0;mso-wrap-distance-top:0;mso-wrap-distance-right:0;mso-wrap-distance-bottom:0;mso-position-horizontal:absolute;mso-position-horizontal-relative:page;mso-position-vertical:absolute;mso-position-vertical-relative:page;v-text-anchor:top" o:gfxdata="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" filled="f" stroked="f">
+            <v:shape id="Textbox 7" o:spid="_x0000_s1026" type="#_x0000_t202" style="position:absolute;margin-left:220.35pt;margin-top:820.2pt;width:104.65pt;height:13pt;z-index:-15838720;visibility:visible;mso-wrap-style:square;mso-wrap-distance-left:0;mso-wrap-distance-top:0;mso-wrap-distance-right:0;mso-wrap-distance-bottom:0;mso-position-horizontal:absolute;mso-position-horizontal-relative:page;mso-position-vertical:absolute;mso-position-vertical-relative:page;v-text-anchor:top" o:gfxdata="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" filled="f" stroked="f">
               <v:textbox inset="0,0,0,0">
                 <w:txbxContent>
                   <w:p>
@@ -12086,7 +11984,7 @@
         </mc:Choice>
         <mc:Fallback>
           <w:pict>
-            <v:shape w14:anchorId="7D8141AB" id="Textbox 8" o:spid="_x0000_s1027" type="#_x0000_t202" style="position:absolute;margin-left:55.7pt;margin-top:820.9pt;width:61pt;height:12.05pt;z-index:-15838208;visibility:visible;mso-wrap-style:square;mso-wrap-distance-left:0;mso-wrap-distance-top:0;mso-wrap-distance-right:0;mso-wrap-distance-bottom:0;mso-position-horizontal:absolute;mso-position-horizontal-relative:page;mso-position-vertical:absolute;mso-position-vertical-relative:page;v-text-anchor:top" o:gfxdata="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" filled="f" stroked="f">
+            <v:shape w14:anchorId="7D8141AB" id="Textbox 8" o:spid="_x0000_s1027" type="#_x0000_t202" style="position:absolute;margin-left:55.7pt;margin-top:820.9pt;width:61pt;height:12.05pt;z-index:-15838208;visibility:visible;mso-wrap-style:square;mso-wrap-distance-left:0;mso-wrap-distance-top:0;mso-wrap-distance-right:0;mso-wrap-distance-bottom:0;mso-position-horizontal:absolute;mso-position-horizontal-relative:page;mso-position-vertical:absolute;mso-position-vertical-relative:page;v-text-anchor:top" o:gfxdata="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" filled="f" stroked="f">
               <v:textbox inset="0,0,0,0">
                 <w:txbxContent>
                   <w:p>
@@ -12253,7 +12151,7 @@
         </mc:Choice>
         <mc:Fallback>
           <w:pict>
-            <v:shape w14:anchorId="2AB666C3" id="Textbox 9" o:spid="_x0000_s1028" type="#_x0000_t202" style="position:absolute;margin-left:489.7pt;margin-top:820.9pt;width:38.9pt;height:12.05pt;z-index:-15837696;visibility:visible;mso-wrap-style:square;mso-wrap-distance-left:0;mso-wrap-distance-top:0;mso-wrap-distance-right:0;mso-wrap-distance-bottom:0;mso-position-horizontal:absolute;mso-position-horizontal-relative:page;mso-position-vertical:absolute;mso-position-vertical-relative:page;v-text-anchor:top" o:gfxdata="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" filled="f" stroked="f">
+            <v:shape w14:anchorId="2AB666C3" id="Textbox 9" o:spid="_x0000_s1028" type="#_x0000_t202" style="position:absolute;margin-left:489.7pt;margin-top:820.9pt;width:38.9pt;height:12.05pt;z-index:-15837696;visibility:visible;mso-wrap-style:square;mso-wrap-distance-left:0;mso-wrap-distance-top:0;mso-wrap-distance-right:0;mso-wrap-distance-bottom:0;mso-position-horizontal:absolute;mso-position-horizontal-relative:page;mso-position-vertical:absolute;mso-position-vertical-relative:page;v-text-anchor:top" o:gfxdata="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" filled="f" stroked="f">
               <v:textbox inset="0,0,0,0">
                 <w:txbxContent>
                   <w:p>

</xml_diff>

<commit_message>
Added signature for doc
</commit_message>
<xml_diff>
--- a/15. ITSYS/BDSE-0922-113_FrancisAbarca_ProjectReport.docx
+++ b/15. ITSYS/BDSE-0922-113_FrancisAbarca_ProjectReport.docx
@@ -110,7 +110,7 @@
           </mc:Choice>
           <mc:Fallback>
             <w:pict>
-              <v:group w14:anchorId="7910AA77" id="Group 1" o:spid="_x0000_s1026" style="position:absolute;margin-left:399.15pt;margin-top:-6.4pt;width:142.9pt;height:25.45pt;z-index:15728640;mso-wrap-distance-left:0;mso-wrap-distance-right:0;mso-position-horizontal-relative:page" coordsize="18148,3232" o:gfxdata="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">
+              <v:group w14:anchorId="71DF08CE" id="Group 1" o:spid="_x0000_s1026" style="position:absolute;margin-left:399.15pt;margin-top:-6.4pt;width:142.9pt;height:25.45pt;z-index:15728640;mso-wrap-distance-left:0;mso-wrap-distance-right:0;mso-position-horizontal-relative:page" coordsize="18148,3232" o:gfxdata="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">
                 <v:shapetype id="_x0000_t75" coordsize="21600,21600" o:spt="75" o:preferrelative="t" path="m@4@5l@4@11@9@11@9@5xe" filled="f" stroked="f">
                   <v:stroke joinstyle="miter"/>
                   <v:formulas>
@@ -1661,6 +1661,52 @@
                 <w:sz w:val="20"/>
               </w:rPr>
             </w:pPr>
+            <w:r>
+              <w:rPr>
+                <w:noProof/>
+                <w:sz w:val="20"/>
+              </w:rPr>
+              <mc:AlternateContent>
+                <mc:Choice Requires="wpi">
+                  <w:drawing>
+                    <wp:anchor distT="0" distB="0" distL="114300" distR="114300" simplePos="0" relativeHeight="251661312" behindDoc="0" locked="0" layoutInCell="1" allowOverlap="1" wp14:anchorId="73130764" wp14:editId="11FB58BB">
+                      <wp:simplePos x="0" y="0"/>
+                      <wp:positionH relativeFrom="column">
+                        <wp:posOffset>1621790</wp:posOffset>
+                      </wp:positionH>
+                      <wp:positionV relativeFrom="paragraph">
+                        <wp:posOffset>-97155</wp:posOffset>
+                      </wp:positionV>
+                      <wp:extent cx="981710" cy="463550"/>
+                      <wp:effectExtent l="38100" t="38100" r="46990" b="50800"/>
+                      <wp:wrapNone/>
+                      <wp:docPr id="1878080720" name="Ink 9"/>
+                      <wp:cNvGraphicFramePr/>
+                      <a:graphic xmlns:a="http://schemas.openxmlformats.org/drawingml/2006/main">
+                        <a:graphicData uri="http://schemas.microsoft.com/office/word/2010/wordprocessingInk">
+                          <w14:contentPart bwMode="auto" r:id="rId11">
+                            <w14:nvContentPartPr>
+                              <w14:cNvContentPartPr/>
+                            </w14:nvContentPartPr>
+                            <w14:xfrm>
+                              <a:off x="0" y="0"/>
+                              <a:ext cx="981710" cy="463550"/>
+                            </w14:xfrm>
+                          </w14:contentPart>
+                        </a:graphicData>
+                      </a:graphic>
+                    </wp:anchor>
+                  </w:drawing>
+                </mc:Choice>
+                <mc:Fallback>
+                  <w:pict>
+                    <v:shape w14:anchorId="7F08CF26" id="Ink 9" o:spid="_x0000_s1026" type="#_x0000_t75" style="position:absolute;margin-left:127.2pt;margin-top:-8.15pt;width:78.25pt;height:37.45pt;z-index:251661312;visibility:visible;mso-wrap-style:square;mso-wrap-distance-left:9pt;mso-wrap-distance-top:0;mso-wrap-distance-right:9pt;mso-wrap-distance-bottom:0;mso-position-horizontal:absolute;mso-position-horizontal-relative:text;mso-position-vertical:absolute;mso-position-vertical-relative:text" o:gfxdata="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">
+                      <v:imagedata r:id="rId12" o:title=""/>
+                    </v:shape>
+                  </w:pict>
+                </mc:Fallback>
+              </mc:AlternateContent>
+            </w:r>
             <w:r>
               <w:rPr>
                 <w:sz w:val="20"/>
@@ -1851,7 +1897,7 @@
           </mc:Choice>
           <mc:Fallback>
             <w:pict>
-              <v:group w14:anchorId="3144672F" id="Group 4" o:spid="_x0000_s1026" style="position:absolute;margin-left:463.75pt;margin-top:-11.3pt;width:94pt;height:16.7pt;z-index:15729152;mso-wrap-distance-left:0;mso-wrap-distance-right:0;mso-position-horizontal-relative:page" coordsize="11938,2120" o:gfxdata="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">
+              <v:group w14:anchorId="1E72E260" id="Group 4" o:spid="_x0000_s1026" style="position:absolute;margin-left:463.75pt;margin-top:-11.3pt;width:94pt;height:16.7pt;z-index:15729152;mso-wrap-distance-left:0;mso-wrap-distance-right:0;mso-position-horizontal-relative:page" coordsize="11938,2120" o:gfxdata="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">
                 <v:shape id="Image 5" o:spid="_x0000_s1027" type="#_x0000_t75" style="position:absolute;top:155;width:6651;height:1810;visibility:visible;mso-wrap-style:square" o:gfxdata="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">
                   <v:imagedata r:id="rId9" o:title=""/>
                 </v:shape>
@@ -2266,7 +2312,7 @@
           </mc:Choice>
           <mc:Fallback>
             <w:pict>
-              <v:group w14:anchorId="3C7BF171" id="Group 10" o:spid="_x0000_s1026" style="position:absolute;margin-left:473.3pt;margin-top:27.85pt;width:94pt;height:16.7pt;z-index:15729664;mso-wrap-distance-left:0;mso-wrap-distance-right:0;mso-position-horizontal-relative:page;mso-position-vertical-relative:page" coordsize="11938,2120" o:gfxdata="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">
+              <v:group w14:anchorId="685468E1" id="Group 10" o:spid="_x0000_s1026" style="position:absolute;margin-left:473.3pt;margin-top:27.85pt;width:94pt;height:16.7pt;z-index:15729664;mso-wrap-distance-left:0;mso-wrap-distance-right:0;mso-position-horizontal-relative:page;mso-position-vertical-relative:page" coordsize="11938,2120" o:gfxdata="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">
                 <v:shape id="Image 11" o:spid="_x0000_s1027" type="#_x0000_t75" style="position:absolute;top:155;width:6651;height:1810;visibility:visible;mso-wrap-style:square" o:gfxdata="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">
                   <v:imagedata r:id="rId9" o:title=""/>
                 </v:shape>
@@ -2879,10 +2925,10 @@
         <w:tblLook w:val="04A0" w:firstRow="1" w:lastRow="0" w:firstColumn="1" w:lastColumn="0" w:noHBand="0" w:noVBand="1"/>
       </w:tblPr>
       <w:tblGrid>
-        <w:gridCol w:w="2370"/>
-        <w:gridCol w:w="2455"/>
-        <w:gridCol w:w="2455"/>
-        <w:gridCol w:w="2387"/>
+        <w:gridCol w:w="2306"/>
+        <w:gridCol w:w="2405"/>
+        <w:gridCol w:w="2405"/>
+        <w:gridCol w:w="2325"/>
       </w:tblGrid>
       <w:tr>
         <w:tc>
@@ -3777,11 +3823,11 @@
         <w:tblLook w:val="04A0" w:firstRow="1" w:lastRow="0" w:firstColumn="1" w:lastColumn="0" w:noHBand="0" w:noVBand="1"/>
       </w:tblPr>
       <w:tblGrid>
-        <w:gridCol w:w="1689"/>
-        <w:gridCol w:w="1994"/>
-        <w:gridCol w:w="2021"/>
-        <w:gridCol w:w="1967"/>
-        <w:gridCol w:w="1996"/>
+        <w:gridCol w:w="1598"/>
+        <w:gridCol w:w="1960"/>
+        <w:gridCol w:w="1992"/>
+        <w:gridCol w:w="1928"/>
+        <w:gridCol w:w="1963"/>
       </w:tblGrid>
       <w:tr>
         <w:tc>
@@ -7230,15 +7276,7 @@
           <w:bCs/>
           <w:sz w:val="24"/>
         </w:rPr>
-        <w:t xml:space="preserve">Fiber optic cables are immune to electromagnetic interferences, making them highly reliable in </w:t>
-      </w:r>
-      <w:r>
-        <w:rPr>
-          <w:bCs/>
-          <w:sz w:val="24"/>
-        </w:rPr>
-        <w:lastRenderedPageBreak/>
-        <w:t>environment with electrical noise.</w:t>
+        <w:t>Fiber optic cables are immune to electromagnetic interferences, making them highly reliable in environment with electrical noise.</w:t>
       </w:r>
     </w:p>
     <w:p>
@@ -7263,6 +7301,7 @@
           <w:b/>
           <w:sz w:val="24"/>
         </w:rPr>
+        <w:lastRenderedPageBreak/>
         <w:t>Security:</w:t>
       </w:r>
       <w:r>
@@ -8136,15 +8175,7 @@
           <w:bCs/>
           <w:sz w:val="24"/>
         </w:rPr>
-        <w:t xml:space="preserve">Higher costs for infrastructure, including cables, switches, and routers that </w:t>
-      </w:r>
-      <w:r>
-        <w:rPr>
-          <w:bCs/>
-          <w:sz w:val="24"/>
-        </w:rPr>
-        <w:lastRenderedPageBreak/>
-        <w:t>can handle high-speed data.</w:t>
+        <w:t>Higher costs for infrastructure, including cables, switches, and routers that can handle high-speed data.</w:t>
       </w:r>
     </w:p>
     <w:p>
@@ -8169,6 +8200,7 @@
           <w:bCs/>
           <w:sz w:val="24"/>
         </w:rPr>
+        <w:lastRenderedPageBreak/>
         <w:t>Increased power requirements to support high-speed networking hardware.</w:t>
       </w:r>
     </w:p>
@@ -8619,10 +8651,10 @@
         <w:tblLook w:val="04A0" w:firstRow="1" w:lastRow="0" w:firstColumn="1" w:lastColumn="0" w:noHBand="0" w:noVBand="1"/>
       </w:tblPr>
       <w:tblGrid>
-        <w:gridCol w:w="2694"/>
-        <w:gridCol w:w="2409"/>
-        <w:gridCol w:w="2410"/>
-        <w:gridCol w:w="2153"/>
+        <w:gridCol w:w="2595"/>
+        <w:gridCol w:w="2354"/>
+        <w:gridCol w:w="2363"/>
+        <w:gridCol w:w="2128"/>
       </w:tblGrid>
       <w:tr>
         <w:tc>
@@ -9210,7 +9242,6 @@
                 <w:sz w:val="20"/>
                 <w:szCs w:val="18"/>
               </w:rPr>
-              <w:lastRenderedPageBreak/>
               <w:t>DNS Server</w:t>
             </w:r>
           </w:p>
@@ -9239,7 +9270,17 @@
                 <w:sz w:val="20"/>
                 <w:szCs w:val="18"/>
               </w:rPr>
-              <w:t>Resolves domain names to IP addresses using DNS protocols, allowing devices to access resources using human-friendly URLs.</w:t>
+              <w:t xml:space="preserve">Resolves domain names to IP addresses using </w:t>
+            </w:r>
+            <w:r>
+              <w:rPr>
+                <w:rFonts w:ascii="-webkit-standard" w:hAnsi="-webkit-standard"/>
+                <w:color w:val="000000"/>
+                <w:sz w:val="20"/>
+                <w:szCs w:val="18"/>
+              </w:rPr>
+              <w:lastRenderedPageBreak/>
+              <w:t>DNS protocols, allowing devices to access resources using human-friendly URLs.</w:t>
             </w:r>
           </w:p>
         </w:tc>
@@ -9267,7 +9308,18 @@
                 <w:sz w:val="20"/>
                 <w:szCs w:val="18"/>
               </w:rPr>
-              <w:t>Provides domain name resolution, translating web addresses to IP addresses.</w:t>
+              <w:lastRenderedPageBreak/>
+              <w:t xml:space="preserve">Provides domain name resolution, translating </w:t>
+            </w:r>
+            <w:r>
+              <w:rPr>
+                <w:rFonts w:ascii="-webkit-standard" w:hAnsi="-webkit-standard"/>
+                <w:color w:val="000000"/>
+                <w:sz w:val="20"/>
+                <w:szCs w:val="18"/>
+              </w:rPr>
+              <w:lastRenderedPageBreak/>
+              <w:t>web addresses to IP addresses.</w:t>
             </w:r>
           </w:p>
         </w:tc>
@@ -9295,7 +9347,18 @@
                 <w:sz w:val="20"/>
                 <w:szCs w:val="18"/>
               </w:rPr>
-              <w:t>Simplifies internet navigation but DNS server failure or misconfigurations can lead to service unavailability.</w:t>
+              <w:lastRenderedPageBreak/>
+              <w:t xml:space="preserve">Simplifies internet navigation but DNS </w:t>
+            </w:r>
+            <w:r>
+              <w:rPr>
+                <w:rFonts w:ascii="-webkit-standard" w:hAnsi="-webkit-standard"/>
+                <w:color w:val="000000"/>
+                <w:sz w:val="20"/>
+                <w:szCs w:val="18"/>
+              </w:rPr>
+              <w:lastRenderedPageBreak/>
+              <w:t>server failure or misconfigurations can lead to service unavailability.</w:t>
             </w:r>
           </w:p>
         </w:tc>
@@ -9324,6 +9387,7 @@
                 <w:sz w:val="20"/>
                 <w:szCs w:val="18"/>
               </w:rPr>
+              <w:lastRenderedPageBreak/>
               <w:t>Email Server</w:t>
             </w:r>
           </w:p>
@@ -10356,15 +10420,7 @@
           <w:bCs/>
           <w:sz w:val="24"/>
         </w:rPr>
-        <w:t xml:space="preserve">ing software, such as drivers </w:t>
-      </w:r>
-      <w:r>
-        <w:rPr>
-          <w:bCs/>
-          <w:sz w:val="24"/>
-        </w:rPr>
-        <w:lastRenderedPageBreak/>
-        <w:t>and configuration tools, is essential for the proper functioning of the NIC.</w:t>
+        <w:t>ing software, such as drivers and configuration tools, is essential for the proper functioning of the NIC.</w:t>
       </w:r>
     </w:p>
     <w:p>
@@ -10389,6 +10445,7 @@
           <w:bCs/>
           <w:sz w:val="24"/>
         </w:rPr>
+        <w:lastRenderedPageBreak/>
         <w:t xml:space="preserve">Hardware </w:t>
       </w:r>
       <w:r>
@@ -11104,7 +11161,7 @@
           <w:bCs/>
           <w:sz w:val="24"/>
         </w:rPr>
-        <w:t xml:space="preserve">Lower latency in data transmission is dependent on </w:t>
+        <w:t xml:space="preserve">Lower latency in data transmission is dependent on high-performance NICs, quality cables, and switches. Workstation hardware must </w:t>
       </w:r>
       <w:r>
         <w:rPr>
@@ -11112,7 +11169,7 @@
           <w:sz w:val="24"/>
         </w:rPr>
         <w:lastRenderedPageBreak/>
-        <w:t>high-performance NICs, quality cables, and switches. Workstation hardware must be capable of quickly processing and transmitting data to minimize latency.</w:t>
+        <w:t>be capable of quickly processing and transmitting data to minimize latency.</w:t>
       </w:r>
     </w:p>
     <w:p>
@@ -11289,6 +11346,7 @@
         </w:rPr>
         <w:t xml:space="preserve"> </w:t>
       </w:r>
+      <w:proofErr w:type="gramStart"/>
       <w:r>
         <w:rPr>
           <w:b/>
@@ -11311,6 +11369,7 @@
         </w:rPr>
         <w:t>:</w:t>
       </w:r>
+      <w:proofErr w:type="gramEnd"/>
     </w:p>
     <w:p>
       <w:pPr>
@@ -11346,6 +11405,7 @@
         </w:rPr>
         <w:t xml:space="preserve"> </w:t>
       </w:r>
+      <w:proofErr w:type="gramStart"/>
       <w:r>
         <w:t xml:space="preserve">Solution </w:t>
       </w:r>
@@ -11355,6 +11415,7 @@
         </w:rPr>
         <w:t>:</w:t>
       </w:r>
+      <w:proofErr w:type="gramEnd"/>
     </w:p>
     <w:p>
       <w:pPr>
@@ -11434,6 +11495,7 @@
         </w:rPr>
         <w:t xml:space="preserve"> </w:t>
       </w:r>
+      <w:proofErr w:type="gramStart"/>
       <w:r>
         <w:t>Statement</w:t>
       </w:r>
@@ -11449,6 +11511,7 @@
         </w:rPr>
         <w:t>:</w:t>
       </w:r>
+      <w:proofErr w:type="gramEnd"/>
     </w:p>
     <w:p>
       <w:pPr>
@@ -11493,6 +11556,7 @@
         </w:rPr>
         <w:t xml:space="preserve"> </w:t>
       </w:r>
+      <w:proofErr w:type="gramStart"/>
       <w:r>
         <w:t xml:space="preserve">Solution </w:t>
       </w:r>
@@ -11502,12 +11566,13 @@
         </w:rPr>
         <w:t>:</w:t>
       </w:r>
+      <w:proofErr w:type="gramEnd"/>
     </w:p>
     <w:p>
       <w:pPr>
         <w:jc w:val="both"/>
         <w:sectPr>
-          <w:footerReference w:type="default" r:id="rId11"/>
+          <w:footerReference w:type="default" r:id="rId13"/>
           <w:pgSz w:w="11910" w:h="16840"/>
           <w:pgMar w:top="540" w:right="758" w:bottom="400" w:left="460" w:header="0" w:footer="215" w:gutter="0"/>
           <w:pgBorders w:offsetFrom="page">
@@ -11616,7 +11681,7 @@
           </mc:Choice>
           <mc:Fallback>
             <w:pict>
-              <v:group w14:anchorId="11747E0D" id="Group 13" o:spid="_x0000_s1026" style="position:absolute;margin-left:473.3pt;margin-top:27.85pt;width:94pt;height:16.7pt;z-index:15730176;mso-wrap-distance-left:0;mso-wrap-distance-right:0;mso-position-horizontal-relative:page;mso-position-vertical-relative:page" coordsize="11938,2120" o:gfxdata="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">
+              <v:group w14:anchorId="28EF3218" id="Group 13" o:spid="_x0000_s1026" style="position:absolute;margin-left:473.3pt;margin-top:27.85pt;width:94pt;height:16.7pt;z-index:15730176;mso-wrap-distance-left:0;mso-wrap-distance-right:0;mso-position-horizontal-relative:page;mso-position-vertical-relative:page" coordsize="11938,2120" o:gfxdata="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">
                 <v:shape id="Image 14" o:spid="_x0000_s1027" type="#_x0000_t75" style="position:absolute;top:155;width:6651;height:1810;visibility:visible;mso-wrap-style:square" o:gfxdata="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">
                   <v:imagedata r:id="rId9" o:title=""/>
                 </v:shape>
@@ -13877,6 +13942,34 @@
 </w:styles>
 </file>
 
+<file path=word/ink/ink1.xml><?xml version="1.0" encoding="utf-8"?>
+<inkml:ink xmlns:inkml="http://www.w3.org/2003/InkML">
+  <inkml:definitions>
+    <inkml:context xml:id="ctx0">
+      <inkml:inkSource xml:id="inkSrc0">
+        <inkml:traceFormat>
+          <inkml:channel name="X" type="integer" min="-2.14748E9" max="2.14748E9" units="cm"/>
+          <inkml:channel name="Y" type="integer" min="-2.14748E9" max="2.14748E9" units="cm"/>
+          <inkml:channel name="F" type="integer" max="32767" units="dev"/>
+        </inkml:traceFormat>
+        <inkml:channelProperties>
+          <inkml:channelProperty channel="X" name="resolution" value="1000" units="1/cm"/>
+          <inkml:channelProperty channel="Y" name="resolution" value="1000" units="1/cm"/>
+          <inkml:channelProperty channel="F" name="resolution" value="0" units="1/dev"/>
+        </inkml:channelProperties>
+      </inkml:inkSource>
+      <inkml:timestamp xml:id="ts0" timeString="2024-11-07T15:20:36.674"/>
+    </inkml:context>
+    <inkml:brush xml:id="br0">
+      <inkml:brushProperty name="width" value="0.035" units="cm"/>
+      <inkml:brushProperty name="height" value="0.035" units="cm"/>
+    </inkml:brush>
+  </inkml:definitions>
+  <inkml:trace contextRef="#ctx0" brushRef="#br0">1 1016 24575,'264'-249'0,"-256"243"0,-1-1 0,1 0 0,-1-1 0,-1 1 0,0-1 0,0 0 0,0-1 0,-1 0 0,0 1 0,-1-2 0,0 1 0,0 0 0,-1-1 0,0 0 0,-1 1 0,0-1 0,-1 0 0,0 0 0,0-1 0,-2-18 0,-2-7 0,1 0 0,2 0 0,2 0 0,1 0 0,2 0 0,9-35 0,4 14 0,9-33 0,-25 82 0,0 0 0,-1-1 0,0 1 0,-1-1 0,0 1 0,0-1 0,0 1 0,-3-11 0,2 17 0,0-1 0,-1 0 0,1 1 0,-1 0 0,1-1 0,-1 1 0,0 0 0,0-1 0,0 1 0,0 0 0,0 1 0,0-1 0,-1 0 0,1 0 0,0 1 0,-1 0 0,0-1 0,1 1 0,-1 0 0,0 0 0,1 1 0,-1-1 0,0 0 0,0 1 0,0 0 0,0-1 0,0 1 0,1 1 0,-1-1 0,-4 1 0,-7 0 0,-1 0 0,1 1 0,0 1 0,-24 7 0,31-7 0,1 0 0,-1 0 0,0 1 0,1 0 0,0 0 0,0 0 0,0 1 0,1 0 0,-1 0 0,1 0 0,0 1 0,0-1 0,1 1 0,0 1 0,0-1 0,0 0 0,1 1 0,0 0 0,0 0 0,1 0 0,0 0 0,-2 14 0,-1 13 0,1 0 0,2 1 0,4 59 0,-1-37 0,2-16 0,8 54 0,-4-54 0,1 58 0,-9 502 0,1-623 0,-1-33 0,3 0 0,13-85 0,-1 16 0,-2 10 0,-8 91 0,0-2 0,1 0 0,1 1 0,10-29 0,-14 49 0,-1-1 0,1 1 0,-1 0 0,1 0 0,1 0 0,-1 0 0,1 1 0,-1-1 0,1 0 0,0 1 0,0 0 0,0 0 0,1 0 0,-1 0 0,1 0 0,0 1 0,0 0 0,0 0 0,0 0 0,0 0 0,0 0 0,0 1 0,1 0 0,7-2 0,-9 3 0,1 1 0,0-1 0,0 1 0,-1 0 0,1-1 0,-1 2 0,1-1 0,-1 0 0,1 1 0,-1 0 0,0-1 0,1 1 0,-1 1 0,0-1 0,0 0 0,-1 1 0,1-1 0,-1 1 0,1 0 0,-1 0 0,0 0 0,0 0 0,0 1 0,2 3 0,-1-2 0,-1 0 0,0 0 0,1 1 0,-2-1 0,1 1 0,-1 0 0,1-1 0,-2 1 0,1 0 0,-1 0 0,1-1 0,-2 1 0,1 0 0,-2 10 0,-11 16 0,11-27 0,-1-1 0,1 0 0,1 1 0,-1 0 0,1-1 0,0 1 0,0 0 0,0 6 0,1-9 0,0 0 0,1 0 0,-1 0 0,1 0 0,0 0 0,0 0 0,-1-1 0,1 1 0,1 0 0,-1 0 0,0-1 0,0 1 0,0-1 0,1 1 0,-1-1 0,1 0 0,-1 1 0,1-1 0,0 0 0,-1 0 0,1 0 0,0 0 0,0 0 0,0-1 0,2 2 0,4 1 0,0 0 0,0-1 0,1 0 0,-1 0 0,1-1 0,-1 0 0,1 0 0,-1-1 0,1 0 0,-1-1 0,16-2 0,3-4 0,0 0 0,33-15 0,9-3 0,-15 9 0,56-28 0,-89 35 0,-1-1 0,0-1 0,-1-1 0,-1-1 0,30-26 0,-48 39 0,0-1 0,1 1 0,-1 0 0,0 0 0,1-1 0,-1 1 0,0 0 0,1-1 0,-1 1 0,0 0 0,1-1 0,-1 1 0,0 0 0,0-1 0,0 1 0,1-1 0,-1 1 0,0 0 0,0-1 0,0 1 0,0-1 0,0 1 0,0-1 0,0 1 0,0 0 0,0-1 0,0 1 0,0-1 0,0 1 0,0-1 0,0 1 0,0-1 0,0 1 0,0 0 0,-1-1 0,1 0 0,-18-5 0,-34 4 0,47 3 0,-8 0 0,1 1 0,-1 0 0,1 1 0,0 1 0,0 0 0,0 1 0,0 0 0,1 1 0,0 0 0,0 0 0,1 1 0,-1 1 0,1 0 0,1 0 0,0 1 0,0 0 0,1 1 0,0 0 0,-8 12 0,6-6 0,1 0 0,1 0 0,-12 34 0,17-43 0,2-1 0,-1 1 0,1 0 0,0 0 0,0 0 0,1 0 0,0 0 0,0 0 0,1-1 0,-1 1 0,2 0 0,-1 0 0,5 11 0,-6-16 0,0-1 0,1 0 0,0 1 0,-1-1 0,1 0 0,0 0 0,-1 1 0,1-1 0,0 0 0,0 0 0,0 0 0,0 0 0,0 0 0,0 0 0,1 0 0,-1-1 0,0 1 0,0 0 0,1 0 0,-1-1 0,0 1 0,1-1 0,-1 0 0,0 1 0,1-1 0,1 0 0,0 0 0,0 0 0,1-1 0,-1 1 0,0-1 0,0 0 0,0 0 0,0 0 0,0 0 0,0-1 0,0 1 0,3-3 0,7-5 0,0-1 0,-1 0 0,18-20 0,12-11 0,-28 28 0,0-1 0,-1 0 0,0 0 0,-1-1 0,-1-1 0,14-25 0,-17 26 0,-6 12 0,0 0 0,0 0 0,-1-1 0,1 1 0,-1 0 0,0-1 0,0 1 0,0-1 0,0 1 0,0-1 0,-1 0 0,1-3 0,-15 48 0,13-28 0,0 1 0,1-1 0,0 0 0,1 0 0,0 0 0,1 0 0,7 23 0,-7-31 0,0 0 0,0 0 0,0 0 0,0 0 0,1-1 0,-1 1 0,1-1 0,0 0 0,1 0 0,-1 0 0,1 0 0,-1-1 0,1 1 0,0-1 0,1 0 0,-1 0 0,0-1 0,1 1 0,0-1 0,0 0 0,-1 0 0,11 2 0,-10-4 0,0 1 0,1-2 0,-1 1 0,0-1 0,0 1 0,0-1 0,0-1 0,0 1 0,0-1 0,0 0 0,0 0 0,-1 0 0,1-1 0,-1 1 0,0-1 0,1 0 0,-1-1 0,0 1 0,-1-1 0,1 1 0,-1-1 0,6-8 0,1-1 0,-1-1 0,0 1 0,-1-1 0,0-1 0,-2 0 0,7-17 0,1-19 0,-8 29 0,0-1 0,2 2 0,10-23 0,-3 26 0,-14 18 0,-1 0 0,1 0 0,-1-1 0,0 1 0,1 0 0,-1 0 0,0 0 0,1 0 0,-1 0 0,1 0 0,-1 0 0,0 1 0,1-1 0,-1 0 0,0 0 0,1 0 0,-1 0 0,1 0 0,-1 0 0,0 1 0,1-1 0,-1 0 0,0 0 0,0 1 0,1-1 0,-1 0 0,0 0 0,0 1 0,1-1 0,-1 0 0,0 1 0,1-1 0,0 3 0,0-1 0,0 1 0,-1-1 0,1 1 0,0-1 0,-1 1 0,0 0 0,0-1 0,1 1 0,-1 0 0,-1-1 0,1 1 0,-1 5 0,-17 81 0,-12 50 0,30-138 0,0 1 0,-1-1 0,1 0 0,0 0 0,-1 1 0,1-1 0,0 0 0,-1 0 0,0 0 0,1 0 0,-1 0 0,0 0 0,1 0 0,-1 0 0,0 0 0,0 0 0,-1 1 0,-4-16 0,5-37 0,3 42 0,1 1 0,-1-1 0,2 0 0,-1 1 0,1 0 0,1-1 0,0 2 0,0-1 0,0 0 0,1 1 0,11-11 0,-14 15 0,0 0 0,1-1 0,-1 1 0,1 1 0,0-1 0,0 0 0,0 1 0,0 0 0,1 0 0,-1 0 0,0 1 0,1-1 0,-1 1 0,1 0 0,0 0 0,-1 1 0,1 0 0,0-1 0,-1 1 0,1 1 0,0-1 0,-1 1 0,1 0 0,8 2 0,-11-2 0,1 1 0,-1-1 0,0 1 0,1 0 0,-1 0 0,0 0 0,0 0 0,0 0 0,-1 0 0,1 0 0,0 1 0,-1-1 0,1 1 0,-1-1 0,0 1 0,0 0 0,0-1 0,0 1 0,0 0 0,-1 0 0,1 0 0,-1 4 0,2 9 0,-1 1 0,-3 28 0,1-26 0,-2 20 0,1-26 0,1-1 0,0 1 0,1-1 0,1 1 0,0-1 0,0 1 0,5 17 0,-6-29 0,1 1 0,-1-1 0,0 0 0,1 0 0,0 0 0,-1 1 0,1-1 0,0 0 0,-1 0 0,1 0 0,0 0 0,0 0 0,0 0 0,0-1 0,0 1 0,0 0 0,0 0 0,0-1 0,0 1 0,0 0 0,0-1 0,1 1 0,-1-1 0,0 0 0,0 1 0,2-1 0,-1 0 0,1 0 0,-1-1 0,0 1 0,0-1 0,1 0 0,-1 1 0,0-1 0,0 0 0,0 0 0,0 0 0,0-1 0,0 1 0,2-3 0,3-2 0,0 0 0,-1 0 0,0-1 0,0 0 0,-1-1 0,8-12 0,-4-3 0,-1-2 0,-1 1 0,-1-1 0,-1 0 0,2-42 0,-1 19 0,-6 45 0,1 0 0,0 0 0,0 0 0,0 0 0,0 0 0,1 1 0,-1-1 0,1 0 0,0 1 0,-1-1 0,1 1 0,0 0 0,1-1 0,-1 1 0,0 0 0,1 0 0,-1 1 0,1-1 0,-1 0 0,1 1 0,0 0 0,0-1 0,0 1 0,0 0 0,0 0 0,0 1 0,0-1 0,0 1 0,4-1 0,-2 1 0,0-1 0,1 1 0,-1 0 0,0 0 0,1 1 0,-1-1 0,0 1 0,1 1 0,-1-1 0,0 1 0,0-1 0,0 1 0,0 1 0,-1-1 0,1 1 0,5 4 0,-9-6 0,-1-1 0,1 0 0,-1 1 0,1-1 0,-1 1 0,1-1 0,-1 0 0,0 1 0,1-1 0,-1 1 0,0 0 0,1-1 0,-1 1 0,0-1 0,0 1 0,1-1 0,-1 1 0,0 0 0,0-1 0,0 1 0,0-1 0,0 1 0,0 0 0,0-1 0,0 1 0,0 0 0,0-1 0,0 1 0,-1-1 0,1 1 0,0-1 0,0 1 0,-1 0 0,1 0 0,-23 16 0,-37 4 0,56-20 0,-4 1 0,1 1 0,-1 0 0,1 1 0,0 0 0,0 0 0,1 0 0,-1 1 0,1 0 0,0 1 0,0-1 0,1 1 0,-1 0 0,1 0 0,0 1 0,1-1 0,0 1 0,0 0 0,0 1 0,-4 14 0,5-14 0,0 0 0,1 1 0,0-1 0,1 1 0,0-1 0,0 1 0,1-1 0,0 1 0,1-1 0,-1 1 0,2 0 0,-1-1 0,1 0 0,0 1 0,1-1 0,0 0 0,0 0 0,8 13 0,-10-19 0,0-1 0,1 1 0,-1 0 0,0-1 0,1 1 0,-1-1 0,1 1 0,-1-1 0,1 0 0,-1 1 0,1-1 0,0 0 0,0 0 0,0 0 0,0 0 0,0-1 0,0 1 0,0 0 0,0-1 0,0 0 0,0 1 0,0-1 0,0 0 0,0 0 0,0 0 0,0 0 0,0 0 0,0-1 0,0 1 0,0-1 0,0 1 0,0-1 0,0 0 0,0 0 0,2-1 0,8-4 0,-1-2 0,0 1 0,-1-1 0,16-16 0,0 2 0,-10 7 0,-1 0 0,0-1 0,-2 0 0,0-1 0,0-1 0,-2 0 0,0 0 0,8-21 0,-1 5 0,24-34 0,-41 66 0,1 0 0,-1 0 0,0 0 0,1 1 0,-1-1 0,1 1 0,0-1 0,0 1 0,-1-1 0,1 1 0,3-1 0,-5 2 0,1-1 0,-1 1 0,0 0 0,1 0 0,-1 0 0,1 0 0,-1 0 0,1 0 0,-1 0 0,1 0 0,-1 0 0,1 0 0,-1 0 0,0 1 0,1-1 0,-1 0 0,1 0 0,-1 0 0,0 0 0,1 1 0,-1-1 0,1 0 0,-1 1 0,0-1 0,1 0 0,-1 0 0,0 1 0,1-1 0,-1 1 0,0-1 0,0 0 0,1 1 0,0 2 0,0 1 0,0-1 0,0 1 0,0-1 0,-1 1 0,0-1 0,1 1 0,-1-1 0,-1 1 0,1-1 0,0 1 0,-2 3 0,0 7 0,-4 12 0,2-1 0,1 1 0,1 51 0,2-71 0,1 0 0,0 0 0,0-1 0,0 1 0,1 0 0,0 0 0,0 0 0,1-1 0,5 11 0,-6-13 0,1-1 0,-1 1 0,0-1 0,1 1 0,0-1 0,-1 0 0,1 0 0,0 0 0,0 0 0,0 0 0,0-1 0,0 0 0,1 1 0,-1-1 0,0 0 0,1-1 0,-1 1 0,6 0 0,6-2 0,0 0 0,-1-2 0,1 1 0,-1-2 0,1 0 0,-1-1 0,0 0 0,16-9 0,-10 5 0,30-15 0,-1-2 0,56-40 0,-69 43 0,-24 15 0,0-1 0,0 0 0,-1-1 0,0 0 0,10-14 0,-18 21 0,0 0 0,-1 0 0,1 0 0,-1-1 0,0 1 0,0-1 0,0 0 0,0 1 0,-1-1 0,0 0 0,1 0 0,-2 0 0,1 0 0,0 0 0,-1 0 0,1 0 0,-1-1 0,0 1 0,-1 0 0,1 0 0,-2-6 0,3-16 0,2 4 0,-3 21 0,0 1 0,0-1 0,-1 1 0,1-1 0,0 1 0,0 0 0,0-1 0,0 1 0,0-1 0,-1 1 0,1 0 0,0-1 0,0 1 0,-1 0 0,1-1 0,0 1 0,-1 0 0,1 0 0,0-1 0,-1 1 0,1 0 0,0 0 0,-1-1 0,1 1 0,0 0 0,-1 0 0,1 0 0,-1 0 0,1 0 0,-1-1 0,1 1 0,0 0 0,-1 0 0,1 0 0,-1 0 0,1 0 0,0 0 0,-2 1 0,-28 7 0,27-6 0,-1-1 0,1 1 0,-1-1 0,1 0 0,-1 0 0,0 0 0,0-1 0,1 1 0,-1-1 0,0 0 0,0 0 0,0 0 0,-4-1 0,4-5 0,7 6 0,-4 0 0,1 0 0,0 0 0,0 0 0,0 0 0,0 0 0,0 0 0,-1 0 0,1 0 0,0 0 0,0 0 0,0 0 0,0 0 0,0 0 0,0 0 0,-1 0 0,1 0 0,0 0 0,0 0 0,0 0 0,0 0 0,0 1 0,0-1 0,-1 0 0,1 0 0,0 0 0,0 0 0,0 0 0,0 0 0,0 0 0,0 0 0,0 0 0,0 1 0,0-1 0,-1 0 0,1 0 0,0 0 0,0 0 0,0 0 0,0 1 0,0-1 0,0 0 0,0 0 0,0 0 0,0 0 0,0 0 0,0 1 0,0-1 0,0 0 0,0 0 0,0 0 0,0 0 0,0 0 0,0 0 0,0 1 0,1-1 0,-1 0 0,0 0 0,0 0 0,3 0 0,0-1 0,0 1 0,-1 0 0,1 0 0,0 0 0,-1 0 0,1 0 0,0 1 0,-1-1 0,1 1 0,-1 0 0,4 1 0,-5-1 0,0 1 0,0 0 0,0-1 0,0 1 0,0 0 0,0 0 0,-1-1 0,1 1 0,-1 0 0,1 0 0,-1 0 0,0 0 0,1 0 0,-1 0 0,0 0 0,0 0 0,-1 0 0,1 0 0,-1 3 0,-10 236 0,9-229 0,-1 0 0,-1 0 0,0 0 0,0-1 0,-1 0 0,-1 1 0,0-2 0,-14 21 0,10-17 0,1 0 0,1 1 0,-12 29 0,18-38 0,1-1 0,-1 1 0,-1-1 0,1 0 0,-1 1 0,0-1 0,0 0 0,-8 8 0,11-13 0,-1 1 0,1-1 0,-1 1 0,0-1 0,1 1 0,-1-1 0,0 0 0,1 1 0,-1-1 0,0 0 0,0 1 0,1-1 0,-1 0 0,0 0 0,0 0 0,1 0 0,-1 0 0,0 0 0,0 0 0,0 0 0,1 0 0,-1 0 0,0 0 0,0 0 0,1-1 0,-2 1 0,0-2 0,0 1 0,0-1 0,0 1 0,1-1 0,-1 0 0,0 0 0,1 0 0,-1 0 0,1 0 0,0 0 0,-1 0 0,0-4 0,-14-32 0,2-1 0,-11-52 0,1 5 0,-13-52 0,41 139 0,8 13 0,11 19 0,-5 22 0,-13-36 0,1 0 0,0 0 0,2-1 0,0 0 0,16 24 0,-22-39 0,1 1 0,0-1 0,0 0 0,0 0 0,0 0 0,0 0 0,1-1 0,-1 1 0,1-1 0,0 0 0,0 0 0,-1 0 0,1 0 0,1-1 0,-1 1 0,0-1 0,0 0 0,0 0 0,1-1 0,-1 1 0,0-1 0,1 0 0,-1 0 0,0-1 0,1 1 0,-1-1 0,0 0 0,0 0 0,9-4 0,-1 0 0,0-2 0,0 1 0,0-2 0,-1 1 0,0-2 0,0 1 0,15-17 0,24-19 0,30-26 0,-61 51 0,-10 5 98,-9 14-138,0 0-1,0-1 0,-1 1 1,1 0-1,0-1 0,0 1 1,-1 0-1,1-1 1,0 1-1,-1 0 0,1 0 1,0-1-1,-1 1 0,1 0 1,0 0-1,-1 0 0,1 0 1,-1 0-1,1-1 0,0 1 1,-1 0-1,1 0 0,-1 0 1,1 0-1,0 0 0,-1 0 1,1 0-1,-1 0 1,1 0-1,0 1 0,-1-1 1,1 0-1,0 0 0,-1 0 1,0 1-1,-16 2-6785</inkml:trace>
+  <inkml:trace contextRef="#ctx0" brushRef="#br0" timeOffset="1880">1932 250 24575,'4'0'0,"6"0"0,6 0 0,5 0 0,3 0 0,-2-5 0,-1-1 0,-3 0-8191</inkml:trace>
+</inkml:ink>
+</file>
+
 <file path=word/theme/theme1.xml><?xml version="1.0" encoding="utf-8"?>
 <a:theme xmlns:a="http://schemas.openxmlformats.org/drawingml/2006/main" name="Office Theme">
   <a:themeElements>

</xml_diff>

<commit_message>
Added Task 2 but specs arent finished yet
</commit_message>
<xml_diff>
--- a/15. ITSYS/BDSE-0922-113_FrancisAbarca_ProjectReport.docx
+++ b/15. ITSYS/BDSE-0922-113_FrancisAbarca_ProjectReport.docx
@@ -771,7 +771,7 @@
               <w:pStyle w:val="TableParagraph"/>
               <w:spacing w:before="114"/>
               <w:ind w:left="120"/>
-              <w:jc w:val="both"/>
+              <w:jc w:val="center"/>
               <w:rPr>
                 <w:b/>
                 <w:sz w:val="20"/>
@@ -805,7 +805,7 @@
               <w:pStyle w:val="TableParagraph"/>
               <w:spacing w:before="114"/>
               <w:ind w:left="44"/>
-              <w:jc w:val="both"/>
+              <w:jc w:val="center"/>
               <w:rPr>
                 <w:b/>
                 <w:sz w:val="20"/>
@@ -845,7 +845,7 @@
           <w:p>
             <w:pPr>
               <w:pStyle w:val="TableParagraph"/>
-              <w:jc w:val="both"/>
+              <w:jc w:val="center"/>
               <w:rPr>
                 <w:rFonts w:ascii="Times New Roman"/>
                 <w:sz w:val="20"/>
@@ -872,7 +872,7 @@
           <w:p>
             <w:pPr>
               <w:pStyle w:val="TableParagraph"/>
-              <w:jc w:val="both"/>
+              <w:jc w:val="center"/>
               <w:rPr>
                 <w:rFonts w:ascii="Times New Roman"/>
                 <w:sz w:val="20"/>
@@ -902,7 +902,7 @@
               <w:pStyle w:val="TableParagraph"/>
               <w:spacing w:before="112"/>
               <w:ind w:left="1164" w:right="1042"/>
-              <w:jc w:val="both"/>
+              <w:jc w:val="center"/>
               <w:rPr>
                 <w:b/>
                 <w:sz w:val="20"/>
@@ -936,7 +936,7 @@
               <w:pStyle w:val="TableParagraph"/>
               <w:spacing w:before="112"/>
               <w:ind w:left="989"/>
-              <w:jc w:val="both"/>
+              <w:jc w:val="center"/>
               <w:rPr>
                 <w:b/>
                 <w:sz w:val="20"/>
@@ -977,7 +977,7 @@
               <w:pStyle w:val="TableParagraph"/>
               <w:spacing w:before="112"/>
               <w:ind w:left="1159"/>
-              <w:jc w:val="both"/>
+              <w:jc w:val="center"/>
               <w:rPr>
                 <w:b/>
                 <w:sz w:val="20"/>
@@ -1025,7 +1025,7 @@
           <w:p>
             <w:pPr>
               <w:pStyle w:val="TableParagraph"/>
-              <w:jc w:val="both"/>
+              <w:jc w:val="center"/>
               <w:rPr>
                 <w:rFonts w:ascii="Times New Roman"/>
                 <w:sz w:val="20"/>
@@ -1053,7 +1053,7 @@
           <w:p>
             <w:pPr>
               <w:pStyle w:val="TableParagraph"/>
-              <w:jc w:val="both"/>
+              <w:jc w:val="center"/>
               <w:rPr>
                 <w:rFonts w:ascii="Times New Roman"/>
                 <w:sz w:val="20"/>
@@ -1073,7 +1073,7 @@
           <w:p>
             <w:pPr>
               <w:pStyle w:val="TableParagraph"/>
-              <w:jc w:val="both"/>
+              <w:jc w:val="center"/>
               <w:rPr>
                 <w:rFonts w:ascii="Times New Roman"/>
                 <w:sz w:val="20"/>
@@ -11271,14 +11271,6 @@
     </w:p>
     <w:p>
       <w:pPr>
-        <w:ind w:firstLine="674"/>
-      </w:pPr>
-      <w:r>
-        <w:t>Network Design</w:t>
-      </w:r>
-    </w:p>
-    <w:p>
-      <w:pPr>
         <w:pStyle w:val="BodyText"/>
         <w:spacing w:before="6"/>
         <w:jc w:val="both"/>
@@ -11286,6 +11278,2869 @@
           <w:sz w:val="36"/>
         </w:rPr>
       </w:pPr>
+      <w:r>
+        <w:rPr>
+          <w:b w:val="0"/>
+          <w:bCs w:val="0"/>
+          <w:sz w:val="22"/>
+          <w:szCs w:val="22"/>
+        </w:rPr>
+        <w:drawing>
+          <wp:inline distT="0" distB="0" distL="0" distR="0" wp14:anchorId="24A78E29" wp14:editId="0E1DE009">
+            <wp:extent cx="6753225" cy="6839756"/>
+            <wp:effectExtent l="0" t="0" r="0" b="0"/>
+            <wp:docPr id="772710261" name="Picture 1" descr="A computer network diagram with many colorful squares&#10;&#10;Description automatically generated"/>
+            <wp:cNvGraphicFramePr>
+              <a:graphicFrameLocks xmlns:a="http://schemas.openxmlformats.org/drawingml/2006/main" noChangeAspect="1"/>
+            </wp:cNvGraphicFramePr>
+            <a:graphic xmlns:a="http://schemas.openxmlformats.org/drawingml/2006/main">
+              <a:graphicData uri="http://schemas.openxmlformats.org/drawingml/2006/picture">
+                <pic:pic xmlns:pic="http://schemas.openxmlformats.org/drawingml/2006/picture">
+                  <pic:nvPicPr>
+                    <pic:cNvPr id="772710261" name="Picture 1" descr="A computer network diagram with many colorful squares&#10;&#10;Description automatically generated"/>
+                    <pic:cNvPicPr/>
+                  </pic:nvPicPr>
+                  <pic:blipFill>
+                    <a:blip r:embed="rId13"/>
+                    <a:stretch>
+                      <a:fillRect/>
+                    </a:stretch>
+                  </pic:blipFill>
+                  <pic:spPr>
+                    <a:xfrm>
+                      <a:off x="0" y="0"/>
+                      <a:ext cx="6767507" cy="6854221"/>
+                    </a:xfrm>
+                    <a:prstGeom prst="rect">
+                      <a:avLst/>
+                    </a:prstGeom>
+                  </pic:spPr>
+                </pic:pic>
+              </a:graphicData>
+            </a:graphic>
+          </wp:inline>
+        </w:drawing>
+      </w:r>
+    </w:p>
+    <w:p>
+      <w:pPr>
+        <w:ind w:firstLine="674"/>
+        <w:rPr>
+          <w:b/>
+          <w:sz w:val="28"/>
+          <w:szCs w:val="24"/>
+        </w:rPr>
+      </w:pPr>
+      <w:r>
+        <w:rPr>
+          <w:b/>
+          <w:sz w:val="28"/>
+          <w:szCs w:val="24"/>
+        </w:rPr>
+        <w:t>Device Configuration and Security Considerations</w:t>
+      </w:r>
+    </w:p>
+    <w:p>
+      <w:pPr>
+        <w:pStyle w:val="ListParagraph"/>
+        <w:numPr>
+          <w:ilvl w:val="1"/>
+          <w:numId w:val="8"/>
+        </w:numPr>
+      </w:pPr>
+      <w:r>
+        <w:t>Device Configuration</w:t>
+      </w:r>
+      <w:r>
+        <w:br/>
+        <w:t>Each networked device will be configured according to SBP’s security policies to maintain secure data access control and privacy. Key configurations include:</w:t>
+      </w:r>
+    </w:p>
+    <w:p>
+      <w:pPr>
+        <w:pStyle w:val="ListParagraph"/>
+        <w:numPr>
+          <w:ilvl w:val="2"/>
+          <w:numId w:val="8"/>
+        </w:numPr>
+      </w:pPr>
+      <w:r>
+        <w:t>File Server</w:t>
+      </w:r>
+    </w:p>
+    <w:p>
+      <w:pPr>
+        <w:pStyle w:val="ListParagraph"/>
+        <w:numPr>
+          <w:ilvl w:val="2"/>
+          <w:numId w:val="8"/>
+        </w:numPr>
+      </w:pPr>
+      <w:r>
+        <w:t>Public Repository Server (PRS)</w:t>
+      </w:r>
+    </w:p>
+    <w:p>
+      <w:pPr>
+        <w:pStyle w:val="ListParagraph"/>
+        <w:numPr>
+          <w:ilvl w:val="2"/>
+          <w:numId w:val="8"/>
+        </w:numPr>
+      </w:pPr>
+      <w:r>
+        <w:lastRenderedPageBreak/>
+        <w:t>Secure Publishing Server (SPS)</w:t>
+      </w:r>
+    </w:p>
+    <w:p>
+      <w:pPr>
+        <w:pStyle w:val="ListParagraph"/>
+        <w:numPr>
+          <w:ilvl w:val="2"/>
+          <w:numId w:val="8"/>
+        </w:numPr>
+      </w:pPr>
+      <w:r>
+        <w:t>Email Server</w:t>
+      </w:r>
+    </w:p>
+    <w:p>
+      <w:pPr>
+        <w:pStyle w:val="ListParagraph"/>
+        <w:numPr>
+          <w:ilvl w:val="2"/>
+          <w:numId w:val="8"/>
+        </w:numPr>
+      </w:pPr>
+      <w:r>
+        <w:t>Company-issued Laptops</w:t>
+      </w:r>
+    </w:p>
+    <w:p>
+      <w:pPr>
+        <w:pStyle w:val="ListParagraph"/>
+        <w:numPr>
+          <w:ilvl w:val="2"/>
+          <w:numId w:val="8"/>
+        </w:numPr>
+      </w:pPr>
+      <w:r>
+        <w:t>Network Administrator’s PC</w:t>
+      </w:r>
+    </w:p>
+    <w:p>
+      <w:pPr>
+        <w:pStyle w:val="ListParagraph"/>
+        <w:numPr>
+          <w:ilvl w:val="1"/>
+          <w:numId w:val="8"/>
+        </w:numPr>
+      </w:pPr>
+      <w:r>
+        <w:t>Security Considerations</w:t>
+      </w:r>
+      <w:r>
+        <w:br/>
+        <w:t>To enhance security across SBP’s network, the following measures are planned:</w:t>
+      </w:r>
+    </w:p>
+    <w:p>
+      <w:pPr>
+        <w:pStyle w:val="ListParagraph"/>
+        <w:numPr>
+          <w:ilvl w:val="2"/>
+          <w:numId w:val="8"/>
+        </w:numPr>
+      </w:pPr>
+      <w:r>
+        <w:t>Hardware Firewalls</w:t>
+      </w:r>
+    </w:p>
+    <w:p>
+      <w:pPr>
+        <w:pStyle w:val="ListParagraph"/>
+        <w:numPr>
+          <w:ilvl w:val="2"/>
+          <w:numId w:val="8"/>
+        </w:numPr>
+      </w:pPr>
+      <w:r>
+        <w:t>VPN Access</w:t>
+      </w:r>
+    </w:p>
+    <w:p>
+      <w:pPr>
+        <w:ind w:firstLine="674"/>
+        <w:rPr>
+          <w:b/>
+          <w:sz w:val="28"/>
+          <w:szCs w:val="24"/>
+        </w:rPr>
+      </w:pPr>
+    </w:p>
+    <w:p>
+      <w:pPr>
+        <w:ind w:firstLine="674"/>
+        <w:rPr>
+          <w:b/>
+          <w:sz w:val="28"/>
+          <w:szCs w:val="24"/>
+        </w:rPr>
+      </w:pPr>
+      <w:r>
+        <w:rPr>
+          <w:b/>
+          <w:sz w:val="28"/>
+          <w:szCs w:val="24"/>
+        </w:rPr>
+        <w:t>Maintenance Schedule</w:t>
+      </w:r>
+    </w:p>
+    <w:tbl>
+      <w:tblPr>
+        <w:tblStyle w:val="TableGrid"/>
+        <w:tblpPr w:leftFromText="180" w:rightFromText="180" w:vertAnchor="text" w:horzAnchor="page" w:tblpX="1141" w:tblpY="140"/>
+        <w:tblW w:w="0" w:type="auto"/>
+        <w:tblLook w:val="04A0" w:firstRow="1" w:lastRow="0" w:firstColumn="1" w:lastColumn="0" w:noHBand="0" w:noVBand="1"/>
+      </w:tblPr>
+      <w:tblGrid>
+        <w:gridCol w:w="542"/>
+        <w:gridCol w:w="1696"/>
+        <w:gridCol w:w="1209"/>
+        <w:gridCol w:w="1523"/>
+        <w:gridCol w:w="1523"/>
+        <w:gridCol w:w="1112"/>
+        <w:gridCol w:w="1523"/>
+        <w:gridCol w:w="1523"/>
+      </w:tblGrid>
+      <w:tr>
+        <w:trPr>
+          <w:trHeight w:val="377"/>
+        </w:trPr>
+        <w:tc>
+          <w:tcPr>
+            <w:tcW w:w="511" w:type="dxa"/>
+          </w:tcPr>
+          <w:p>
+            <w:pPr>
+              <w:jc w:val="center"/>
+              <w:rPr>
+                <w:b/>
+                <w:szCs w:val="20"/>
+              </w:rPr>
+            </w:pPr>
+            <w:r>
+              <w:rPr>
+                <w:b/>
+                <w:szCs w:val="20"/>
+              </w:rPr>
+              <w:t>No.</w:t>
+            </w:r>
+          </w:p>
+        </w:tc>
+        <w:tc>
+          <w:tcPr>
+            <w:tcW w:w="1600" w:type="dxa"/>
+          </w:tcPr>
+          <w:p>
+            <w:pPr>
+              <w:jc w:val="center"/>
+              <w:rPr>
+                <w:b/>
+                <w:szCs w:val="20"/>
+              </w:rPr>
+            </w:pPr>
+            <w:r>
+              <w:rPr>
+                <w:b/>
+                <w:szCs w:val="20"/>
+              </w:rPr>
+              <w:t>Equipment Description</w:t>
+            </w:r>
+          </w:p>
+        </w:tc>
+        <w:tc>
+          <w:tcPr>
+            <w:tcW w:w="1140" w:type="dxa"/>
+          </w:tcPr>
+          <w:p>
+            <w:pPr>
+              <w:jc w:val="center"/>
+              <w:rPr>
+                <w:b/>
+                <w:szCs w:val="20"/>
+              </w:rPr>
+            </w:pPr>
+            <w:r>
+              <w:rPr>
+                <w:b/>
+                <w:szCs w:val="20"/>
+              </w:rPr>
+              <w:t>Condition</w:t>
+            </w:r>
+          </w:p>
+        </w:tc>
+        <w:tc>
+          <w:tcPr>
+            <w:tcW w:w="1437" w:type="dxa"/>
+          </w:tcPr>
+          <w:p>
+            <w:pPr>
+              <w:jc w:val="center"/>
+              <w:rPr>
+                <w:b/>
+                <w:szCs w:val="20"/>
+              </w:rPr>
+            </w:pPr>
+            <w:r>
+              <w:rPr>
+                <w:b/>
+                <w:szCs w:val="20"/>
+              </w:rPr>
+              <w:t>Maintenance Frequency (Days)</w:t>
+            </w:r>
+          </w:p>
+        </w:tc>
+        <w:tc>
+          <w:tcPr>
+            <w:tcW w:w="1437" w:type="dxa"/>
+          </w:tcPr>
+          <w:p>
+            <w:pPr>
+              <w:jc w:val="center"/>
+              <w:rPr>
+                <w:b/>
+                <w:szCs w:val="20"/>
+              </w:rPr>
+            </w:pPr>
+            <w:r>
+              <w:rPr>
+                <w:b/>
+                <w:szCs w:val="20"/>
+              </w:rPr>
+              <w:t>Description of Maintenance Activity</w:t>
+            </w:r>
+          </w:p>
+        </w:tc>
+        <w:tc>
+          <w:tcPr>
+            <w:tcW w:w="1049" w:type="dxa"/>
+          </w:tcPr>
+          <w:p>
+            <w:pPr>
+              <w:jc w:val="center"/>
+              <w:rPr>
+                <w:b/>
+                <w:szCs w:val="20"/>
+              </w:rPr>
+            </w:pPr>
+            <w:r>
+              <w:rPr>
+                <w:b/>
+                <w:szCs w:val="20"/>
+              </w:rPr>
+              <w:t>Assignee</w:t>
+            </w:r>
+          </w:p>
+        </w:tc>
+        <w:tc>
+          <w:tcPr>
+            <w:tcW w:w="1437" w:type="dxa"/>
+          </w:tcPr>
+          <w:p>
+            <w:pPr>
+              <w:jc w:val="center"/>
+              <w:rPr>
+                <w:b/>
+                <w:szCs w:val="20"/>
+              </w:rPr>
+            </w:pPr>
+            <w:r>
+              <w:rPr>
+                <w:b/>
+                <w:szCs w:val="20"/>
+              </w:rPr>
+              <w:t>Last Maintenance Date</w:t>
+            </w:r>
+          </w:p>
+        </w:tc>
+        <w:tc>
+          <w:tcPr>
+            <w:tcW w:w="1437" w:type="dxa"/>
+          </w:tcPr>
+          <w:p>
+            <w:pPr>
+              <w:jc w:val="center"/>
+              <w:rPr>
+                <w:b/>
+                <w:szCs w:val="20"/>
+              </w:rPr>
+            </w:pPr>
+            <w:r>
+              <w:rPr>
+                <w:b/>
+                <w:szCs w:val="20"/>
+              </w:rPr>
+              <w:t>Next Maintenance Date</w:t>
+            </w:r>
+          </w:p>
+        </w:tc>
+      </w:tr>
+      <w:tr>
+        <w:trPr>
+          <w:trHeight w:val="245"/>
+        </w:trPr>
+        <w:tc>
+          <w:tcPr>
+            <w:tcW w:w="511" w:type="dxa"/>
+          </w:tcPr>
+          <w:p>
+            <w:pPr>
+              <w:jc w:val="center"/>
+              <w:rPr>
+                <w:bCs/>
+                <w:szCs w:val="20"/>
+              </w:rPr>
+            </w:pPr>
+            <w:r>
+              <w:rPr>
+                <w:bCs/>
+                <w:szCs w:val="20"/>
+              </w:rPr>
+              <w:t>1</w:t>
+            </w:r>
+          </w:p>
+        </w:tc>
+        <w:tc>
+          <w:tcPr>
+            <w:tcW w:w="1600" w:type="dxa"/>
+          </w:tcPr>
+          <w:p>
+            <w:pPr>
+              <w:jc w:val="center"/>
+              <w:rPr>
+                <w:bCs/>
+                <w:szCs w:val="20"/>
+              </w:rPr>
+            </w:pPr>
+            <w:r>
+              <w:rPr>
+                <w:bCs/>
+                <w:szCs w:val="20"/>
+              </w:rPr>
+              <w:t>File Server</w:t>
+            </w:r>
+          </w:p>
+        </w:tc>
+        <w:tc>
+          <w:tcPr>
+            <w:tcW w:w="1140" w:type="dxa"/>
+          </w:tcPr>
+          <w:p>
+            <w:pPr>
+              <w:jc w:val="center"/>
+              <w:rPr>
+                <w:bCs/>
+                <w:szCs w:val="20"/>
+              </w:rPr>
+            </w:pPr>
+            <w:r>
+              <w:rPr>
+                <w:bCs/>
+                <w:szCs w:val="20"/>
+              </w:rPr>
+              <w:t>Good</w:t>
+            </w:r>
+          </w:p>
+        </w:tc>
+        <w:tc>
+          <w:tcPr>
+            <w:tcW w:w="1437" w:type="dxa"/>
+          </w:tcPr>
+          <w:p>
+            <w:pPr>
+              <w:jc w:val="center"/>
+              <w:rPr>
+                <w:bCs/>
+                <w:szCs w:val="20"/>
+              </w:rPr>
+            </w:pPr>
+            <w:r>
+              <w:rPr>
+                <w:bCs/>
+                <w:szCs w:val="20"/>
+              </w:rPr>
+              <w:t>30</w:t>
+            </w:r>
+          </w:p>
+        </w:tc>
+        <w:tc>
+          <w:tcPr>
+            <w:tcW w:w="1437" w:type="dxa"/>
+          </w:tcPr>
+          <w:p>
+            <w:pPr>
+              <w:jc w:val="center"/>
+              <w:rPr>
+                <w:bCs/>
+                <w:szCs w:val="20"/>
+              </w:rPr>
+            </w:pPr>
+            <w:r>
+              <w:rPr>
+                <w:bCs/>
+                <w:szCs w:val="20"/>
+              </w:rPr>
+              <w:t>Inspection, Access Logs, Firmware Updates, Backup Check</w:t>
+            </w:r>
+          </w:p>
+        </w:tc>
+        <w:tc>
+          <w:tcPr>
+            <w:tcW w:w="1049" w:type="dxa"/>
+          </w:tcPr>
+          <w:p>
+            <w:pPr>
+              <w:jc w:val="center"/>
+              <w:rPr>
+                <w:bCs/>
+                <w:szCs w:val="20"/>
+              </w:rPr>
+            </w:pPr>
+            <w:r>
+              <w:rPr>
+                <w:bCs/>
+                <w:szCs w:val="20"/>
+              </w:rPr>
+              <w:t>Network Admin</w:t>
+            </w:r>
+          </w:p>
+        </w:tc>
+        <w:tc>
+          <w:tcPr>
+            <w:tcW w:w="1437" w:type="dxa"/>
+          </w:tcPr>
+          <w:p>
+            <w:pPr>
+              <w:jc w:val="center"/>
+              <w:rPr>
+                <w:bCs/>
+                <w:szCs w:val="20"/>
+              </w:rPr>
+            </w:pPr>
+            <w:r>
+              <w:rPr>
+                <w:bCs/>
+                <w:szCs w:val="20"/>
+              </w:rPr>
+              <w:t>2024-09-11</w:t>
+            </w:r>
+          </w:p>
+        </w:tc>
+        <w:tc>
+          <w:tcPr>
+            <w:tcW w:w="1437" w:type="dxa"/>
+          </w:tcPr>
+          <w:p>
+            <w:pPr>
+              <w:jc w:val="center"/>
+              <w:rPr>
+                <w:bCs/>
+                <w:szCs w:val="20"/>
+              </w:rPr>
+            </w:pPr>
+          </w:p>
+        </w:tc>
+      </w:tr>
+      <w:tr>
+        <w:trPr>
+          <w:trHeight w:val="245"/>
+        </w:trPr>
+        <w:tc>
+          <w:tcPr>
+            <w:tcW w:w="511" w:type="dxa"/>
+          </w:tcPr>
+          <w:p>
+            <w:pPr>
+              <w:jc w:val="center"/>
+              <w:rPr>
+                <w:bCs/>
+                <w:szCs w:val="20"/>
+              </w:rPr>
+            </w:pPr>
+            <w:r>
+              <w:rPr>
+                <w:bCs/>
+                <w:szCs w:val="20"/>
+              </w:rPr>
+              <w:t>2</w:t>
+            </w:r>
+          </w:p>
+        </w:tc>
+        <w:tc>
+          <w:tcPr>
+            <w:tcW w:w="1600" w:type="dxa"/>
+          </w:tcPr>
+          <w:p>
+            <w:pPr>
+              <w:jc w:val="center"/>
+              <w:rPr>
+                <w:bCs/>
+                <w:szCs w:val="20"/>
+              </w:rPr>
+            </w:pPr>
+            <w:r>
+              <w:rPr>
+                <w:bCs/>
+                <w:szCs w:val="20"/>
+              </w:rPr>
+              <w:t>Public Repository Server</w:t>
+            </w:r>
+          </w:p>
+        </w:tc>
+        <w:tc>
+          <w:tcPr>
+            <w:tcW w:w="1140" w:type="dxa"/>
+          </w:tcPr>
+          <w:p>
+            <w:pPr>
+              <w:jc w:val="center"/>
+              <w:rPr>
+                <w:bCs/>
+                <w:szCs w:val="20"/>
+              </w:rPr>
+            </w:pPr>
+            <w:r>
+              <w:rPr>
+                <w:bCs/>
+                <w:szCs w:val="20"/>
+              </w:rPr>
+              <w:t>Good</w:t>
+            </w:r>
+          </w:p>
+        </w:tc>
+        <w:tc>
+          <w:tcPr>
+            <w:tcW w:w="1437" w:type="dxa"/>
+          </w:tcPr>
+          <w:p>
+            <w:pPr>
+              <w:jc w:val="center"/>
+              <w:rPr>
+                <w:bCs/>
+                <w:szCs w:val="20"/>
+              </w:rPr>
+            </w:pPr>
+            <w:r>
+              <w:rPr>
+                <w:bCs/>
+                <w:szCs w:val="20"/>
+              </w:rPr>
+              <w:t>15</w:t>
+            </w:r>
+          </w:p>
+        </w:tc>
+        <w:tc>
+          <w:tcPr>
+            <w:tcW w:w="1437" w:type="dxa"/>
+          </w:tcPr>
+          <w:p>
+            <w:pPr>
+              <w:jc w:val="center"/>
+              <w:rPr>
+                <w:bCs/>
+                <w:szCs w:val="20"/>
+              </w:rPr>
+            </w:pPr>
+            <w:r>
+              <w:rPr>
+                <w:bCs/>
+                <w:szCs w:val="20"/>
+              </w:rPr>
+              <w:t>Security Check, Data Encryption Audit</w:t>
+            </w:r>
+          </w:p>
+        </w:tc>
+        <w:tc>
+          <w:tcPr>
+            <w:tcW w:w="1049" w:type="dxa"/>
+          </w:tcPr>
+          <w:p>
+            <w:pPr>
+              <w:jc w:val="center"/>
+              <w:rPr>
+                <w:bCs/>
+                <w:szCs w:val="20"/>
+              </w:rPr>
+            </w:pPr>
+            <w:r>
+              <w:rPr>
+                <w:bCs/>
+                <w:szCs w:val="20"/>
+              </w:rPr>
+              <w:t>Network Admin</w:t>
+            </w:r>
+          </w:p>
+        </w:tc>
+        <w:tc>
+          <w:tcPr>
+            <w:tcW w:w="1437" w:type="dxa"/>
+          </w:tcPr>
+          <w:p>
+            <w:pPr>
+              <w:jc w:val="center"/>
+              <w:rPr>
+                <w:bCs/>
+                <w:szCs w:val="20"/>
+              </w:rPr>
+            </w:pPr>
+            <w:r>
+              <w:rPr>
+                <w:bCs/>
+                <w:szCs w:val="20"/>
+              </w:rPr>
+              <w:t>2024-09-11</w:t>
+            </w:r>
+          </w:p>
+        </w:tc>
+        <w:tc>
+          <w:tcPr>
+            <w:tcW w:w="1437" w:type="dxa"/>
+          </w:tcPr>
+          <w:p>
+            <w:pPr>
+              <w:jc w:val="center"/>
+              <w:rPr>
+                <w:bCs/>
+                <w:szCs w:val="20"/>
+              </w:rPr>
+            </w:pPr>
+          </w:p>
+        </w:tc>
+      </w:tr>
+      <w:tr>
+        <w:trPr>
+          <w:trHeight w:val="245"/>
+        </w:trPr>
+        <w:tc>
+          <w:tcPr>
+            <w:tcW w:w="511" w:type="dxa"/>
+          </w:tcPr>
+          <w:p>
+            <w:pPr>
+              <w:jc w:val="center"/>
+              <w:rPr>
+                <w:bCs/>
+                <w:szCs w:val="20"/>
+              </w:rPr>
+            </w:pPr>
+            <w:r>
+              <w:rPr>
+                <w:bCs/>
+                <w:szCs w:val="20"/>
+              </w:rPr>
+              <w:t>3</w:t>
+            </w:r>
+          </w:p>
+        </w:tc>
+        <w:tc>
+          <w:tcPr>
+            <w:tcW w:w="1600" w:type="dxa"/>
+          </w:tcPr>
+          <w:p>
+            <w:pPr>
+              <w:jc w:val="center"/>
+              <w:rPr>
+                <w:bCs/>
+                <w:szCs w:val="20"/>
+              </w:rPr>
+            </w:pPr>
+            <w:r>
+              <w:rPr>
+                <w:bCs/>
+                <w:szCs w:val="20"/>
+              </w:rPr>
+              <w:t>Secure Publishing Server</w:t>
+            </w:r>
+          </w:p>
+        </w:tc>
+        <w:tc>
+          <w:tcPr>
+            <w:tcW w:w="1140" w:type="dxa"/>
+          </w:tcPr>
+          <w:p>
+            <w:pPr>
+              <w:jc w:val="center"/>
+              <w:rPr>
+                <w:bCs/>
+                <w:szCs w:val="20"/>
+              </w:rPr>
+            </w:pPr>
+            <w:r>
+              <w:rPr>
+                <w:bCs/>
+                <w:szCs w:val="20"/>
+              </w:rPr>
+              <w:t>Good</w:t>
+            </w:r>
+          </w:p>
+        </w:tc>
+        <w:tc>
+          <w:tcPr>
+            <w:tcW w:w="1437" w:type="dxa"/>
+          </w:tcPr>
+          <w:p>
+            <w:pPr>
+              <w:jc w:val="center"/>
+              <w:rPr>
+                <w:bCs/>
+                <w:szCs w:val="20"/>
+              </w:rPr>
+            </w:pPr>
+            <w:r>
+              <w:rPr>
+                <w:bCs/>
+                <w:szCs w:val="20"/>
+              </w:rPr>
+              <w:t>30</w:t>
+            </w:r>
+          </w:p>
+        </w:tc>
+        <w:tc>
+          <w:tcPr>
+            <w:tcW w:w="1437" w:type="dxa"/>
+          </w:tcPr>
+          <w:p>
+            <w:pPr>
+              <w:jc w:val="center"/>
+              <w:rPr>
+                <w:bCs/>
+                <w:szCs w:val="20"/>
+              </w:rPr>
+            </w:pPr>
+            <w:r>
+              <w:rPr>
+                <w:bCs/>
+                <w:szCs w:val="20"/>
+              </w:rPr>
+              <w:t>Content Review, Backup Check, System Updates</w:t>
+            </w:r>
+          </w:p>
+        </w:tc>
+        <w:tc>
+          <w:tcPr>
+            <w:tcW w:w="1049" w:type="dxa"/>
+          </w:tcPr>
+          <w:p>
+            <w:pPr>
+              <w:jc w:val="center"/>
+              <w:rPr>
+                <w:bCs/>
+                <w:szCs w:val="20"/>
+              </w:rPr>
+            </w:pPr>
+            <w:r>
+              <w:rPr>
+                <w:bCs/>
+                <w:szCs w:val="20"/>
+              </w:rPr>
+              <w:t>Network Admin</w:t>
+            </w:r>
+          </w:p>
+        </w:tc>
+        <w:tc>
+          <w:tcPr>
+            <w:tcW w:w="1437" w:type="dxa"/>
+          </w:tcPr>
+          <w:p>
+            <w:pPr>
+              <w:jc w:val="center"/>
+              <w:rPr>
+                <w:bCs/>
+                <w:szCs w:val="20"/>
+              </w:rPr>
+            </w:pPr>
+            <w:r>
+              <w:rPr>
+                <w:bCs/>
+                <w:szCs w:val="20"/>
+              </w:rPr>
+              <w:t>2024-09-11</w:t>
+            </w:r>
+          </w:p>
+        </w:tc>
+        <w:tc>
+          <w:tcPr>
+            <w:tcW w:w="1437" w:type="dxa"/>
+          </w:tcPr>
+          <w:p>
+            <w:pPr>
+              <w:jc w:val="center"/>
+              <w:rPr>
+                <w:bCs/>
+                <w:szCs w:val="20"/>
+              </w:rPr>
+            </w:pPr>
+          </w:p>
+        </w:tc>
+      </w:tr>
+      <w:tr>
+        <w:trPr>
+          <w:trHeight w:val="245"/>
+        </w:trPr>
+        <w:tc>
+          <w:tcPr>
+            <w:tcW w:w="511" w:type="dxa"/>
+          </w:tcPr>
+          <w:p>
+            <w:pPr>
+              <w:jc w:val="center"/>
+              <w:rPr>
+                <w:bCs/>
+                <w:szCs w:val="20"/>
+              </w:rPr>
+            </w:pPr>
+            <w:r>
+              <w:rPr>
+                <w:bCs/>
+                <w:szCs w:val="20"/>
+              </w:rPr>
+              <w:t>4</w:t>
+            </w:r>
+          </w:p>
+        </w:tc>
+        <w:tc>
+          <w:tcPr>
+            <w:tcW w:w="1600" w:type="dxa"/>
+          </w:tcPr>
+          <w:p>
+            <w:pPr>
+              <w:jc w:val="center"/>
+              <w:rPr>
+                <w:bCs/>
+                <w:szCs w:val="20"/>
+              </w:rPr>
+            </w:pPr>
+            <w:r>
+              <w:rPr>
+                <w:bCs/>
+                <w:szCs w:val="20"/>
+              </w:rPr>
+              <w:t>Email Server</w:t>
+            </w:r>
+          </w:p>
+        </w:tc>
+        <w:tc>
+          <w:tcPr>
+            <w:tcW w:w="1140" w:type="dxa"/>
+          </w:tcPr>
+          <w:p>
+            <w:pPr>
+              <w:jc w:val="center"/>
+              <w:rPr>
+                <w:bCs/>
+                <w:szCs w:val="20"/>
+              </w:rPr>
+            </w:pPr>
+            <w:r>
+              <w:rPr>
+                <w:bCs/>
+                <w:szCs w:val="20"/>
+              </w:rPr>
+              <w:t>Good</w:t>
+            </w:r>
+          </w:p>
+        </w:tc>
+        <w:tc>
+          <w:tcPr>
+            <w:tcW w:w="1437" w:type="dxa"/>
+          </w:tcPr>
+          <w:p>
+            <w:pPr>
+              <w:jc w:val="center"/>
+              <w:rPr>
+                <w:bCs/>
+                <w:szCs w:val="20"/>
+              </w:rPr>
+            </w:pPr>
+            <w:r>
+              <w:rPr>
+                <w:bCs/>
+                <w:szCs w:val="20"/>
+              </w:rPr>
+              <w:t>15</w:t>
+            </w:r>
+          </w:p>
+        </w:tc>
+        <w:tc>
+          <w:tcPr>
+            <w:tcW w:w="1437" w:type="dxa"/>
+          </w:tcPr>
+          <w:p>
+            <w:pPr>
+              <w:jc w:val="center"/>
+              <w:rPr>
+                <w:bCs/>
+                <w:szCs w:val="20"/>
+              </w:rPr>
+            </w:pPr>
+            <w:r>
+              <w:rPr>
+                <w:bCs/>
+                <w:szCs w:val="20"/>
+              </w:rPr>
+              <w:t>Security Check, Check System Updates, Backup Check</w:t>
+            </w:r>
+          </w:p>
+        </w:tc>
+        <w:tc>
+          <w:tcPr>
+            <w:tcW w:w="1049" w:type="dxa"/>
+          </w:tcPr>
+          <w:p>
+            <w:pPr>
+              <w:jc w:val="center"/>
+              <w:rPr>
+                <w:bCs/>
+                <w:szCs w:val="20"/>
+              </w:rPr>
+            </w:pPr>
+            <w:r>
+              <w:rPr>
+                <w:bCs/>
+                <w:szCs w:val="20"/>
+              </w:rPr>
+              <w:t>Network Admin</w:t>
+            </w:r>
+          </w:p>
+        </w:tc>
+        <w:tc>
+          <w:tcPr>
+            <w:tcW w:w="1437" w:type="dxa"/>
+          </w:tcPr>
+          <w:p>
+            <w:pPr>
+              <w:jc w:val="center"/>
+              <w:rPr>
+                <w:bCs/>
+                <w:szCs w:val="20"/>
+              </w:rPr>
+            </w:pPr>
+            <w:r>
+              <w:rPr>
+                <w:bCs/>
+                <w:szCs w:val="20"/>
+              </w:rPr>
+              <w:t>2024-09-11</w:t>
+            </w:r>
+          </w:p>
+        </w:tc>
+        <w:tc>
+          <w:tcPr>
+            <w:tcW w:w="1437" w:type="dxa"/>
+          </w:tcPr>
+          <w:p>
+            <w:pPr>
+              <w:jc w:val="center"/>
+              <w:rPr>
+                <w:bCs/>
+                <w:szCs w:val="20"/>
+              </w:rPr>
+            </w:pPr>
+          </w:p>
+        </w:tc>
+      </w:tr>
+      <w:tr>
+        <w:trPr>
+          <w:trHeight w:val="245"/>
+        </w:trPr>
+        <w:tc>
+          <w:tcPr>
+            <w:tcW w:w="511" w:type="dxa"/>
+          </w:tcPr>
+          <w:p>
+            <w:pPr>
+              <w:jc w:val="center"/>
+              <w:rPr>
+                <w:bCs/>
+                <w:szCs w:val="20"/>
+              </w:rPr>
+            </w:pPr>
+            <w:r>
+              <w:rPr>
+                <w:bCs/>
+                <w:szCs w:val="20"/>
+              </w:rPr>
+              <w:t>5</w:t>
+            </w:r>
+          </w:p>
+        </w:tc>
+        <w:tc>
+          <w:tcPr>
+            <w:tcW w:w="1600" w:type="dxa"/>
+          </w:tcPr>
+          <w:p>
+            <w:pPr>
+              <w:jc w:val="center"/>
+              <w:rPr>
+                <w:bCs/>
+                <w:szCs w:val="20"/>
+              </w:rPr>
+            </w:pPr>
+            <w:r>
+              <w:rPr>
+                <w:bCs/>
+                <w:szCs w:val="20"/>
+              </w:rPr>
+              <w:t>Company-issued Laptops</w:t>
+            </w:r>
+          </w:p>
+        </w:tc>
+        <w:tc>
+          <w:tcPr>
+            <w:tcW w:w="1140" w:type="dxa"/>
+          </w:tcPr>
+          <w:p>
+            <w:pPr>
+              <w:jc w:val="center"/>
+              <w:rPr>
+                <w:bCs/>
+                <w:szCs w:val="20"/>
+              </w:rPr>
+            </w:pPr>
+            <w:r>
+              <w:rPr>
+                <w:bCs/>
+                <w:szCs w:val="20"/>
+              </w:rPr>
+              <w:t>Fair</w:t>
+            </w:r>
+          </w:p>
+        </w:tc>
+        <w:tc>
+          <w:tcPr>
+            <w:tcW w:w="1437" w:type="dxa"/>
+          </w:tcPr>
+          <w:p>
+            <w:pPr>
+              <w:jc w:val="center"/>
+              <w:rPr>
+                <w:bCs/>
+                <w:szCs w:val="20"/>
+              </w:rPr>
+            </w:pPr>
+            <w:r>
+              <w:rPr>
+                <w:bCs/>
+                <w:szCs w:val="20"/>
+              </w:rPr>
+              <w:t>90</w:t>
+            </w:r>
+          </w:p>
+        </w:tc>
+        <w:tc>
+          <w:tcPr>
+            <w:tcW w:w="1437" w:type="dxa"/>
+          </w:tcPr>
+          <w:p>
+            <w:pPr>
+              <w:jc w:val="center"/>
+              <w:rPr>
+                <w:bCs/>
+                <w:szCs w:val="20"/>
+              </w:rPr>
+            </w:pPr>
+            <w:r>
+              <w:rPr>
+                <w:bCs/>
+                <w:szCs w:val="20"/>
+              </w:rPr>
+              <w:t>Inspection, Access Logs, Virus Check</w:t>
+            </w:r>
+          </w:p>
+        </w:tc>
+        <w:tc>
+          <w:tcPr>
+            <w:tcW w:w="1049" w:type="dxa"/>
+          </w:tcPr>
+          <w:p>
+            <w:pPr>
+              <w:jc w:val="center"/>
+              <w:rPr>
+                <w:bCs/>
+                <w:szCs w:val="20"/>
+              </w:rPr>
+            </w:pPr>
+            <w:r>
+              <w:rPr>
+                <w:bCs/>
+                <w:szCs w:val="20"/>
+              </w:rPr>
+              <w:t>Senior IT</w:t>
+            </w:r>
+          </w:p>
+        </w:tc>
+        <w:tc>
+          <w:tcPr>
+            <w:tcW w:w="1437" w:type="dxa"/>
+          </w:tcPr>
+          <w:p>
+            <w:pPr>
+              <w:jc w:val="center"/>
+              <w:rPr>
+                <w:bCs/>
+                <w:szCs w:val="20"/>
+              </w:rPr>
+            </w:pPr>
+            <w:r>
+              <w:rPr>
+                <w:bCs/>
+                <w:szCs w:val="20"/>
+              </w:rPr>
+              <w:t>2024-09-11</w:t>
+            </w:r>
+          </w:p>
+        </w:tc>
+        <w:tc>
+          <w:tcPr>
+            <w:tcW w:w="1437" w:type="dxa"/>
+          </w:tcPr>
+          <w:p>
+            <w:pPr>
+              <w:jc w:val="center"/>
+              <w:rPr>
+                <w:bCs/>
+                <w:szCs w:val="20"/>
+              </w:rPr>
+            </w:pPr>
+          </w:p>
+        </w:tc>
+      </w:tr>
+      <w:tr>
+        <w:trPr>
+          <w:trHeight w:val="245"/>
+        </w:trPr>
+        <w:tc>
+          <w:tcPr>
+            <w:tcW w:w="511" w:type="dxa"/>
+          </w:tcPr>
+          <w:p>
+            <w:pPr>
+              <w:jc w:val="center"/>
+              <w:rPr>
+                <w:bCs/>
+                <w:szCs w:val="20"/>
+              </w:rPr>
+            </w:pPr>
+            <w:r>
+              <w:rPr>
+                <w:bCs/>
+                <w:szCs w:val="20"/>
+              </w:rPr>
+              <w:t>6</w:t>
+            </w:r>
+          </w:p>
+        </w:tc>
+        <w:tc>
+          <w:tcPr>
+            <w:tcW w:w="1600" w:type="dxa"/>
+          </w:tcPr>
+          <w:p>
+            <w:pPr>
+              <w:jc w:val="center"/>
+              <w:rPr>
+                <w:bCs/>
+                <w:szCs w:val="20"/>
+              </w:rPr>
+            </w:pPr>
+            <w:r>
+              <w:rPr>
+                <w:bCs/>
+                <w:szCs w:val="20"/>
+              </w:rPr>
+              <w:t>Network Administrator’s PC</w:t>
+            </w:r>
+          </w:p>
+        </w:tc>
+        <w:tc>
+          <w:tcPr>
+            <w:tcW w:w="1140" w:type="dxa"/>
+          </w:tcPr>
+          <w:p>
+            <w:pPr>
+              <w:jc w:val="center"/>
+              <w:rPr>
+                <w:bCs/>
+                <w:szCs w:val="20"/>
+              </w:rPr>
+            </w:pPr>
+            <w:r>
+              <w:rPr>
+                <w:bCs/>
+                <w:szCs w:val="20"/>
+              </w:rPr>
+              <w:t>Good</w:t>
+            </w:r>
+          </w:p>
+        </w:tc>
+        <w:tc>
+          <w:tcPr>
+            <w:tcW w:w="1437" w:type="dxa"/>
+          </w:tcPr>
+          <w:p>
+            <w:pPr>
+              <w:jc w:val="center"/>
+              <w:rPr>
+                <w:bCs/>
+                <w:szCs w:val="20"/>
+              </w:rPr>
+            </w:pPr>
+            <w:r>
+              <w:rPr>
+                <w:bCs/>
+                <w:szCs w:val="20"/>
+              </w:rPr>
+              <w:t>60</w:t>
+            </w:r>
+          </w:p>
+        </w:tc>
+        <w:tc>
+          <w:tcPr>
+            <w:tcW w:w="1437" w:type="dxa"/>
+          </w:tcPr>
+          <w:p>
+            <w:pPr>
+              <w:jc w:val="center"/>
+              <w:rPr>
+                <w:bCs/>
+                <w:szCs w:val="20"/>
+              </w:rPr>
+            </w:pPr>
+            <w:r>
+              <w:rPr>
+                <w:bCs/>
+                <w:szCs w:val="20"/>
+              </w:rPr>
+              <w:t>Inspection, Firmware Updates</w:t>
+            </w:r>
+          </w:p>
+        </w:tc>
+        <w:tc>
+          <w:tcPr>
+            <w:tcW w:w="1049" w:type="dxa"/>
+          </w:tcPr>
+          <w:p>
+            <w:pPr>
+              <w:jc w:val="center"/>
+              <w:rPr>
+                <w:bCs/>
+                <w:szCs w:val="20"/>
+              </w:rPr>
+            </w:pPr>
+            <w:r>
+              <w:rPr>
+                <w:bCs/>
+                <w:szCs w:val="20"/>
+              </w:rPr>
+              <w:t>Senior IT</w:t>
+            </w:r>
+          </w:p>
+        </w:tc>
+        <w:tc>
+          <w:tcPr>
+            <w:tcW w:w="1437" w:type="dxa"/>
+          </w:tcPr>
+          <w:p>
+            <w:pPr>
+              <w:jc w:val="center"/>
+              <w:rPr>
+                <w:bCs/>
+                <w:szCs w:val="20"/>
+              </w:rPr>
+            </w:pPr>
+            <w:r>
+              <w:rPr>
+                <w:bCs/>
+                <w:szCs w:val="20"/>
+              </w:rPr>
+              <w:t>2024-09-11</w:t>
+            </w:r>
+          </w:p>
+        </w:tc>
+        <w:tc>
+          <w:tcPr>
+            <w:tcW w:w="1437" w:type="dxa"/>
+          </w:tcPr>
+          <w:p>
+            <w:pPr>
+              <w:jc w:val="center"/>
+              <w:rPr>
+                <w:bCs/>
+                <w:szCs w:val="20"/>
+              </w:rPr>
+            </w:pPr>
+          </w:p>
+        </w:tc>
+      </w:tr>
+    </w:tbl>
+    <w:p>
+      <w:pPr>
+        <w:ind w:firstLine="674"/>
+        <w:rPr>
+          <w:bCs/>
+          <w:szCs w:val="20"/>
+        </w:rPr>
+      </w:pPr>
+      <w:r>
+        <w:rPr>
+          <w:bCs/>
+          <w:szCs w:val="20"/>
+        </w:rPr>
+        <w:tab/>
+      </w:r>
+      <w:r>
+        <w:rPr>
+          <w:bCs/>
+          <w:szCs w:val="20"/>
+        </w:rPr>
+        <w:tab/>
+      </w:r>
+    </w:p>
+    <w:p>
+      <w:pPr>
+        <w:ind w:firstLine="674"/>
+        <w:rPr>
+          <w:b/>
+          <w:sz w:val="28"/>
+          <w:szCs w:val="24"/>
+        </w:rPr>
+      </w:pPr>
+      <w:r>
+        <w:rPr>
+          <w:b/>
+          <w:sz w:val="28"/>
+          <w:szCs w:val="24"/>
+        </w:rPr>
+        <w:t>Test Plan</w:t>
+      </w:r>
+    </w:p>
+    <w:tbl>
+      <w:tblPr>
+        <w:tblStyle w:val="TableGrid"/>
+        <w:tblW w:w="10018" w:type="dxa"/>
+        <w:tblInd w:w="742" w:type="dxa"/>
+        <w:tblLook w:val="04A0" w:firstRow="1" w:lastRow="0" w:firstColumn="1" w:lastColumn="0" w:noHBand="0" w:noVBand="1"/>
+      </w:tblPr>
+      <w:tblGrid>
+        <w:gridCol w:w="2504"/>
+        <w:gridCol w:w="2504"/>
+        <w:gridCol w:w="2505"/>
+        <w:gridCol w:w="2505"/>
+      </w:tblGrid>
+      <w:tr>
+        <w:trPr>
+          <w:trHeight w:val="298"/>
+        </w:trPr>
+        <w:tc>
+          <w:tcPr>
+            <w:tcW w:w="2504" w:type="dxa"/>
+          </w:tcPr>
+          <w:p>
+            <w:pPr>
+              <w:jc w:val="center"/>
+              <w:rPr>
+                <w:b/>
+                <w:szCs w:val="20"/>
+              </w:rPr>
+            </w:pPr>
+            <w:r>
+              <w:rPr>
+                <w:b/>
+                <w:szCs w:val="20"/>
+              </w:rPr>
+              <w:t>Test Item</w:t>
+            </w:r>
+          </w:p>
+        </w:tc>
+        <w:tc>
+          <w:tcPr>
+            <w:tcW w:w="2504" w:type="dxa"/>
+          </w:tcPr>
+          <w:p>
+            <w:pPr>
+              <w:jc w:val="center"/>
+              <w:rPr>
+                <w:b/>
+                <w:szCs w:val="20"/>
+              </w:rPr>
+            </w:pPr>
+            <w:r>
+              <w:rPr>
+                <w:b/>
+                <w:szCs w:val="20"/>
+              </w:rPr>
+              <w:t>Test Action</w:t>
+            </w:r>
+          </w:p>
+        </w:tc>
+        <w:tc>
+          <w:tcPr>
+            <w:tcW w:w="2505" w:type="dxa"/>
+          </w:tcPr>
+          <w:p>
+            <w:pPr>
+              <w:jc w:val="center"/>
+              <w:rPr>
+                <w:b/>
+                <w:szCs w:val="20"/>
+              </w:rPr>
+            </w:pPr>
+            <w:r>
+              <w:rPr>
+                <w:b/>
+                <w:szCs w:val="20"/>
+              </w:rPr>
+              <w:t>Test Data</w:t>
+            </w:r>
+          </w:p>
+        </w:tc>
+        <w:tc>
+          <w:tcPr>
+            <w:tcW w:w="2505" w:type="dxa"/>
+          </w:tcPr>
+          <w:p>
+            <w:pPr>
+              <w:jc w:val="center"/>
+              <w:rPr>
+                <w:b/>
+                <w:szCs w:val="20"/>
+              </w:rPr>
+            </w:pPr>
+            <w:r>
+              <w:rPr>
+                <w:b/>
+                <w:szCs w:val="20"/>
+              </w:rPr>
+              <w:t>Expected Results</w:t>
+            </w:r>
+          </w:p>
+        </w:tc>
+      </w:tr>
+      <w:tr>
+        <w:trPr>
+          <w:trHeight w:val="298"/>
+        </w:trPr>
+        <w:tc>
+          <w:tcPr>
+            <w:tcW w:w="2504" w:type="dxa"/>
+          </w:tcPr>
+          <w:p>
+            <w:pPr>
+              <w:jc w:val="center"/>
+              <w:rPr>
+                <w:bCs/>
+                <w:szCs w:val="20"/>
+              </w:rPr>
+            </w:pPr>
+            <w:r>
+              <w:rPr>
+                <w:bCs/>
+                <w:szCs w:val="20"/>
+              </w:rPr>
+              <w:t>Topology</w:t>
+            </w:r>
+          </w:p>
+        </w:tc>
+        <w:tc>
+          <w:tcPr>
+            <w:tcW w:w="2504" w:type="dxa"/>
+          </w:tcPr>
+          <w:p>
+            <w:pPr>
+              <w:jc w:val="center"/>
+              <w:rPr>
+                <w:bCs/>
+                <w:szCs w:val="20"/>
+              </w:rPr>
+            </w:pPr>
+            <w:r>
+              <w:rPr>
+                <w:bCs/>
+                <w:szCs w:val="20"/>
+              </w:rPr>
+              <w:t>Test if the topology is up and running.</w:t>
+            </w:r>
+          </w:p>
+        </w:tc>
+        <w:tc>
+          <w:tcPr>
+            <w:tcW w:w="2505" w:type="dxa"/>
+          </w:tcPr>
+          <w:p>
+            <w:pPr>
+              <w:jc w:val="center"/>
+              <w:rPr>
+                <w:bCs/>
+                <w:szCs w:val="20"/>
+              </w:rPr>
+            </w:pPr>
+            <w:r>
+              <w:rPr>
+                <w:bCs/>
+                <w:szCs w:val="20"/>
+              </w:rPr>
+              <w:t>Routing tables, Ping test outputs</w:t>
+            </w:r>
+          </w:p>
+        </w:tc>
+        <w:tc>
+          <w:tcPr>
+            <w:tcW w:w="2505" w:type="dxa"/>
+          </w:tcPr>
+          <w:p>
+            <w:pPr>
+              <w:jc w:val="center"/>
+              <w:rPr>
+                <w:bCs/>
+                <w:szCs w:val="20"/>
+              </w:rPr>
+            </w:pPr>
+            <w:r>
+              <w:rPr>
+                <w:bCs/>
+                <w:szCs w:val="20"/>
+              </w:rPr>
+              <w:t>All networking devices are connected.</w:t>
+            </w:r>
+          </w:p>
+        </w:tc>
+      </w:tr>
+      <w:tr>
+        <w:trPr>
+          <w:trHeight w:val="298"/>
+        </w:trPr>
+        <w:tc>
+          <w:tcPr>
+            <w:tcW w:w="2504" w:type="dxa"/>
+          </w:tcPr>
+          <w:p>
+            <w:pPr>
+              <w:jc w:val="center"/>
+              <w:rPr>
+                <w:bCs/>
+                <w:szCs w:val="20"/>
+              </w:rPr>
+            </w:pPr>
+            <w:r>
+              <w:rPr>
+                <w:bCs/>
+                <w:szCs w:val="20"/>
+              </w:rPr>
+              <w:t>VPN Server</w:t>
+            </w:r>
+          </w:p>
+        </w:tc>
+        <w:tc>
+          <w:tcPr>
+            <w:tcW w:w="2504" w:type="dxa"/>
+          </w:tcPr>
+          <w:p>
+            <w:pPr>
+              <w:jc w:val="center"/>
+              <w:rPr>
+                <w:bCs/>
+                <w:szCs w:val="20"/>
+              </w:rPr>
+            </w:pPr>
+            <w:r>
+              <w:rPr>
+                <w:bCs/>
+                <w:szCs w:val="20"/>
+              </w:rPr>
+              <w:t>Test remote access for all employees.</w:t>
+            </w:r>
+          </w:p>
+        </w:tc>
+        <w:tc>
+          <w:tcPr>
+            <w:tcW w:w="2505" w:type="dxa"/>
+          </w:tcPr>
+          <w:p>
+            <w:pPr>
+              <w:jc w:val="center"/>
+              <w:rPr>
+                <w:bCs/>
+                <w:szCs w:val="20"/>
+              </w:rPr>
+            </w:pPr>
+            <w:r>
+              <w:rPr>
+                <w:bCs/>
+                <w:szCs w:val="20"/>
+              </w:rPr>
+              <w:t>VPN client logs</w:t>
+            </w:r>
+          </w:p>
+        </w:tc>
+        <w:tc>
+          <w:tcPr>
+            <w:tcW w:w="2505" w:type="dxa"/>
+          </w:tcPr>
+          <w:p>
+            <w:pPr>
+              <w:jc w:val="center"/>
+              <w:rPr>
+                <w:bCs/>
+                <w:szCs w:val="20"/>
+              </w:rPr>
+            </w:pPr>
+            <w:r>
+              <w:rPr>
+                <w:bCs/>
+                <w:szCs w:val="20"/>
+              </w:rPr>
+              <w:t>Secure access for all remote users.</w:t>
+            </w:r>
+          </w:p>
+        </w:tc>
+      </w:tr>
+      <w:tr>
+        <w:trPr>
+          <w:trHeight w:val="280"/>
+        </w:trPr>
+        <w:tc>
+          <w:tcPr>
+            <w:tcW w:w="2504" w:type="dxa"/>
+          </w:tcPr>
+          <w:p>
+            <w:pPr>
+              <w:jc w:val="center"/>
+              <w:rPr>
+                <w:bCs/>
+                <w:szCs w:val="20"/>
+              </w:rPr>
+            </w:pPr>
+            <w:r>
+              <w:rPr>
+                <w:bCs/>
+                <w:szCs w:val="20"/>
+              </w:rPr>
+              <w:t>File Access</w:t>
+            </w:r>
+          </w:p>
+        </w:tc>
+        <w:tc>
+          <w:tcPr>
+            <w:tcW w:w="2504" w:type="dxa"/>
+          </w:tcPr>
+          <w:p>
+            <w:pPr>
+              <w:jc w:val="center"/>
+              <w:rPr>
+                <w:bCs/>
+                <w:szCs w:val="20"/>
+              </w:rPr>
+            </w:pPr>
+            <w:r>
+              <w:rPr>
+                <w:bCs/>
+                <w:szCs w:val="20"/>
+              </w:rPr>
+              <w:t>Test access restrictions for Publishing Teams.</w:t>
+            </w:r>
+          </w:p>
+        </w:tc>
+        <w:tc>
+          <w:tcPr>
+            <w:tcW w:w="2505" w:type="dxa"/>
+          </w:tcPr>
+          <w:p>
+            <w:pPr>
+              <w:jc w:val="center"/>
+              <w:rPr>
+                <w:bCs/>
+                <w:szCs w:val="20"/>
+              </w:rPr>
+            </w:pPr>
+            <w:r>
+              <w:rPr>
+                <w:bCs/>
+                <w:szCs w:val="20"/>
+              </w:rPr>
+              <w:t>Access logs</w:t>
+            </w:r>
+          </w:p>
+        </w:tc>
+        <w:tc>
+          <w:tcPr>
+            <w:tcW w:w="2505" w:type="dxa"/>
+          </w:tcPr>
+          <w:p>
+            <w:pPr>
+              <w:jc w:val="center"/>
+              <w:rPr>
+                <w:bCs/>
+                <w:szCs w:val="20"/>
+              </w:rPr>
+            </w:pPr>
+            <w:r>
+              <w:rPr>
+                <w:bCs/>
+                <w:szCs w:val="20"/>
+              </w:rPr>
+              <w:t>Each PE has access only to their content.</w:t>
+            </w:r>
+          </w:p>
+        </w:tc>
+      </w:tr>
+      <w:tr>
+        <w:trPr>
+          <w:trHeight w:val="280"/>
+        </w:trPr>
+        <w:tc>
+          <w:tcPr>
+            <w:tcW w:w="2504" w:type="dxa"/>
+          </w:tcPr>
+          <w:p>
+            <w:pPr>
+              <w:jc w:val="center"/>
+              <w:rPr>
+                <w:bCs/>
+                <w:szCs w:val="20"/>
+              </w:rPr>
+            </w:pPr>
+            <w:r>
+              <w:rPr>
+                <w:bCs/>
+                <w:szCs w:val="20"/>
+              </w:rPr>
+              <w:t>Backup System</w:t>
+            </w:r>
+          </w:p>
+        </w:tc>
+        <w:tc>
+          <w:tcPr>
+            <w:tcW w:w="2504" w:type="dxa"/>
+          </w:tcPr>
+          <w:p>
+            <w:pPr>
+              <w:jc w:val="center"/>
+              <w:rPr>
+                <w:bCs/>
+                <w:szCs w:val="20"/>
+              </w:rPr>
+            </w:pPr>
+            <w:r>
+              <w:rPr>
+                <w:bCs/>
+                <w:szCs w:val="20"/>
+              </w:rPr>
+              <w:t>Test backup and restore functions.</w:t>
+            </w:r>
+          </w:p>
+        </w:tc>
+        <w:tc>
+          <w:tcPr>
+            <w:tcW w:w="2505" w:type="dxa"/>
+          </w:tcPr>
+          <w:p>
+            <w:pPr>
+              <w:jc w:val="center"/>
+              <w:rPr>
+                <w:bCs/>
+                <w:szCs w:val="20"/>
+              </w:rPr>
+            </w:pPr>
+            <w:r>
+              <w:rPr>
+                <w:bCs/>
+                <w:szCs w:val="20"/>
+              </w:rPr>
+              <w:t>Backup logs</w:t>
+            </w:r>
+          </w:p>
+        </w:tc>
+        <w:tc>
+          <w:tcPr>
+            <w:tcW w:w="2505" w:type="dxa"/>
+          </w:tcPr>
+          <w:p>
+            <w:pPr>
+              <w:jc w:val="center"/>
+              <w:rPr>
+                <w:bCs/>
+                <w:szCs w:val="20"/>
+              </w:rPr>
+            </w:pPr>
+            <w:r>
+              <w:rPr>
+                <w:bCs/>
+                <w:szCs w:val="20"/>
+              </w:rPr>
+              <w:t>Backup and restore complete successfully.</w:t>
+            </w:r>
+          </w:p>
+        </w:tc>
+      </w:tr>
+    </w:tbl>
+    <w:p>
+      <w:pPr>
+        <w:rPr>
+          <w:b/>
+          <w:sz w:val="28"/>
+          <w:szCs w:val="24"/>
+        </w:rPr>
+      </w:pPr>
+    </w:p>
+    <w:p>
+      <w:pPr>
+        <w:ind w:firstLine="674"/>
+        <w:rPr>
+          <w:b/>
+          <w:sz w:val="28"/>
+          <w:szCs w:val="24"/>
+        </w:rPr>
+      </w:pPr>
+    </w:p>
+    <w:p>
+      <w:pPr>
+        <w:ind w:firstLine="674"/>
+        <w:rPr>
+          <w:b/>
+          <w:sz w:val="28"/>
+          <w:szCs w:val="24"/>
+        </w:rPr>
+      </w:pPr>
+      <w:r>
+        <w:rPr>
+          <w:b/>
+          <w:sz w:val="28"/>
+          <w:szCs w:val="24"/>
+        </w:rPr>
+        <w:lastRenderedPageBreak/>
+        <w:t>Analysis of User Feedback for Design Optimization</w:t>
+      </w:r>
+    </w:p>
+    <w:p>
+      <w:pPr>
+        <w:ind w:firstLine="674"/>
+        <w:rPr>
+          <w:bCs/>
+          <w:szCs w:val="20"/>
+        </w:rPr>
+      </w:pPr>
+      <w:r>
+        <w:rPr>
+          <w:bCs/>
+          <w:szCs w:val="20"/>
+        </w:rPr>
+        <w:t>Summary of Feedback Gathered:</w:t>
+      </w:r>
+    </w:p>
+    <w:p>
+      <w:pPr>
+        <w:ind w:left="674" w:firstLine="674"/>
+        <w:jc w:val="both"/>
+        <w:rPr>
+          <w:bCs/>
+          <w:szCs w:val="20"/>
+        </w:rPr>
+      </w:pPr>
+      <w:r>
+        <w:rPr>
+          <w:bCs/>
+          <w:szCs w:val="20"/>
+        </w:rPr>
+        <w:tab/>
+        <w:t xml:space="preserve">Feedback from 3 </w:t>
+      </w:r>
+      <w:proofErr w:type="spellStart"/>
+      <w:r>
+        <w:rPr>
+          <w:bCs/>
+          <w:szCs w:val="20"/>
+        </w:rPr>
+        <w:t>uesrs</w:t>
+      </w:r>
+      <w:proofErr w:type="spellEnd"/>
+      <w:r>
+        <w:rPr>
+          <w:bCs/>
+          <w:szCs w:val="20"/>
+        </w:rPr>
+        <w:t xml:space="preserve"> highlighted occasional network lag during remote access and FTP transfers when connecting to the VPN and there was also a request for a more robust backup schedule to prevent data unavailability.</w:t>
+      </w:r>
+    </w:p>
+    <w:p>
+      <w:pPr>
+        <w:jc w:val="both"/>
+        <w:rPr>
+          <w:bCs/>
+          <w:szCs w:val="20"/>
+        </w:rPr>
+      </w:pPr>
+    </w:p>
+    <w:p>
+      <w:pPr>
+        <w:jc w:val="both"/>
+        <w:rPr>
+          <w:bCs/>
+          <w:szCs w:val="20"/>
+        </w:rPr>
+      </w:pPr>
+      <w:r>
+        <w:rPr>
+          <w:bCs/>
+          <w:szCs w:val="20"/>
+        </w:rPr>
+        <w:tab/>
+        <w:t>Analysis for Efficiency Improvement</w:t>
+      </w:r>
+    </w:p>
+    <w:p>
+      <w:pPr>
+        <w:jc w:val="both"/>
+        <w:rPr>
+          <w:bCs/>
+          <w:szCs w:val="20"/>
+        </w:rPr>
+      </w:pPr>
+      <w:r>
+        <w:rPr>
+          <w:bCs/>
+          <w:szCs w:val="20"/>
+        </w:rPr>
+        <w:tab/>
+        <w:t>To improve network efficiency and address the feedback:</w:t>
+      </w:r>
+    </w:p>
+    <w:p>
+      <w:pPr>
+        <w:pStyle w:val="ListParagraph"/>
+        <w:numPr>
+          <w:ilvl w:val="1"/>
+          <w:numId w:val="8"/>
+        </w:numPr>
+        <w:jc w:val="both"/>
+        <w:rPr>
+          <w:bCs/>
+          <w:szCs w:val="20"/>
+        </w:rPr>
+      </w:pPr>
+      <w:r>
+        <w:rPr>
+          <w:bCs/>
+          <w:szCs w:val="20"/>
+        </w:rPr>
+        <w:t>VPN Server Upgrade: Although we already have set the Email server as also a VPN server, it was not sufficient for the requirements of 20 users simultaneously accessing the systems.</w:t>
+      </w:r>
+    </w:p>
+    <w:p>
+      <w:pPr>
+        <w:pStyle w:val="ListParagraph"/>
+        <w:numPr>
+          <w:ilvl w:val="1"/>
+          <w:numId w:val="8"/>
+        </w:numPr>
+        <w:jc w:val="both"/>
+        <w:rPr>
+          <w:bCs/>
+          <w:szCs w:val="20"/>
+        </w:rPr>
+      </w:pPr>
+      <w:r>
+        <w:rPr>
+          <w:bCs/>
+          <w:szCs w:val="20"/>
+        </w:rPr>
+        <w:t>Bandwidth Allocation: Improve load balancing for remote access during peak hours can help minimize delays and improve overall user experience.</w:t>
+      </w:r>
+    </w:p>
+    <w:p>
+      <w:pPr>
+        <w:pStyle w:val="ListParagraph"/>
+        <w:numPr>
+          <w:ilvl w:val="1"/>
+          <w:numId w:val="8"/>
+        </w:numPr>
+        <w:jc w:val="both"/>
+        <w:rPr>
+          <w:bCs/>
+          <w:szCs w:val="20"/>
+        </w:rPr>
+      </w:pPr>
+      <w:r>
+        <w:rPr>
+          <w:bCs/>
+          <w:szCs w:val="20"/>
+        </w:rPr>
+        <w:t>Backup Schedule Adjustment: Scheduling backups during off-peak hours will prevent data access interruptions, enhancing data availability during working hours.</w:t>
+      </w:r>
+    </w:p>
+    <w:p>
+      <w:pPr>
+        <w:jc w:val="both"/>
+        <w:rPr>
+          <w:bCs/>
+          <w:szCs w:val="20"/>
+        </w:rPr>
+      </w:pPr>
+    </w:p>
+    <w:p>
+      <w:pPr>
+        <w:ind w:firstLine="674"/>
+        <w:rPr>
+          <w:b/>
+          <w:sz w:val="28"/>
+          <w:szCs w:val="24"/>
+        </w:rPr>
+      </w:pPr>
+      <w:r>
+        <w:rPr>
+          <w:b/>
+          <w:sz w:val="28"/>
+          <w:szCs w:val="24"/>
+        </w:rPr>
+        <w:t>Network Design Optimization and Improvements</w:t>
+      </w:r>
+    </w:p>
+    <w:p>
+      <w:r>
+        <w:tab/>
+        <w:t>Implemented Changes Based on Analysis</w:t>
+      </w:r>
+    </w:p>
+    <w:p>
+      <w:pPr>
+        <w:pStyle w:val="ListParagraph"/>
+        <w:numPr>
+          <w:ilvl w:val="1"/>
+          <w:numId w:val="8"/>
+        </w:numPr>
+      </w:pPr>
+      <w:r>
+        <w:t>High-Throughput VPN Server Upgrade: To accommodate more users and reduce connection delays, the VPN Server is then built as a dedicated server to handle such requests for improved throughput.</w:t>
+      </w:r>
+    </w:p>
+    <w:p>
+      <w:pPr>
+        <w:pStyle w:val="ListParagraph"/>
+        <w:numPr>
+          <w:ilvl w:val="1"/>
+          <w:numId w:val="8"/>
+        </w:numPr>
+      </w:pPr>
+      <w:r>
+        <w:t>Bandwidth Optimization: Dedicated load balancers for remote access were implemented to reduce lag and ensure smoother performance for remote users.</w:t>
+      </w:r>
+    </w:p>
+    <w:p>
+      <w:pPr>
+        <w:pStyle w:val="ListParagraph"/>
+        <w:numPr>
+          <w:ilvl w:val="1"/>
+          <w:numId w:val="8"/>
+        </w:numPr>
+      </w:pPr>
+      <w:r>
+        <w:t>Revised Backup Schedule: Backups are now scheduled to occur during off-peak-hours, ensuring uninterrupted access to shared resources during business hours.</w:t>
+      </w:r>
+    </w:p>
+    <w:p>
+      <w:pPr>
+        <w:pStyle w:val="ListParagraph"/>
+        <w:numPr>
+          <w:ilvl w:val="1"/>
+          <w:numId w:val="8"/>
+        </w:numPr>
+      </w:pPr>
+      <w:r>
+        <w:t>Firewall Addition: Added a firewall between the main server and the switch to increase network security.</w:t>
+      </w:r>
+    </w:p>
+    <w:p>
+      <w:pPr>
+        <w:pStyle w:val="ListParagraph"/>
+        <w:numPr>
+          <w:ilvl w:val="1"/>
+          <w:numId w:val="8"/>
+        </w:numPr>
+      </w:pPr>
+      <w:r>
+        <w:t>VLAN Configuration: Configured VLANs on the main switch to isolate each Publishing Team, ensuring secure and efficient data handling.</w:t>
+      </w:r>
+    </w:p>
+    <w:p>
+      <w:pPr>
+        <w:pStyle w:val="ListParagraph"/>
+        <w:numPr>
+          <w:ilvl w:val="1"/>
+          <w:numId w:val="8"/>
+        </w:numPr>
+      </w:pPr>
+      <w:r>
+        <w:t>Individual Switches and Access Points: Installed dedicated switches and wireless access points per room and floor for enhanced performance and supporting more users.</w:t>
+      </w:r>
+    </w:p>
+    <w:p>
+      <w:pPr>
+        <w:pStyle w:val="ListParagraph"/>
+        <w:numPr>
+          <w:ilvl w:val="1"/>
+          <w:numId w:val="8"/>
+        </w:numPr>
+      </w:pPr>
+      <w:r>
+        <w:t>Fiber Optic Cables for Server Connections: Fiber optic cables were utilized for server connections, providing high-speed and lower latency data transfer.</w:t>
+      </w:r>
+    </w:p>
+    <w:p/>
+    <w:p>
+      <w:pPr>
+        <w:ind w:firstLine="674"/>
+        <w:rPr>
+          <w:b/>
+          <w:sz w:val="28"/>
+          <w:szCs w:val="24"/>
+        </w:rPr>
+      </w:pPr>
+      <w:r>
+        <w:rPr>
+          <w:b/>
+          <w:sz w:val="28"/>
+          <w:szCs w:val="24"/>
+        </w:rPr>
+        <w:t xml:space="preserve">Network </w:t>
+      </w:r>
+      <w:r>
+        <w:rPr>
+          <w:b/>
+          <w:sz w:val="28"/>
+          <w:szCs w:val="24"/>
+        </w:rPr>
+        <w:t>Server Types and Recommended Selection</w:t>
+      </w:r>
+    </w:p>
+    <w:p>
+      <w:r>
+        <w:tab/>
+      </w:r>
+      <w:r>
+        <w:t>Here are a range of Server Types and Recommended Selection:</w:t>
+      </w:r>
+    </w:p>
+    <w:p>
+      <w:pPr>
+        <w:pStyle w:val="ListParagraph"/>
+        <w:numPr>
+          <w:ilvl w:val="0"/>
+          <w:numId w:val="10"/>
+        </w:numPr>
+      </w:pPr>
+      <w:r>
+        <w:t>File</w:t>
+      </w:r>
+      <w:r>
+        <w:t xml:space="preserve"> Server</w:t>
+      </w:r>
+    </w:p>
+    <w:p>
+      <w:pPr>
+        <w:pStyle w:val="ListParagraph"/>
+        <w:numPr>
+          <w:ilvl w:val="1"/>
+          <w:numId w:val="10"/>
+        </w:numPr>
+      </w:pPr>
+      <w:r>
+        <w:t xml:space="preserve">Recommended Model: Custom </w:t>
+      </w:r>
+      <w:proofErr w:type="spellStart"/>
+      <w:r>
+        <w:t>SuperMicro</w:t>
+      </w:r>
+      <w:proofErr w:type="spellEnd"/>
+      <w:r>
+        <w:t xml:space="preserve"> Server</w:t>
+      </w:r>
+    </w:p>
+    <w:p>
+      <w:pPr>
+        <w:pStyle w:val="ListParagraph"/>
+        <w:numPr>
+          <w:ilvl w:val="1"/>
+          <w:numId w:val="10"/>
+        </w:numPr>
+      </w:pPr>
+      <w:r>
+        <w:t>Specifications:</w:t>
+      </w:r>
+    </w:p>
+    <w:p>
+      <w:pPr>
+        <w:pStyle w:val="ListParagraph"/>
+        <w:numPr>
+          <w:ilvl w:val="2"/>
+          <w:numId w:val="10"/>
+        </w:numPr>
+      </w:pPr>
+      <w:r>
+        <w:t>24-core AMD EPYC 9</w:t>
+      </w:r>
+      <w:r>
+        <w:t>25</w:t>
+      </w:r>
+      <w:r>
+        <w:t>5 CPU</w:t>
+      </w:r>
+    </w:p>
+    <w:p>
+      <w:pPr>
+        <w:pStyle w:val="ListParagraph"/>
+        <w:numPr>
+          <w:ilvl w:val="2"/>
+          <w:numId w:val="10"/>
+        </w:numPr>
+      </w:pPr>
+      <w:proofErr w:type="spellStart"/>
+      <w:r>
+        <w:t>SuperMicro</w:t>
+      </w:r>
+      <w:proofErr w:type="spellEnd"/>
+      <w:r>
+        <w:t xml:space="preserve"> MBD-H13SSL-NT Motherboard</w:t>
+      </w:r>
+    </w:p>
+    <w:p>
+      <w:pPr>
+        <w:pStyle w:val="ListParagraph"/>
+        <w:numPr>
+          <w:ilvl w:val="2"/>
+          <w:numId w:val="10"/>
+        </w:numPr>
+      </w:pPr>
+      <w:r>
+        <w:t>128GB DDR5-4800 ECC memory</w:t>
+      </w:r>
+    </w:p>
+    <w:p>
+      <w:pPr>
+        <w:pStyle w:val="ListParagraph"/>
+        <w:numPr>
+          <w:ilvl w:val="2"/>
+          <w:numId w:val="10"/>
+        </w:numPr>
+      </w:pPr>
+      <w:r>
+        <w:t>40TB</w:t>
+      </w:r>
+      <w:r>
+        <w:t xml:space="preserve"> worth of</w:t>
+      </w:r>
+      <w:r>
+        <w:t xml:space="preserve"> Seagate EXOS HDDs</w:t>
+      </w:r>
+      <w:r>
+        <w:t xml:space="preserve"> in RAID Z</w:t>
+      </w:r>
+    </w:p>
+    <w:p>
+      <w:pPr>
+        <w:pStyle w:val="ListParagraph"/>
+        <w:numPr>
+          <w:ilvl w:val="2"/>
+          <w:numId w:val="10"/>
+        </w:numPr>
+      </w:pPr>
+      <w:r>
+        <w:t>8TB Samsung PM1725b NVME SSD</w:t>
+      </w:r>
+    </w:p>
+    <w:p>
+      <w:pPr>
+        <w:pStyle w:val="ListParagraph"/>
+        <w:numPr>
+          <w:ilvl w:val="2"/>
+          <w:numId w:val="10"/>
+        </w:numPr>
+      </w:pPr>
+      <w:r>
+        <w:t>Mellanox SFP NIC</w:t>
+      </w:r>
+    </w:p>
+    <w:p>
+      <w:pPr>
+        <w:pStyle w:val="ListParagraph"/>
+        <w:numPr>
+          <w:ilvl w:val="1"/>
+          <w:numId w:val="10"/>
+        </w:numPr>
+      </w:pPr>
+      <w:r>
+        <w:t>Cost: $</w:t>
+      </w:r>
+      <w:r>
+        <w:t>9</w:t>
+      </w:r>
+      <w:r>
+        <w:t>,000</w:t>
+      </w:r>
+    </w:p>
+    <w:p>
+      <w:pPr>
+        <w:pStyle w:val="ListParagraph"/>
+        <w:numPr>
+          <w:ilvl w:val="1"/>
+          <w:numId w:val="10"/>
+        </w:numPr>
+      </w:pPr>
+      <w:r>
+        <w:t>Description: This custom File Server is designed for the utmost speeds and has the highest upgradability for the requirements of SBP Publishing. The AMD EPYC CPU is also known for its great performance and efficiency that it also saves them power with this server.</w:t>
+      </w:r>
+    </w:p>
+    <w:p>
+      <w:pPr>
+        <w:pStyle w:val="ListParagraph"/>
+        <w:numPr>
+          <w:ilvl w:val="0"/>
+          <w:numId w:val="10"/>
+        </w:numPr>
+      </w:pPr>
+      <w:r>
+        <w:t>File and Data Storage Servers</w:t>
+      </w:r>
+    </w:p>
+    <w:p>
+      <w:pPr>
+        <w:pStyle w:val="ListParagraph"/>
+        <w:numPr>
+          <w:ilvl w:val="1"/>
+          <w:numId w:val="10"/>
+        </w:numPr>
+      </w:pPr>
+      <w:r>
+        <w:t>Recommended Model: Custom Gigabyte Server</w:t>
+      </w:r>
+    </w:p>
+    <w:p>
+      <w:pPr>
+        <w:pStyle w:val="ListParagraph"/>
+        <w:numPr>
+          <w:ilvl w:val="1"/>
+          <w:numId w:val="10"/>
+        </w:numPr>
+      </w:pPr>
+      <w:r>
+        <w:lastRenderedPageBreak/>
+        <w:t>Specifications:</w:t>
+      </w:r>
+    </w:p>
+    <w:p>
+      <w:pPr>
+        <w:pStyle w:val="ListParagraph"/>
+        <w:numPr>
+          <w:ilvl w:val="1"/>
+          <w:numId w:val="10"/>
+        </w:numPr>
+      </w:pPr>
+      <w:r>
+        <w:t>Cost: $6,000</w:t>
+      </w:r>
+    </w:p>
+    <w:p>
+      <w:pPr>
+        <w:pStyle w:val="ListParagraph"/>
+        <w:numPr>
+          <w:ilvl w:val="1"/>
+          <w:numId w:val="10"/>
+        </w:numPr>
+      </w:pPr>
+      <w:r>
+        <w:t>Description:</w:t>
+      </w:r>
+    </w:p>
+    <w:p>
+      <w:pPr>
+        <w:pStyle w:val="ListParagraph"/>
+        <w:numPr>
+          <w:ilvl w:val="0"/>
+          <w:numId w:val="10"/>
+        </w:numPr>
+      </w:pPr>
+      <w:r>
+        <w:t>Backup Server</w:t>
+      </w:r>
+    </w:p>
+    <w:p>
+      <w:pPr>
+        <w:pStyle w:val="ListParagraph"/>
+        <w:numPr>
+          <w:ilvl w:val="1"/>
+          <w:numId w:val="10"/>
+        </w:numPr>
+      </w:pPr>
+      <w:r>
+        <w:t xml:space="preserve">Recommended Model: 45Drives </w:t>
+      </w:r>
+      <w:proofErr w:type="spellStart"/>
+      <w:r>
+        <w:t>Storinator</w:t>
+      </w:r>
+      <w:proofErr w:type="spellEnd"/>
+      <w:r>
+        <w:t xml:space="preserve"> 32 Bay 4U</w:t>
+      </w:r>
+    </w:p>
+    <w:p>
+      <w:pPr>
+        <w:pStyle w:val="ListParagraph"/>
+        <w:numPr>
+          <w:ilvl w:val="1"/>
+          <w:numId w:val="10"/>
+        </w:numPr>
+      </w:pPr>
+      <w:r>
+        <w:t>Specifications:</w:t>
+      </w:r>
+    </w:p>
+    <w:p>
+      <w:pPr>
+        <w:pStyle w:val="ListParagraph"/>
+        <w:numPr>
+          <w:ilvl w:val="2"/>
+          <w:numId w:val="10"/>
+        </w:numPr>
+      </w:pPr>
+      <w:r>
+        <w:t>16-core AMD EPYC 9135 CPU</w:t>
+      </w:r>
+    </w:p>
+    <w:p>
+      <w:pPr>
+        <w:pStyle w:val="ListParagraph"/>
+        <w:numPr>
+          <w:ilvl w:val="2"/>
+          <w:numId w:val="10"/>
+        </w:numPr>
+      </w:pPr>
+      <w:proofErr w:type="spellStart"/>
+      <w:r>
+        <w:t>SuperMicro</w:t>
+      </w:r>
+      <w:proofErr w:type="spellEnd"/>
+      <w:r>
+        <w:t xml:space="preserve"> MBD-H13SSL-NT Motherboard</w:t>
+      </w:r>
+    </w:p>
+    <w:p>
+      <w:pPr>
+        <w:pStyle w:val="ListParagraph"/>
+        <w:numPr>
+          <w:ilvl w:val="2"/>
+          <w:numId w:val="10"/>
+        </w:numPr>
+      </w:pPr>
+      <w:r>
+        <w:t>64GB DDR5-4800 ECC RAM</w:t>
+      </w:r>
+    </w:p>
+    <w:p>
+      <w:pPr>
+        <w:pStyle w:val="ListParagraph"/>
+        <w:numPr>
+          <w:ilvl w:val="2"/>
+          <w:numId w:val="10"/>
+        </w:numPr>
+      </w:pPr>
+      <w:r>
+        <w:t>250TB worth of Seagate EXOS HDDs in RAID Z</w:t>
+      </w:r>
+    </w:p>
+    <w:p>
+      <w:pPr>
+        <w:pStyle w:val="ListParagraph"/>
+        <w:numPr>
+          <w:ilvl w:val="2"/>
+          <w:numId w:val="10"/>
+        </w:numPr>
+      </w:pPr>
+      <w:r>
+        <w:t>960GB Intel Optane 900P SSD</w:t>
+      </w:r>
+    </w:p>
+    <w:p>
+      <w:pPr>
+        <w:pStyle w:val="ListParagraph"/>
+        <w:numPr>
+          <w:ilvl w:val="2"/>
+          <w:numId w:val="10"/>
+        </w:numPr>
+      </w:pPr>
+      <w:r>
+        <w:t>Intel 40 Gigabit NIC</w:t>
+      </w:r>
+    </w:p>
+    <w:p>
+      <w:pPr>
+        <w:pStyle w:val="ListParagraph"/>
+        <w:numPr>
+          <w:ilvl w:val="1"/>
+          <w:numId w:val="10"/>
+        </w:numPr>
+      </w:pPr>
+      <w:r>
+        <w:t>Cost:</w:t>
+      </w:r>
+      <w:r>
+        <w:t xml:space="preserve"> $6,000</w:t>
+      </w:r>
+    </w:p>
+    <w:p>
+      <w:pPr>
+        <w:pStyle w:val="ListParagraph"/>
+        <w:numPr>
+          <w:ilvl w:val="1"/>
+          <w:numId w:val="10"/>
+        </w:numPr>
+      </w:pPr>
+      <w:r>
+        <w:t>Description:</w:t>
+      </w:r>
+    </w:p>
+    <w:p>
+      <w:pPr>
+        <w:pStyle w:val="ListParagraph"/>
+        <w:numPr>
+          <w:ilvl w:val="0"/>
+          <w:numId w:val="10"/>
+        </w:numPr>
+      </w:pPr>
+      <w:r>
+        <w:t>Email</w:t>
+      </w:r>
+      <w:r>
+        <w:t xml:space="preserve"> + VPN/DHCP</w:t>
+      </w:r>
+      <w:r>
+        <w:t xml:space="preserve"> Server</w:t>
+      </w:r>
+    </w:p>
+    <w:p>
+      <w:pPr>
+        <w:pStyle w:val="ListParagraph"/>
+        <w:numPr>
+          <w:ilvl w:val="1"/>
+          <w:numId w:val="10"/>
+        </w:numPr>
+      </w:pPr>
+      <w:r>
+        <w:t>Recommended Model:</w:t>
+      </w:r>
+    </w:p>
+    <w:p>
+      <w:pPr>
+        <w:pStyle w:val="ListParagraph"/>
+        <w:numPr>
+          <w:ilvl w:val="1"/>
+          <w:numId w:val="10"/>
+        </w:numPr>
+      </w:pPr>
+      <w:r>
+        <w:t>Specifications:</w:t>
+      </w:r>
+    </w:p>
+    <w:p>
+      <w:pPr>
+        <w:pStyle w:val="ListParagraph"/>
+        <w:numPr>
+          <w:ilvl w:val="1"/>
+          <w:numId w:val="10"/>
+        </w:numPr>
+      </w:pPr>
+      <w:r>
+        <w:t>Cost:</w:t>
+      </w:r>
+    </w:p>
+    <w:p>
+      <w:pPr>
+        <w:pStyle w:val="ListParagraph"/>
+        <w:numPr>
+          <w:ilvl w:val="1"/>
+          <w:numId w:val="10"/>
+        </w:numPr>
+      </w:pPr>
+      <w:r>
+        <w:t>Description:</w:t>
+      </w:r>
+    </w:p>
+    <w:p>
+      <w:pPr>
+        <w:ind w:firstLine="674"/>
+        <w:rPr>
+          <w:b/>
+          <w:sz w:val="28"/>
+          <w:szCs w:val="24"/>
+        </w:rPr>
+      </w:pPr>
+    </w:p>
+    <w:p>
+      <w:pPr>
+        <w:ind w:firstLine="674"/>
+        <w:rPr>
+          <w:b/>
+          <w:sz w:val="28"/>
+          <w:szCs w:val="24"/>
+        </w:rPr>
+      </w:pPr>
+      <w:r>
+        <w:rPr>
+          <w:b/>
+          <w:sz w:val="28"/>
+          <w:szCs w:val="24"/>
+        </w:rPr>
+        <w:t>Justification of Recommended Server Selection</w:t>
+      </w:r>
+    </w:p>
+    <w:p>
+      <w:pPr>
+        <w:ind w:firstLine="674"/>
+      </w:pPr>
+      <w:r>
+        <w:t>Cost and Performance Optimization:</w:t>
+      </w:r>
+    </w:p>
+    <w:p>
+      <w:pPr>
+        <w:pStyle w:val="ListParagraph"/>
+        <w:numPr>
+          <w:ilvl w:val="1"/>
+          <w:numId w:val="8"/>
+        </w:numPr>
+      </w:pPr>
+      <w:r>
+        <w:t>Cost Efficiency</w:t>
+      </w:r>
+      <w:r>
+        <w:br/>
+      </w:r>
+      <w:r>
+        <w:t xml:space="preserve">By selecting custom-built servers with AMD EPYC processors, we maximize performance while staying within a $20,000 budget. </w:t>
+      </w:r>
+      <w:proofErr w:type="spellStart"/>
+      <w:r>
+        <w:t>SuperMicro</w:t>
+      </w:r>
+      <w:proofErr w:type="spellEnd"/>
+      <w:r>
+        <w:t xml:space="preserve">, Gigabyte, and </w:t>
+      </w:r>
+      <w:proofErr w:type="spellStart"/>
+      <w:r>
+        <w:t>Storinator</w:t>
+      </w:r>
+      <w:proofErr w:type="spellEnd"/>
+      <w:r>
+        <w:t xml:space="preserve"> options are cost-effective compared to brands like HP ProLiant and Dell PowerEdge, which tend to be more expensive due to bundled support contracts.</w:t>
+      </w:r>
+    </w:p>
+    <w:p>
+      <w:pPr>
+        <w:pStyle w:val="ListParagraph"/>
+        <w:numPr>
+          <w:ilvl w:val="1"/>
+          <w:numId w:val="8"/>
+        </w:numPr>
+      </w:pPr>
+      <w:r>
+        <w:t>Performance Optimization</w:t>
+      </w:r>
+      <w:r>
+        <w:br/>
+      </w:r>
+      <w:r>
+        <w:t>AMD EPYC processors offer high core counts and powerful multi-threading capabilities, allowing these servers to handle multiple simultaneous tasks, ideal for file sharing, VPN, and DHCP roles. The inclusion of Mellanox SFP connections for the main file servers ensures minimal network bottlenecks and high-speed access.</w:t>
+      </w:r>
+    </w:p>
+    <w:p>
+      <w:pPr>
+        <w:pStyle w:val="ListParagraph"/>
+        <w:numPr>
+          <w:ilvl w:val="1"/>
+          <w:numId w:val="8"/>
+        </w:numPr>
+      </w:pPr>
+      <w:r>
+        <w:t>Storage Reliability and Scalability</w:t>
+      </w:r>
+      <w:r>
+        <w:br/>
+      </w:r>
+      <w:r>
+        <w:t xml:space="preserve">The file server’s 40TB of Seagate </w:t>
+      </w:r>
+      <w:r>
+        <w:t>EXOS</w:t>
+      </w:r>
+      <w:r>
+        <w:t xml:space="preserve"> HDD storage with 8TB </w:t>
+      </w:r>
+      <w:proofErr w:type="spellStart"/>
+      <w:r>
+        <w:t>NVMe</w:t>
+      </w:r>
+      <w:proofErr w:type="spellEnd"/>
+      <w:r>
+        <w:t xml:space="preserve"> SSD caching supports fast data retrieval and ample storage capacity for SBP’s publishing needs. The backup server’s 250TB of RAID Z storage ensures robust, long-term data retention, with ZFS caching provided by a 1TB SSD and 64GB RAM.</w:t>
+      </w:r>
+    </w:p>
+    <w:p>
+      <w:pPr>
+        <w:pStyle w:val="ListParagraph"/>
+        <w:numPr>
+          <w:ilvl w:val="1"/>
+          <w:numId w:val="8"/>
+        </w:numPr>
+      </w:pPr>
+      <w:r>
+        <w:t>Customization and In-House Maintenance</w:t>
+      </w:r>
+      <w:r>
+        <w:br/>
+      </w:r>
+      <w:r>
+        <w:t xml:space="preserve">These server configurations provide SBP’s IT team with flexibility in maintenance and upgrades. With </w:t>
+      </w:r>
+      <w:r>
+        <w:t>skilled</w:t>
+      </w:r>
+      <w:r>
+        <w:t xml:space="preserve"> IT staff, SBP can avoid the high costs of relying on vendor support and instead perform custom troubleshooting and scaling as needed. This approach aligns well with SBP’s preferences for self-sufficient infrastructure, where cloud services like Azure, AWS, or GCP are preferable for managed solutions rather than daily operational needs.</w:t>
+      </w:r>
+    </w:p>
+    <w:p>
+      <w:pPr>
+        <w:ind w:left="674"/>
+      </w:pPr>
+    </w:p>
+    <w:p>
+      <w:pPr>
+        <w:ind w:left="674"/>
+      </w:pPr>
+      <w:r>
+        <w:t>This custom-built solution not only meets SBP’s operational requirements but also offers high performance and adaptability for future growth, delivering significant long-term value without exceeding the budget.</w:t>
+      </w:r>
+    </w:p>
+    <w:p/>
+    <w:p>
+      <w:pPr>
+        <w:pStyle w:val="BodyText"/>
+        <w:spacing w:before="6"/>
+        <w:jc w:val="both"/>
+        <w:rPr>
+          <w:sz w:val="36"/>
+        </w:rPr>
+      </w:pPr>
     </w:p>
     <w:p>
       <w:pPr>
@@ -11306,6 +14161,7 @@
         <w:rPr>
           <w:rStyle w:val="Heading1Char"/>
         </w:rPr>
+        <w:lastRenderedPageBreak/>
         <w:t>Task 3</w:t>
       </w:r>
       <w:r>
@@ -11572,7 +14428,7 @@
       <w:pPr>
         <w:jc w:val="both"/>
         <w:sectPr>
-          <w:footerReference w:type="default" r:id="rId13"/>
+          <w:footerReference w:type="default" r:id="rId14"/>
           <w:pgSz w:w="11910" w:h="16840"/>
           <w:pgMar w:top="540" w:right="758" w:bottom="400" w:left="460" w:header="0" w:footer="215" w:gutter="0"/>
           <w:pgBorders w:offsetFrom="page">
@@ -12530,6 +15386,95 @@
     </w:lvl>
   </w:abstractNum>
   <w:abstractNum w:abstractNumId="2" w15:restartNumberingAfterBreak="0">
+    <w:nsid w:val="20DB3938"/>
+    <w:multiLevelType w:val="hybridMultilevel"/>
+    <w:tmpl w:val="89E8318E"/>
+    <w:lvl w:ilvl="0" w:tplc="3409000F">
+      <w:start w:val="1"/>
+      <w:numFmt w:val="decimal"/>
+      <w:lvlText w:val="%1."/>
+      <w:lvlJc w:val="left"/>
+      <w:pPr>
+        <w:ind w:left="1034" w:hanging="360"/>
+      </w:pPr>
+      <w:rPr>
+        <w:rFonts w:hint="default"/>
+      </w:rPr>
+    </w:lvl>
+    <w:lvl w:ilvl="1" w:tplc="34090019">
+      <w:start w:val="1"/>
+      <w:numFmt w:val="lowerLetter"/>
+      <w:lvlText w:val="%2."/>
+      <w:lvlJc w:val="left"/>
+      <w:pPr>
+        <w:ind w:left="1754" w:hanging="360"/>
+      </w:pPr>
+    </w:lvl>
+    <w:lvl w:ilvl="2" w:tplc="3409001B">
+      <w:start w:val="1"/>
+      <w:numFmt w:val="lowerRoman"/>
+      <w:lvlText w:val="%3."/>
+      <w:lvlJc w:val="right"/>
+      <w:pPr>
+        <w:ind w:left="2474" w:hanging="180"/>
+      </w:pPr>
+    </w:lvl>
+    <w:lvl w:ilvl="3" w:tplc="3409000F" w:tentative="1">
+      <w:start w:val="1"/>
+      <w:numFmt w:val="decimal"/>
+      <w:lvlText w:val="%4."/>
+      <w:lvlJc w:val="left"/>
+      <w:pPr>
+        <w:ind w:left="3194" w:hanging="360"/>
+      </w:pPr>
+    </w:lvl>
+    <w:lvl w:ilvl="4" w:tplc="34090019" w:tentative="1">
+      <w:start w:val="1"/>
+      <w:numFmt w:val="lowerLetter"/>
+      <w:lvlText w:val="%5."/>
+      <w:lvlJc w:val="left"/>
+      <w:pPr>
+        <w:ind w:left="3914" w:hanging="360"/>
+      </w:pPr>
+    </w:lvl>
+    <w:lvl w:ilvl="5" w:tplc="3409001B" w:tentative="1">
+      <w:start w:val="1"/>
+      <w:numFmt w:val="lowerRoman"/>
+      <w:lvlText w:val="%6."/>
+      <w:lvlJc w:val="right"/>
+      <w:pPr>
+        <w:ind w:left="4634" w:hanging="180"/>
+      </w:pPr>
+    </w:lvl>
+    <w:lvl w:ilvl="6" w:tplc="3409000F" w:tentative="1">
+      <w:start w:val="1"/>
+      <w:numFmt w:val="decimal"/>
+      <w:lvlText w:val="%7."/>
+      <w:lvlJc w:val="left"/>
+      <w:pPr>
+        <w:ind w:left="5354" w:hanging="360"/>
+      </w:pPr>
+    </w:lvl>
+    <w:lvl w:ilvl="7" w:tplc="34090019" w:tentative="1">
+      <w:start w:val="1"/>
+      <w:numFmt w:val="lowerLetter"/>
+      <w:lvlText w:val="%8."/>
+      <w:lvlJc w:val="left"/>
+      <w:pPr>
+        <w:ind w:left="6074" w:hanging="360"/>
+      </w:pPr>
+    </w:lvl>
+    <w:lvl w:ilvl="8" w:tplc="3409001B" w:tentative="1">
+      <w:start w:val="1"/>
+      <w:numFmt w:val="lowerRoman"/>
+      <w:lvlText w:val="%9."/>
+      <w:lvlJc w:val="right"/>
+      <w:pPr>
+        <w:ind w:left="6794" w:hanging="180"/>
+      </w:pPr>
+    </w:lvl>
+  </w:abstractNum>
+  <w:abstractNum w:abstractNumId="3" w15:restartNumberingAfterBreak="0">
     <w:nsid w:val="3A9B034F"/>
     <w:multiLevelType w:val="hybridMultilevel"/>
     <w:tmpl w:val="2BE8DE36"/>
@@ -12651,7 +15596,7 @@
       </w:rPr>
     </w:lvl>
   </w:abstractNum>
-  <w:abstractNum w:abstractNumId="3" w15:restartNumberingAfterBreak="0">
+  <w:abstractNum w:abstractNumId="4" w15:restartNumberingAfterBreak="0">
     <w:nsid w:val="4D69747C"/>
     <w:multiLevelType w:val="hybridMultilevel"/>
     <w:tmpl w:val="9432C968"/>
@@ -12764,7 +15709,7 @@
       </w:rPr>
     </w:lvl>
   </w:abstractNum>
-  <w:abstractNum w:abstractNumId="4" w15:restartNumberingAfterBreak="0">
+  <w:abstractNum w:abstractNumId="5" w15:restartNumberingAfterBreak="0">
     <w:nsid w:val="505E69DE"/>
     <w:multiLevelType w:val="hybridMultilevel"/>
     <w:tmpl w:val="616E526E"/>
@@ -12877,7 +15822,7 @@
       </w:rPr>
     </w:lvl>
   </w:abstractNum>
-  <w:abstractNum w:abstractNumId="5" w15:restartNumberingAfterBreak="0">
+  <w:abstractNum w:abstractNumId="6" w15:restartNumberingAfterBreak="0">
     <w:nsid w:val="5B8A04FD"/>
     <w:multiLevelType w:val="hybridMultilevel"/>
     <w:tmpl w:val="2FB6C380"/>
@@ -12999,7 +15944,7 @@
       </w:rPr>
     </w:lvl>
   </w:abstractNum>
-  <w:abstractNum w:abstractNumId="6" w15:restartNumberingAfterBreak="0">
+  <w:abstractNum w:abstractNumId="7" w15:restartNumberingAfterBreak="0">
     <w:nsid w:val="5F092905"/>
     <w:multiLevelType w:val="hybridMultilevel"/>
     <w:tmpl w:val="99221360"/>
@@ -13111,7 +16056,7 @@
       </w:rPr>
     </w:lvl>
   </w:abstractNum>
-  <w:abstractNum w:abstractNumId="7" w15:restartNumberingAfterBreak="0">
+  <w:abstractNum w:abstractNumId="8" w15:restartNumberingAfterBreak="0">
     <w:nsid w:val="640C671A"/>
     <w:multiLevelType w:val="hybridMultilevel"/>
     <w:tmpl w:val="B5E8FFE0"/>
@@ -13200,7 +16145,7 @@
       </w:pPr>
     </w:lvl>
   </w:abstractNum>
-  <w:abstractNum w:abstractNumId="8" w15:restartNumberingAfterBreak="0">
+  <w:abstractNum w:abstractNumId="9" w15:restartNumberingAfterBreak="0">
     <w:nsid w:val="7CB21915"/>
     <w:multiLevelType w:val="hybridMultilevel"/>
     <w:tmpl w:val="B03A3984"/>
@@ -13313,31 +16258,34 @@
     </w:lvl>
   </w:abstractNum>
   <w:num w:numId="1" w16cid:durableId="832642886">
-    <w:abstractNumId w:val="2"/>
+    <w:abstractNumId w:val="3"/>
   </w:num>
   <w:num w:numId="2" w16cid:durableId="786585568">
-    <w:abstractNumId w:val="5"/>
+    <w:abstractNumId w:val="6"/>
   </w:num>
   <w:num w:numId="3" w16cid:durableId="219875756">
-    <w:abstractNumId w:val="6"/>
+    <w:abstractNumId w:val="7"/>
   </w:num>
   <w:num w:numId="4" w16cid:durableId="1760449067">
-    <w:abstractNumId w:val="8"/>
+    <w:abstractNumId w:val="9"/>
   </w:num>
   <w:num w:numId="5" w16cid:durableId="423913642">
     <w:abstractNumId w:val="1"/>
   </w:num>
   <w:num w:numId="6" w16cid:durableId="341593568">
-    <w:abstractNumId w:val="3"/>
+    <w:abstractNumId w:val="4"/>
   </w:num>
   <w:num w:numId="7" w16cid:durableId="911352579">
-    <w:abstractNumId w:val="4"/>
+    <w:abstractNumId w:val="5"/>
   </w:num>
   <w:num w:numId="8" w16cid:durableId="1773088619">
     <w:abstractNumId w:val="0"/>
   </w:num>
   <w:num w:numId="9" w16cid:durableId="1432971367">
-    <w:abstractNumId w:val="7"/>
+    <w:abstractNumId w:val="8"/>
+  </w:num>
+  <w:num w:numId="10" w16cid:durableId="553204130">
+    <w:abstractNumId w:val="2"/>
   </w:num>
 </w:numbering>
 </file>
@@ -13742,7 +16690,7 @@
   <w:style w:type="paragraph" w:default="1" w:styleId="Normal">
     <w:name w:val="Normal"/>
     <w:qFormat/>
-    <w:rsid w:val="0017671E"/>
+    <w:rsid w:val="004E752F"/>
     <w:rPr>
       <w:rFonts w:ascii="Cambria" w:eastAsia="Cambria" w:hAnsi="Cambria" w:cs="Cambria"/>
     </w:rPr>

</xml_diff>